<commit_message>
Filtrerer bort ugyldige innleggelsestidspkt.
</commit_message>
<xml_diff>
--- a/doc/Arbeidsdok, Slag.docx
+++ b/doc/Arbeidsdok, Slag.docx
@@ -12,15 +12,530 @@
     </w:p>
     <w:p>
       <w:pPr>
-        <w:pStyle w:val="NoSpacing"/>
         <w:rPr>
           <w:b/>
         </w:rPr>
       </w:pPr>
+      <w:bookmarkStart w:id="0" w:name="_GoBack"/>
       <w:r>
         <w:rPr>
           <w:b/>
         </w:rPr>
+        <w:t>juni 2016</w:t>
+      </w:r>
+    </w:p>
+    <w:bookmarkEnd w:id="0"/>
+    <w:p/>
+    <w:p>
+      <w:pPr>
+        <w:pStyle w:val="NoSpacing"/>
+      </w:pPr>
+      <w:r>
+        <w:t xml:space="preserve">Status, oppdatering </w:t>
+      </w:r>
+      <w:proofErr w:type="spellStart"/>
+      <w:r>
+        <w:t>ifm</w:t>
+      </w:r>
+      <w:proofErr w:type="spellEnd"/>
+      <w:r>
+        <w:t>. endringer per 1.1.2016.</w:t>
+      </w:r>
+    </w:p>
+    <w:p>
+      <w:pPr>
+        <w:pStyle w:val="NoSpacing"/>
+      </w:pPr>
+      <w:r>
+        <w:t xml:space="preserve">Filene </w:t>
+      </w:r>
+      <w:proofErr w:type="spellStart"/>
+      <w:r>
+        <w:t>SlagPreprosesser</w:t>
+      </w:r>
+      <w:proofErr w:type="gramStart"/>
+      <w:r>
+        <w:t>.R</w:t>
+      </w:r>
+      <w:proofErr w:type="spellEnd"/>
+      <w:r>
+        <w:t xml:space="preserve"> og</w:t>
+      </w:r>
+      <w:proofErr w:type="gramEnd"/>
+      <w:r>
+        <w:t xml:space="preserve"> </w:t>
+      </w:r>
+      <w:proofErr w:type="spellStart"/>
+      <w:r>
+        <w:t>SlagRegDataSQL.R</w:t>
+      </w:r>
+      <w:proofErr w:type="spellEnd"/>
+      <w:r>
+        <w:t xml:space="preserve"> oppdateres fortløpende.</w:t>
+      </w:r>
+    </w:p>
+    <w:p>
+      <w:pPr>
+        <w:pStyle w:val="NoSpacing"/>
+      </w:pPr>
+    </w:p>
+    <w:tbl>
+      <w:tblPr>
+        <w:tblStyle w:val="TableGrid"/>
+        <w:tblW w:w="0" w:type="auto"/>
+        <w:tblLook w:val="04A0" w:firstRow="1" w:lastRow="0" w:firstColumn="1" w:lastColumn="0" w:noHBand="0" w:noVBand="1"/>
+      </w:tblPr>
+      <w:tblGrid>
+        <w:gridCol w:w="3070"/>
+        <w:gridCol w:w="3071"/>
+        <w:gridCol w:w="3071"/>
+      </w:tblGrid>
+      <w:tr>
+        <w:tc>
+          <w:tcPr>
+            <w:tcW w:w="3070" w:type="dxa"/>
+          </w:tcPr>
+          <w:p>
+            <w:pPr>
+              <w:pStyle w:val="NoSpacing"/>
+              <w:rPr>
+                <w:b/>
+              </w:rPr>
+            </w:pPr>
+            <w:r>
+              <w:rPr>
+                <w:b/>
+              </w:rPr>
+              <w:t>R-fil</w:t>
+            </w:r>
+          </w:p>
+        </w:tc>
+        <w:tc>
+          <w:tcPr>
+            <w:tcW w:w="3071" w:type="dxa"/>
+          </w:tcPr>
+          <w:p>
+            <w:pPr>
+              <w:pStyle w:val="NoSpacing"/>
+              <w:rPr>
+                <w:b/>
+              </w:rPr>
+            </w:pPr>
+            <w:r>
+              <w:rPr>
+                <w:b/>
+              </w:rPr>
+              <w:t>R-kode oppdatert</w:t>
+            </w:r>
+          </w:p>
+        </w:tc>
+        <w:tc>
+          <w:tcPr>
+            <w:tcW w:w="3071" w:type="dxa"/>
+          </w:tcPr>
+          <w:p>
+            <w:pPr>
+              <w:pStyle w:val="NoSpacing"/>
+              <w:rPr>
+                <w:b/>
+              </w:rPr>
+            </w:pPr>
+            <w:r>
+              <w:rPr>
+                <w:b/>
+              </w:rPr>
+              <w:t>Status</w:t>
+            </w:r>
+          </w:p>
+        </w:tc>
+      </w:tr>
+      <w:tr>
+        <w:tc>
+          <w:tcPr>
+            <w:tcW w:w="3070" w:type="dxa"/>
+          </w:tcPr>
+          <w:p>
+            <w:pPr>
+              <w:pStyle w:val="NoSpacing"/>
+            </w:pPr>
+            <w:proofErr w:type="spellStart"/>
+            <w:r>
+              <w:t>SlagFigAndeler</w:t>
+            </w:r>
+            <w:proofErr w:type="spellEnd"/>
+          </w:p>
+        </w:tc>
+        <w:tc>
+          <w:tcPr>
+            <w:tcW w:w="3071" w:type="dxa"/>
+          </w:tcPr>
+          <w:p>
+            <w:pPr>
+              <w:pStyle w:val="NoSpacing"/>
+            </w:pPr>
+            <w:r>
+              <w:t>Begynt, ikke ferdig</w:t>
+            </w:r>
+          </w:p>
+        </w:tc>
+        <w:tc>
+          <w:tcPr>
+            <w:tcW w:w="3071" w:type="dxa"/>
+          </w:tcPr>
+          <w:p>
+            <w:pPr>
+              <w:pStyle w:val="NoSpacing"/>
+            </w:pPr>
+          </w:p>
+        </w:tc>
+      </w:tr>
+      <w:tr>
+        <w:tc>
+          <w:tcPr>
+            <w:tcW w:w="3070" w:type="dxa"/>
+          </w:tcPr>
+          <w:p>
+            <w:pPr>
+              <w:pStyle w:val="NoSpacing"/>
+            </w:pPr>
+            <w:proofErr w:type="spellStart"/>
+            <w:r>
+              <w:t>SlagFigAndelerGrVar</w:t>
+            </w:r>
+            <w:proofErr w:type="spellEnd"/>
+          </w:p>
+        </w:tc>
+        <w:tc>
+          <w:tcPr>
+            <w:tcW w:w="3071" w:type="dxa"/>
+          </w:tcPr>
+          <w:p>
+            <w:pPr>
+              <w:pStyle w:val="NoSpacing"/>
+            </w:pPr>
+            <w:r>
+              <w:t>OK, mai</w:t>
+            </w:r>
+          </w:p>
+        </w:tc>
+        <w:tc>
+          <w:tcPr>
+            <w:tcW w:w="3071" w:type="dxa"/>
+          </w:tcPr>
+          <w:p>
+            <w:pPr>
+              <w:pStyle w:val="NoSpacing"/>
+            </w:pPr>
+            <w:r>
+              <w:t>Må testes</w:t>
+            </w:r>
+          </w:p>
+        </w:tc>
+      </w:tr>
+      <w:tr>
+        <w:tc>
+          <w:tcPr>
+            <w:tcW w:w="3070" w:type="dxa"/>
+          </w:tcPr>
+          <w:p>
+            <w:pPr>
+              <w:pStyle w:val="NoSpacing"/>
+            </w:pPr>
+            <w:proofErr w:type="spellStart"/>
+            <w:r>
+              <w:t>SlagFigAndelerKvalInd</w:t>
+            </w:r>
+            <w:proofErr w:type="spellEnd"/>
+          </w:p>
+        </w:tc>
+        <w:tc>
+          <w:tcPr>
+            <w:tcW w:w="3071" w:type="dxa"/>
+          </w:tcPr>
+          <w:p>
+            <w:pPr>
+              <w:pStyle w:val="NoSpacing"/>
+            </w:pPr>
+            <w:r>
+              <w:t>OK, mai</w:t>
+            </w:r>
+          </w:p>
+        </w:tc>
+        <w:tc>
+          <w:tcPr>
+            <w:tcW w:w="3071" w:type="dxa"/>
+          </w:tcPr>
+          <w:p>
+            <w:pPr>
+              <w:pStyle w:val="NoSpacing"/>
+            </w:pPr>
+            <w:r>
+              <w:t>Må testes</w:t>
+            </w:r>
+          </w:p>
+        </w:tc>
+      </w:tr>
+      <w:tr>
+        <w:tc>
+          <w:tcPr>
+            <w:tcW w:w="3070" w:type="dxa"/>
+          </w:tcPr>
+          <w:p>
+            <w:pPr>
+              <w:pStyle w:val="NoSpacing"/>
+            </w:pPr>
+            <w:proofErr w:type="spellStart"/>
+            <w:r>
+              <w:t>SlagFigAndelerPrePost</w:t>
+            </w:r>
+            <w:proofErr w:type="spellEnd"/>
+          </w:p>
+        </w:tc>
+        <w:tc>
+          <w:tcPr>
+            <w:tcW w:w="3071" w:type="dxa"/>
+          </w:tcPr>
+          <w:p>
+            <w:pPr>
+              <w:pStyle w:val="NoSpacing"/>
+            </w:pPr>
+          </w:p>
+        </w:tc>
+        <w:tc>
+          <w:tcPr>
+            <w:tcW w:w="3071" w:type="dxa"/>
+          </w:tcPr>
+          <w:p>
+            <w:pPr>
+              <w:pStyle w:val="NoSpacing"/>
+            </w:pPr>
+          </w:p>
+        </w:tc>
+      </w:tr>
+      <w:tr>
+        <w:tc>
+          <w:tcPr>
+            <w:tcW w:w="3070" w:type="dxa"/>
+          </w:tcPr>
+          <w:p>
+            <w:pPr>
+              <w:pStyle w:val="NoSpacing"/>
+            </w:pPr>
+            <w:proofErr w:type="spellStart"/>
+            <w:r>
+              <w:t>SlagFigAndelTid</w:t>
+            </w:r>
+            <w:proofErr w:type="spellEnd"/>
+          </w:p>
+        </w:tc>
+        <w:tc>
+          <w:tcPr>
+            <w:tcW w:w="3071" w:type="dxa"/>
+          </w:tcPr>
+          <w:p>
+            <w:pPr>
+              <w:pStyle w:val="NoSpacing"/>
+            </w:pPr>
+          </w:p>
+        </w:tc>
+        <w:tc>
+          <w:tcPr>
+            <w:tcW w:w="3071" w:type="dxa"/>
+          </w:tcPr>
+          <w:p>
+            <w:pPr>
+              <w:pStyle w:val="NoSpacing"/>
+            </w:pPr>
+          </w:p>
+        </w:tc>
+      </w:tr>
+      <w:tr>
+        <w:tc>
+          <w:tcPr>
+            <w:tcW w:w="3070" w:type="dxa"/>
+          </w:tcPr>
+          <w:p>
+            <w:pPr>
+              <w:pStyle w:val="NoSpacing"/>
+            </w:pPr>
+            <w:proofErr w:type="spellStart"/>
+            <w:r>
+              <w:t>SlagFigAntStabel</w:t>
+            </w:r>
+            <w:proofErr w:type="spellEnd"/>
+          </w:p>
+        </w:tc>
+        <w:tc>
+          <w:tcPr>
+            <w:tcW w:w="3071" w:type="dxa"/>
+          </w:tcPr>
+          <w:p>
+            <w:pPr>
+              <w:pStyle w:val="NoSpacing"/>
+            </w:pPr>
+          </w:p>
+        </w:tc>
+        <w:tc>
+          <w:tcPr>
+            <w:tcW w:w="3071" w:type="dxa"/>
+          </w:tcPr>
+          <w:p>
+            <w:pPr>
+              <w:pStyle w:val="NoSpacing"/>
+            </w:pPr>
+          </w:p>
+        </w:tc>
+      </w:tr>
+      <w:tr>
+        <w:tc>
+          <w:tcPr>
+            <w:tcW w:w="3070" w:type="dxa"/>
+          </w:tcPr>
+          <w:p>
+            <w:pPr>
+              <w:pStyle w:val="NoSpacing"/>
+            </w:pPr>
+            <w:proofErr w:type="spellStart"/>
+            <w:r>
+              <w:t>SlagFigGjsnGrVar</w:t>
+            </w:r>
+            <w:proofErr w:type="spellEnd"/>
+          </w:p>
+        </w:tc>
+        <w:tc>
+          <w:tcPr>
+            <w:tcW w:w="3071" w:type="dxa"/>
+          </w:tcPr>
+          <w:p>
+            <w:pPr>
+              <w:pStyle w:val="NoSpacing"/>
+            </w:pPr>
+          </w:p>
+        </w:tc>
+        <w:tc>
+          <w:tcPr>
+            <w:tcW w:w="3071" w:type="dxa"/>
+          </w:tcPr>
+          <w:p>
+            <w:pPr>
+              <w:pStyle w:val="NoSpacing"/>
+            </w:pPr>
+          </w:p>
+        </w:tc>
+      </w:tr>
+      <w:tr>
+        <w:tc>
+          <w:tcPr>
+            <w:tcW w:w="3070" w:type="dxa"/>
+          </w:tcPr>
+          <w:p>
+            <w:pPr>
+              <w:pStyle w:val="NoSpacing"/>
+            </w:pPr>
+            <w:proofErr w:type="spellStart"/>
+            <w:r>
+              <w:t>SlagFigGjsnTid</w:t>
+            </w:r>
+            <w:proofErr w:type="spellEnd"/>
+          </w:p>
+        </w:tc>
+        <w:tc>
+          <w:tcPr>
+            <w:tcW w:w="3071" w:type="dxa"/>
+          </w:tcPr>
+          <w:p>
+            <w:pPr>
+              <w:pStyle w:val="NoSpacing"/>
+            </w:pPr>
+          </w:p>
+        </w:tc>
+        <w:tc>
+          <w:tcPr>
+            <w:tcW w:w="3071" w:type="dxa"/>
+          </w:tcPr>
+          <w:p>
+            <w:pPr>
+              <w:pStyle w:val="NoSpacing"/>
+            </w:pPr>
+          </w:p>
+        </w:tc>
+      </w:tr>
+      <w:tr>
+        <w:tc>
+          <w:tcPr>
+            <w:tcW w:w="3070" w:type="dxa"/>
+          </w:tcPr>
+          <w:p>
+            <w:pPr>
+              <w:pStyle w:val="NoSpacing"/>
+            </w:pPr>
+            <w:proofErr w:type="spellStart"/>
+            <w:r>
+              <w:t>SlagUtvalg</w:t>
+            </w:r>
+            <w:proofErr w:type="spellEnd"/>
+          </w:p>
+        </w:tc>
+        <w:tc>
+          <w:tcPr>
+            <w:tcW w:w="3071" w:type="dxa"/>
+          </w:tcPr>
+          <w:p>
+            <w:pPr>
+              <w:pStyle w:val="NoSpacing"/>
+            </w:pPr>
+            <w:r>
+              <w:t>OK</w:t>
+            </w:r>
+          </w:p>
+        </w:tc>
+        <w:tc>
+          <w:tcPr>
+            <w:tcW w:w="3071" w:type="dxa"/>
+          </w:tcPr>
+          <w:p>
+            <w:pPr>
+              <w:pStyle w:val="NoSpacing"/>
+            </w:pPr>
+          </w:p>
+        </w:tc>
+      </w:tr>
+    </w:tbl>
+    <w:p>
+      <w:pPr>
+        <w:pStyle w:val="NoSpacing"/>
+        <w:rPr>
+          <w:b/>
+        </w:rPr>
+      </w:pPr>
+    </w:p>
+    <w:p>
+      <w:pPr>
+        <w:pStyle w:val="NoSpacing"/>
+        <w:rPr>
+          <w:b/>
+        </w:rPr>
+      </w:pPr>
+    </w:p>
+    <w:p>
+      <w:pPr>
+        <w:pStyle w:val="NoSpacing"/>
+        <w:rPr>
+          <w:b/>
+        </w:rPr>
+      </w:pPr>
+    </w:p>
+    <w:p>
+      <w:pPr>
+        <w:pStyle w:val="NoSpacing"/>
+        <w:rPr>
+          <w:b/>
+        </w:rPr>
+      </w:pPr>
+      <w:r>
+        <w:rPr>
+          <w:b/>
+        </w:rPr>
         <w:t>20.mai 2015</w:t>
       </w:r>
     </w:p>
@@ -55,7 +570,6 @@
       <w:pPr>
         <w:spacing w:after="0" w:line="240" w:lineRule="auto"/>
       </w:pPr>
-      <w:bookmarkStart w:id="0" w:name="_GoBack"/>
       <w:proofErr w:type="spellStart"/>
       <w:proofErr w:type="gramStart"/>
       <w:r>
@@ -66,7 +580,6 @@
         </w:rPr>
         <w:t>PreKalsiumanatgonist</w:t>
       </w:r>
-      <w:bookmarkEnd w:id="0"/>
       <w:proofErr w:type="spellEnd"/>
       <w:r>
         <w:rPr>
@@ -1595,6 +2108,7 @@
                 <w:color w:val="000000"/>
                 <w:lang w:val="en-US" w:eastAsia="zh-CN"/>
               </w:rPr>
+              <w:lastRenderedPageBreak/>
               <w:t xml:space="preserve">     ---- HjerneSlagPROD.`RelatedID` + '0' AS RelatedID,</w:t>
             </w:r>
           </w:p>
@@ -1799,338 +2313,338 @@
         <w:pStyle w:val="PlainText"/>
       </w:pPr>
       <w:r>
+        <w:t>Fra 01.01.14 ble kombinasjonsvariabelen ASA +</w:t>
+      </w:r>
+      <w:proofErr w:type="spellStart"/>
+      <w:r>
+        <w:t>Dipyramidol</w:t>
+      </w:r>
+      <w:proofErr w:type="spellEnd"/>
+      <w:r>
+        <w:t xml:space="preserve"> (ett kryss) tatt bort i akuttskjemaet side 2. Dersom pasienten står på denne kombinasjonen skal det fra 01.01.14 settes ett kryss for ASA og ett kryss for </w:t>
+      </w:r>
+      <w:proofErr w:type="spellStart"/>
+      <w:r>
+        <w:t>dipyramidol</w:t>
+      </w:r>
+      <w:proofErr w:type="spellEnd"/>
+      <w:r>
+        <w:t>. Dette gjelder også for tabell 13.</w:t>
+      </w:r>
+    </w:p>
+    <w:p>
+      <w:pPr>
+        <w:pStyle w:val="PlainText"/>
+      </w:pPr>
+    </w:p>
+    <w:p>
+      <w:pPr>
+        <w:pStyle w:val="PlainText"/>
+      </w:pPr>
+      <w:r>
+        <w:t xml:space="preserve">Fra 01.01.14 ble lipidsenkende </w:t>
+      </w:r>
+      <w:proofErr w:type="spellStart"/>
+      <w:r>
+        <w:t>bahandling</w:t>
+      </w:r>
+      <w:proofErr w:type="spellEnd"/>
+      <w:r>
+        <w:t xml:space="preserve"> slettet fra "Risikofaktorer før hjerneslaget", side 1 i akuttskjemaet. Om pasienten står på lipidsenkende behandling, i samledokumentet tabell 6, benyttes medikamentoversikten side 2 i akuttskjemaet. Fra 01.01.14 benyttes variabelen lipidsenkende behandling ved innkomst/før hjerneslaget for å angi om pasienten står på lipidsenkende behandling før hjerneslaget i tabell 6 i samledokumentet.</w:t>
+      </w:r>
+    </w:p>
+    <w:p>
+      <w:pPr>
+        <w:pStyle w:val="NoSpacing"/>
+      </w:pPr>
+    </w:p>
+    <w:p>
+      <w:pPr>
+        <w:pStyle w:val="NoSpacing"/>
+        <w:rPr>
+          <w:b/>
+        </w:rPr>
+      </w:pPr>
+    </w:p>
+    <w:p>
+      <w:pPr>
+        <w:pStyle w:val="NoSpacing"/>
+      </w:pPr>
+      <w:r>
+        <w:rPr>
+          <w:b/>
+        </w:rPr>
+        <w:t>6.aug</w:t>
+      </w:r>
+      <w:r>
+        <w:rPr>
+          <w:b/>
+        </w:rPr>
+        <w:t xml:space="preserve"> 2013</w:t>
+      </w:r>
+      <w:r>
+        <w:rPr>
+          <w:b/>
+        </w:rPr>
+        <w:t xml:space="preserve">: </w:t>
+      </w:r>
+      <w:r>
+        <w:t xml:space="preserve">Nye variable </w:t>
+      </w:r>
+      <w:proofErr w:type="spellStart"/>
+      <w:r>
+        <w:t>UtPlatehem</w:t>
+      </w:r>
+      <w:proofErr w:type="spellEnd"/>
+      <w:r>
+        <w:t xml:space="preserve">, </w:t>
+      </w:r>
+      <w:proofErr w:type="spellStart"/>
+      <w:r>
+        <w:t>UtAntikoag</w:t>
+      </w:r>
+      <w:proofErr w:type="spellEnd"/>
+      <w:r>
+        <w:t xml:space="preserve"> og </w:t>
+      </w:r>
+      <w:proofErr w:type="spellStart"/>
+      <w:r>
+        <w:t>UtBTsenk</w:t>
+      </w:r>
+      <w:proofErr w:type="spellEnd"/>
+      <w:r>
+        <w:t xml:space="preserve"> er definert og sjekket. OK</w:t>
+      </w:r>
+    </w:p>
+    <w:p>
+      <w:pPr>
+        <w:pStyle w:val="NoSpacing"/>
+      </w:pPr>
+    </w:p>
+    <w:p>
+      <w:pPr>
+        <w:pStyle w:val="NoSpacing"/>
+      </w:pPr>
+      <w:r>
+        <w:rPr>
+          <w:b/>
+        </w:rPr>
+        <w:t xml:space="preserve">12.juli. </w:t>
+      </w:r>
+      <w:r>
+        <w:t xml:space="preserve">Sendt Hild foreløpig oppsummering, inkl. </w:t>
+      </w:r>
+      <w:proofErr w:type="spellStart"/>
+      <w:r>
+        <w:t>spm</w:t>
+      </w:r>
+      <w:proofErr w:type="spellEnd"/>
+      <w:r>
+        <w:t xml:space="preserve">. </w:t>
+      </w:r>
+      <w:proofErr w:type="gramStart"/>
+      <w:r>
+        <w:t>om variable.</w:t>
+      </w:r>
+      <w:proofErr w:type="gramEnd"/>
+      <w:r>
+        <w:t xml:space="preserve"> Bl.a. bedt om fullstendig oversikt over hva koden 0 betyr i de ulike variablene.</w:t>
+      </w:r>
+    </w:p>
+    <w:p>
+      <w:pPr>
+        <w:pStyle w:val="NoSpacing"/>
+      </w:pPr>
+    </w:p>
+    <w:p>
+      <w:pPr>
+        <w:pStyle w:val="NoSpacing"/>
+        <w:rPr>
+          <w:b/>
+        </w:rPr>
+      </w:pPr>
+      <w:r>
+        <w:rPr>
+          <w:b/>
+        </w:rPr>
+        <w:t>Feil/kommentarer:</w:t>
+      </w:r>
+    </w:p>
+    <w:p>
+      <w:pPr>
+        <w:pStyle w:val="NoSpacing"/>
+      </w:pPr>
+      <w:r>
+        <w:t xml:space="preserve">Hos mange kategoriske variable dukker det opp en ekstra kode 0. Jeg kan ikke bare anta at dette er døde pasienter. Jeg MÅ </w:t>
+      </w:r>
+      <w:proofErr w:type="gramStart"/>
+      <w:r>
+        <w:t>ha</w:t>
+      </w:r>
+      <w:proofErr w:type="gramEnd"/>
+      <w:r>
+        <w:t xml:space="preserve"> en oversikt over «hemmelige» </w:t>
+      </w:r>
+      <w:proofErr w:type="spellStart"/>
+      <w:r>
+        <w:t>defaultverdier</w:t>
+      </w:r>
+      <w:proofErr w:type="spellEnd"/>
+      <w:r>
+        <w:t>.</w:t>
+      </w:r>
+    </w:p>
+    <w:p>
+      <w:pPr>
+        <w:pStyle w:val="NoSpacing"/>
+      </w:pPr>
+      <w:r>
+        <w:t xml:space="preserve">F.eks. for «Hjerneblødning innen 36 timer» som skal ha verdiene «ja», «nei», «ukjent» (1,2,9) har </w:t>
+      </w:r>
+      <w:proofErr w:type="gramStart"/>
+      <w:r>
+        <w:t>89%</w:t>
+      </w:r>
+      <w:proofErr w:type="gramEnd"/>
+      <w:r>
+        <w:t xml:space="preserve"> av observasjonene koden 0. Da kan det ikke være døde.</w:t>
+      </w:r>
+    </w:p>
+    <w:p>
+      <w:pPr>
+        <w:pStyle w:val="NoSpacing"/>
+      </w:pPr>
+      <w:proofErr w:type="spellStart"/>
+      <w:r>
+        <w:t>Facialisparese</w:t>
+      </w:r>
+      <w:proofErr w:type="spellEnd"/>
+      <w:r>
+        <w:t xml:space="preserve"> (1,2,9)– en observasjon med verdien 0</w:t>
+      </w:r>
+    </w:p>
+    <w:p>
+      <w:pPr>
+        <w:pStyle w:val="NoSpacing"/>
+      </w:pPr>
+      <w:r>
+        <w:t>HjerneblInnen36timer</w:t>
+      </w:r>
+      <w:r>
+        <w:t xml:space="preserve"> (1,2,9) – 3554 med 0.</w:t>
+      </w:r>
+    </w:p>
+    <w:p>
+      <w:pPr>
+        <w:pStyle w:val="NoSpacing"/>
+      </w:pPr>
+      <w:proofErr w:type="spellStart"/>
+      <w:r>
+        <w:t>Trombektomi</w:t>
+      </w:r>
+      <w:proofErr w:type="spellEnd"/>
+    </w:p>
+    <w:p>
+      <w:pPr>
+        <w:pStyle w:val="NoSpacing"/>
+      </w:pPr>
+      <w:r>
+        <w:t>Hemikraniektomi</w:t>
+      </w:r>
+    </w:p>
+    <w:p>
+      <w:pPr>
+        <w:pStyle w:val="NoSpacing"/>
+      </w:pPr>
+      <w:r>
+        <w:t>Viktig å ta høyde for</w:t>
+      </w:r>
+      <w:r>
+        <w:t xml:space="preserve"> alle typer</w:t>
+      </w:r>
+      <w:r>
+        <w:t xml:space="preserve"> </w:t>
+      </w:r>
+      <w:proofErr w:type="spellStart"/>
+      <w:r>
+        <w:t>defaultverdier</w:t>
+      </w:r>
+      <w:proofErr w:type="spellEnd"/>
+      <w:r>
+        <w:t xml:space="preserve">. F.eks. NIHSS: Er det noen </w:t>
+      </w:r>
+      <w:proofErr w:type="spellStart"/>
+      <w:r>
+        <w:t>defaultverdi</w:t>
+      </w:r>
+      <w:proofErr w:type="spellEnd"/>
+      <w:r>
+        <w:t xml:space="preserve"> her? Veldig mange med 0.</w:t>
+      </w:r>
+      <w:r>
+        <w:t xml:space="preserve"> Men det skal kanskje være det</w:t>
+      </w:r>
+    </w:p>
+    <w:p>
+      <w:pPr>
+        <w:pStyle w:val="NoSpacing"/>
+      </w:pPr>
+      <w:r>
+        <w:t>Mange variable har 12 observasjoner med blanke… Hvilke?</w:t>
+      </w:r>
+    </w:p>
+    <w:p>
+      <w:pPr>
+        <w:pStyle w:val="NoSpacing"/>
+      </w:pPr>
+    </w:p>
+    <w:p>
+      <w:pPr>
+        <w:pStyle w:val="NoSpacing"/>
+      </w:pPr>
+    </w:p>
+    <w:p>
+      <w:pPr>
+        <w:pStyle w:val="NoSpacing"/>
+        <w:rPr>
+          <w:b/>
+        </w:rPr>
+      </w:pPr>
+      <w:r>
+        <w:rPr>
+          <w:b/>
+        </w:rPr>
+        <w:t xml:space="preserve">Avvik </w:t>
+      </w:r>
+      <w:r>
+        <w:rPr>
+          <w:b/>
+        </w:rPr>
+        <w:t>26.juni</w:t>
+      </w:r>
+    </w:p>
+    <w:p>
+      <w:pPr>
+        <w:pStyle w:val="NoSpacing"/>
+      </w:pPr>
+      <w:r>
+        <w:t xml:space="preserve">Jeg har sammenlignet INN og UT for hjerneslag. Basert på INN er det registrert 4065 hovedskjema. </w:t>
+      </w:r>
+    </w:p>
+    <w:p>
+      <w:pPr>
+        <w:pStyle w:val="NoSpacing"/>
+      </w:pPr>
+      <w:r>
+        <w:t xml:space="preserve">I UT, hvor det skal være ei rad per innleggelse, dvs. hovedskjema, er det 4085 linjer. </w:t>
+      </w:r>
+    </w:p>
+    <w:p>
+      <w:pPr>
+        <w:pStyle w:val="NoSpacing"/>
+      </w:pPr>
+      <w:r>
         <w:lastRenderedPageBreak/>
-        <w:t>Fra 01.01.14 ble kombinasjonsvariabelen ASA +</w:t>
-      </w:r>
-      <w:proofErr w:type="spellStart"/>
-      <w:r>
-        <w:t>Dipyramidol</w:t>
-      </w:r>
-      <w:proofErr w:type="spellEnd"/>
-      <w:r>
-        <w:t xml:space="preserve"> (ett kryss) tatt bort i akuttskjemaet side 2. Dersom pasienten står på denne kombinasjonen skal det fra 01.01.14 settes ett kryss for ASA og ett kryss for </w:t>
-      </w:r>
-      <w:proofErr w:type="spellStart"/>
-      <w:r>
-        <w:t>dipyramidol</w:t>
-      </w:r>
-      <w:proofErr w:type="spellEnd"/>
-      <w:r>
-        <w:t>. Dette gjelder også for tabell 13.</w:t>
-      </w:r>
-    </w:p>
-    <w:p>
-      <w:pPr>
-        <w:pStyle w:val="PlainText"/>
-      </w:pPr>
-    </w:p>
-    <w:p>
-      <w:pPr>
-        <w:pStyle w:val="PlainText"/>
-      </w:pPr>
-      <w:r>
-        <w:t xml:space="preserve">Fra 01.01.14 ble lipidsenkende </w:t>
-      </w:r>
-      <w:proofErr w:type="spellStart"/>
-      <w:r>
-        <w:t>bahandling</w:t>
-      </w:r>
-      <w:proofErr w:type="spellEnd"/>
-      <w:r>
-        <w:t xml:space="preserve"> slettet fra "Risikofaktorer før hjerneslaget", side 1 i akuttskjemaet. Om pasienten står på lipidsenkende behandling, i samledokumentet tabell 6, benyttes medikamentoversikten side 2 i akuttskjemaet. Fra 01.01.14 benyttes variabelen lipidsenkende behandling ved innkomst/før hjerneslaget for å angi om pasienten står på lipidsenkende behandling før hjerneslaget i tabell 6 i samledokumentet.</w:t>
-      </w:r>
-    </w:p>
-    <w:p>
-      <w:pPr>
-        <w:pStyle w:val="NoSpacing"/>
-      </w:pPr>
-    </w:p>
-    <w:p>
-      <w:pPr>
-        <w:pStyle w:val="NoSpacing"/>
-        <w:rPr>
-          <w:b/>
-        </w:rPr>
-      </w:pPr>
-    </w:p>
-    <w:p>
-      <w:pPr>
-        <w:pStyle w:val="NoSpacing"/>
-      </w:pPr>
-      <w:r>
-        <w:rPr>
-          <w:b/>
-        </w:rPr>
-        <w:t>6.aug</w:t>
-      </w:r>
-      <w:r>
-        <w:rPr>
-          <w:b/>
-        </w:rPr>
-        <w:t xml:space="preserve"> 2013</w:t>
-      </w:r>
-      <w:r>
-        <w:rPr>
-          <w:b/>
-        </w:rPr>
-        <w:t xml:space="preserve">: </w:t>
-      </w:r>
-      <w:r>
-        <w:t xml:space="preserve">Nye variable </w:t>
-      </w:r>
-      <w:proofErr w:type="spellStart"/>
-      <w:r>
-        <w:t>UtPlatehem</w:t>
-      </w:r>
-      <w:proofErr w:type="spellEnd"/>
-      <w:r>
-        <w:t xml:space="preserve">, </w:t>
-      </w:r>
-      <w:proofErr w:type="spellStart"/>
-      <w:r>
-        <w:t>UtAntikoag</w:t>
-      </w:r>
-      <w:proofErr w:type="spellEnd"/>
-      <w:r>
-        <w:t xml:space="preserve"> og </w:t>
-      </w:r>
-      <w:proofErr w:type="spellStart"/>
-      <w:r>
-        <w:t>UtBTsenk</w:t>
-      </w:r>
-      <w:proofErr w:type="spellEnd"/>
-      <w:r>
-        <w:t xml:space="preserve"> er definert og sjekket. OK</w:t>
-      </w:r>
-    </w:p>
-    <w:p>
-      <w:pPr>
-        <w:pStyle w:val="NoSpacing"/>
-      </w:pPr>
-    </w:p>
-    <w:p>
-      <w:pPr>
-        <w:pStyle w:val="NoSpacing"/>
-      </w:pPr>
-      <w:r>
-        <w:rPr>
-          <w:b/>
-        </w:rPr>
-        <w:t xml:space="preserve">12.juli. </w:t>
-      </w:r>
-      <w:r>
-        <w:t xml:space="preserve">Sendt Hild foreløpig oppsummering, inkl. </w:t>
-      </w:r>
-      <w:proofErr w:type="spellStart"/>
-      <w:r>
-        <w:t>spm</w:t>
-      </w:r>
-      <w:proofErr w:type="spellEnd"/>
-      <w:r>
-        <w:t xml:space="preserve">. </w:t>
-      </w:r>
-      <w:proofErr w:type="gramStart"/>
-      <w:r>
-        <w:t>om variable.</w:t>
-      </w:r>
-      <w:proofErr w:type="gramEnd"/>
-      <w:r>
-        <w:t xml:space="preserve"> Bl.a. bedt om fullstendig oversikt over hva koden 0 betyr i de ulike variablene.</w:t>
-      </w:r>
-    </w:p>
-    <w:p>
-      <w:pPr>
-        <w:pStyle w:val="NoSpacing"/>
-      </w:pPr>
-    </w:p>
-    <w:p>
-      <w:pPr>
-        <w:pStyle w:val="NoSpacing"/>
-        <w:rPr>
-          <w:b/>
-        </w:rPr>
-      </w:pPr>
-      <w:r>
-        <w:rPr>
-          <w:b/>
-        </w:rPr>
-        <w:t>Feil/kommentarer:</w:t>
-      </w:r>
-    </w:p>
-    <w:p>
-      <w:pPr>
-        <w:pStyle w:val="NoSpacing"/>
-      </w:pPr>
-      <w:r>
-        <w:t xml:space="preserve">Hos mange kategoriske variable dukker det opp en ekstra kode 0. Jeg kan ikke bare anta at dette er døde pasienter. Jeg MÅ </w:t>
-      </w:r>
-      <w:proofErr w:type="gramStart"/>
-      <w:r>
-        <w:t>ha</w:t>
-      </w:r>
-      <w:proofErr w:type="gramEnd"/>
-      <w:r>
-        <w:t xml:space="preserve"> en oversikt over «hemmelige» </w:t>
-      </w:r>
-      <w:proofErr w:type="spellStart"/>
-      <w:r>
-        <w:t>defaultverdier</w:t>
-      </w:r>
-      <w:proofErr w:type="spellEnd"/>
-      <w:r>
-        <w:t>.</w:t>
-      </w:r>
-    </w:p>
-    <w:p>
-      <w:pPr>
-        <w:pStyle w:val="NoSpacing"/>
-      </w:pPr>
-      <w:r>
-        <w:t xml:space="preserve">F.eks. for «Hjerneblødning innen 36 timer» som skal ha verdiene «ja», «nei», «ukjent» (1,2,9) har </w:t>
-      </w:r>
-      <w:proofErr w:type="gramStart"/>
-      <w:r>
-        <w:t>89%</w:t>
-      </w:r>
-      <w:proofErr w:type="gramEnd"/>
-      <w:r>
-        <w:t xml:space="preserve"> av observasjonene koden 0. Da kan det ikke være døde.</w:t>
-      </w:r>
-    </w:p>
-    <w:p>
-      <w:pPr>
-        <w:pStyle w:val="NoSpacing"/>
-      </w:pPr>
-      <w:proofErr w:type="spellStart"/>
-      <w:r>
-        <w:t>Facialisparese</w:t>
-      </w:r>
-      <w:proofErr w:type="spellEnd"/>
-      <w:r>
-        <w:t xml:space="preserve"> (1,2,9)– en observasjon med verdien 0</w:t>
-      </w:r>
-    </w:p>
-    <w:p>
-      <w:pPr>
-        <w:pStyle w:val="NoSpacing"/>
-      </w:pPr>
-      <w:r>
-        <w:t>HjerneblInnen36timer</w:t>
-      </w:r>
-      <w:r>
-        <w:t xml:space="preserve"> (1,2,9) – 3554 med 0.</w:t>
-      </w:r>
-    </w:p>
-    <w:p>
-      <w:pPr>
-        <w:pStyle w:val="NoSpacing"/>
-      </w:pPr>
-      <w:proofErr w:type="spellStart"/>
-      <w:r>
-        <w:t>Trombektomi</w:t>
-      </w:r>
-      <w:proofErr w:type="spellEnd"/>
-    </w:p>
-    <w:p>
-      <w:pPr>
-        <w:pStyle w:val="NoSpacing"/>
-      </w:pPr>
-      <w:r>
-        <w:t>Hemikraniektomi</w:t>
-      </w:r>
-    </w:p>
-    <w:p>
-      <w:pPr>
-        <w:pStyle w:val="NoSpacing"/>
-      </w:pPr>
-      <w:r>
-        <w:t>Viktig å ta høyde for</w:t>
-      </w:r>
-      <w:r>
-        <w:t xml:space="preserve"> alle typer</w:t>
-      </w:r>
-      <w:r>
-        <w:t xml:space="preserve"> </w:t>
-      </w:r>
-      <w:proofErr w:type="spellStart"/>
-      <w:r>
-        <w:t>defaultverdier</w:t>
-      </w:r>
-      <w:proofErr w:type="spellEnd"/>
-      <w:r>
-        <w:t xml:space="preserve">. F.eks. NIHSS: Er det noen </w:t>
-      </w:r>
-      <w:proofErr w:type="spellStart"/>
-      <w:r>
-        <w:t>defaultverdi</w:t>
-      </w:r>
-      <w:proofErr w:type="spellEnd"/>
-      <w:r>
-        <w:t xml:space="preserve"> her? Veldig mange med 0.</w:t>
-      </w:r>
-      <w:r>
-        <w:t xml:space="preserve"> Men det skal kanskje være det</w:t>
-      </w:r>
-    </w:p>
-    <w:p>
-      <w:pPr>
-        <w:pStyle w:val="NoSpacing"/>
-      </w:pPr>
-      <w:r>
-        <w:t>Mange variable har 12 observasjoner med blanke… Hvilke?</w:t>
-      </w:r>
-    </w:p>
-    <w:p>
-      <w:pPr>
-        <w:pStyle w:val="NoSpacing"/>
-      </w:pPr>
-    </w:p>
-    <w:p>
-      <w:pPr>
-        <w:pStyle w:val="NoSpacing"/>
-      </w:pPr>
-    </w:p>
-    <w:p>
-      <w:pPr>
-        <w:pStyle w:val="NoSpacing"/>
-        <w:rPr>
-          <w:b/>
-        </w:rPr>
-      </w:pPr>
-      <w:r>
-        <w:rPr>
-          <w:b/>
-        </w:rPr>
-        <w:t xml:space="preserve">Avvik </w:t>
-      </w:r>
-      <w:r>
-        <w:rPr>
-          <w:b/>
-        </w:rPr>
-        <w:t>26.juni</w:t>
-      </w:r>
-    </w:p>
-    <w:p>
-      <w:pPr>
-        <w:pStyle w:val="NoSpacing"/>
-      </w:pPr>
-      <w:r>
-        <w:t xml:space="preserve">Jeg har sammenlignet INN og UT for hjerneslag. Basert på INN er det registrert 4065 hovedskjema. </w:t>
-      </w:r>
-    </w:p>
-    <w:p>
-      <w:pPr>
-        <w:pStyle w:val="NoSpacing"/>
-      </w:pPr>
-      <w:r>
-        <w:t xml:space="preserve">I UT, hvor det skal være ei rad per innleggelse, dvs. hovedskjema, er det 4085 linjer. </w:t>
-      </w:r>
-    </w:p>
-    <w:p>
-      <w:pPr>
-        <w:pStyle w:val="NoSpacing"/>
-      </w:pPr>
-      <w:r>
         <w:t xml:space="preserve">En feil i registeret som vil generere feil her, er at det finnes pasienter som har oppfølgingsskjema uten å ha hovedskjema. Det er 35 slike registreringer. Ut fra det, ville jeg forventet et avvik mellom antall hovedskjema i INN og antall rader i UT på 35, men avviket er 20. </w:t>
       </w:r>
     </w:p>
@@ -2653,6 +3167,7 @@
       </w:pPr>
       <w:proofErr w:type="spellStart"/>
       <w:r>
+        <w:lastRenderedPageBreak/>
         <w:t>ReshId</w:t>
       </w:r>
       <w:proofErr w:type="spellEnd"/>
@@ -2953,7 +3468,6 @@
         </w:numPr>
       </w:pPr>
       <w:r>
-        <w:lastRenderedPageBreak/>
         <w:t xml:space="preserve">(Hild/Torild) </w:t>
       </w:r>
       <w:proofErr w:type="spellStart"/>

</xml_diff>

<commit_message>
Tatt høyde for 00 i TidInnTrombolyse og TidSymptInnlegg, samt ny oppdatert UtBT
</commit_message>
<xml_diff>
--- a/doc/Arbeidsdok, Slag.docx
+++ b/doc/Arbeidsdok, Slag.docx
@@ -16,30 +16,225 @@
           <w:b/>
         </w:rPr>
       </w:pPr>
+      <w:r>
+        <w:rPr>
+          <w:b/>
+        </w:rPr>
+        <w:t>juni 2016</w:t>
+      </w:r>
+    </w:p>
+    <w:p>
+      <w:pPr>
+        <w:pStyle w:val="NoSpacing"/>
+      </w:pPr>
+      <w:proofErr w:type="spellStart"/>
+      <w:proofErr w:type="gramStart"/>
+      <w:r>
+        <w:t>PostMedBehHoytBT</w:t>
+      </w:r>
+      <w:proofErr w:type="spellEnd"/>
+      <w:r>
+        <w:t xml:space="preserve"> erstatter: </w:t>
+      </w:r>
+      <w:proofErr w:type="spellStart"/>
+      <w:r>
+        <w:rPr>
+          <w:rStyle w:val="x"/>
+          <w:rFonts w:ascii="Consolas" w:hAnsi="Consolas" w:cs="Consolas"/>
+          <w:color w:val="333333"/>
+          <w:sz w:val="18"/>
+          <w:szCs w:val="18"/>
+        </w:rPr>
+        <w:t>UtDiuretica</w:t>
+      </w:r>
+      <w:proofErr w:type="spellEnd"/>
+      <w:r>
+        <w:rPr>
+          <w:rStyle w:val="pl-pds"/>
+          <w:rFonts w:ascii="Consolas" w:hAnsi="Consolas" w:cs="Consolas"/>
+          <w:color w:val="333333"/>
+          <w:sz w:val="18"/>
+          <w:szCs w:val="18"/>
+        </w:rPr>
+        <w:t>'</w:t>
+      </w:r>
+      <w:r>
+        <w:rPr>
+          <w:rStyle w:val="x"/>
+          <w:rFonts w:ascii="Consolas" w:hAnsi="Consolas" w:cs="Consolas"/>
+          <w:color w:val="333333"/>
+          <w:sz w:val="18"/>
+          <w:szCs w:val="18"/>
+        </w:rPr>
+        <w:t>,</w:t>
+      </w:r>
+      <w:r>
+        <w:rPr>
+          <w:rStyle w:val="pl-pds"/>
+          <w:rFonts w:ascii="Consolas" w:hAnsi="Consolas" w:cs="Consolas"/>
+          <w:color w:val="333333"/>
+          <w:sz w:val="18"/>
+          <w:szCs w:val="18"/>
+        </w:rPr>
+        <w:t>'</w:t>
+      </w:r>
+      <w:proofErr w:type="spellStart"/>
+      <w:r>
+        <w:rPr>
+          <w:rStyle w:val="x"/>
+          <w:rFonts w:ascii="Consolas" w:hAnsi="Consolas" w:cs="Consolas"/>
+          <w:color w:val="333333"/>
+          <w:sz w:val="18"/>
+          <w:szCs w:val="18"/>
+        </w:rPr>
+        <w:t>UtACEhemmer</w:t>
+      </w:r>
+      <w:proofErr w:type="spellEnd"/>
+      <w:r>
+        <w:rPr>
+          <w:rStyle w:val="pl-pds"/>
+          <w:rFonts w:ascii="Consolas" w:hAnsi="Consolas" w:cs="Consolas"/>
+          <w:color w:val="333333"/>
+          <w:sz w:val="18"/>
+          <w:szCs w:val="18"/>
+        </w:rPr>
+        <w:t>'</w:t>
+      </w:r>
+      <w:r>
+        <w:rPr>
+          <w:rStyle w:val="x"/>
+          <w:rFonts w:ascii="Consolas" w:hAnsi="Consolas" w:cs="Consolas"/>
+          <w:color w:val="333333"/>
+          <w:sz w:val="18"/>
+          <w:szCs w:val="18"/>
+        </w:rPr>
+        <w:t xml:space="preserve">, </w:t>
+      </w:r>
+      <w:r>
+        <w:rPr>
+          <w:rStyle w:val="pl-pds"/>
+          <w:rFonts w:ascii="Consolas" w:hAnsi="Consolas" w:cs="Consolas"/>
+          <w:color w:val="333333"/>
+          <w:sz w:val="18"/>
+          <w:szCs w:val="18"/>
+        </w:rPr>
+        <w:t>'</w:t>
+      </w:r>
+      <w:r>
+        <w:rPr>
+          <w:rStyle w:val="x"/>
+          <w:rFonts w:ascii="Consolas" w:hAnsi="Consolas" w:cs="Consolas"/>
+          <w:color w:val="333333"/>
+          <w:sz w:val="18"/>
+          <w:szCs w:val="18"/>
+        </w:rPr>
+        <w:t>UtA2Antagonist</w:t>
+      </w:r>
+      <w:r>
+        <w:rPr>
+          <w:rStyle w:val="pl-pds"/>
+          <w:rFonts w:ascii="Consolas" w:hAnsi="Consolas" w:cs="Consolas"/>
+          <w:color w:val="333333"/>
+          <w:sz w:val="18"/>
+          <w:szCs w:val="18"/>
+        </w:rPr>
+        <w:t>'</w:t>
+      </w:r>
+      <w:r>
+        <w:rPr>
+          <w:rStyle w:val="x"/>
+          <w:rFonts w:ascii="Consolas" w:hAnsi="Consolas" w:cs="Consolas"/>
+          <w:color w:val="333333"/>
+          <w:sz w:val="18"/>
+          <w:szCs w:val="18"/>
+        </w:rPr>
+        <w:t xml:space="preserve">, </w:t>
+      </w:r>
+      <w:r>
+        <w:rPr>
+          <w:rStyle w:val="pl-pds"/>
+          <w:rFonts w:ascii="Consolas" w:hAnsi="Consolas" w:cs="Consolas"/>
+          <w:color w:val="333333"/>
+          <w:sz w:val="18"/>
+          <w:szCs w:val="18"/>
+        </w:rPr>
+        <w:t>'</w:t>
+      </w:r>
+      <w:proofErr w:type="spellStart"/>
+      <w:r>
+        <w:rPr>
+          <w:rStyle w:val="x"/>
+          <w:rFonts w:ascii="Consolas" w:hAnsi="Consolas" w:cs="Consolas"/>
+          <w:color w:val="333333"/>
+          <w:sz w:val="18"/>
+          <w:szCs w:val="18"/>
+        </w:rPr>
+        <w:t>UtBetablokker</w:t>
+      </w:r>
+      <w:proofErr w:type="spellEnd"/>
+      <w:r>
+        <w:rPr>
+          <w:rStyle w:val="pl-pds"/>
+          <w:rFonts w:ascii="Consolas" w:hAnsi="Consolas" w:cs="Consolas"/>
+          <w:color w:val="333333"/>
+          <w:sz w:val="18"/>
+          <w:szCs w:val="18"/>
+        </w:rPr>
+        <w:t>'</w:t>
+      </w:r>
+      <w:proofErr w:type="gramEnd"/>
+      <w:r>
+        <w:rPr>
+          <w:rStyle w:val="x"/>
+          <w:rFonts w:ascii="Consolas" w:hAnsi="Consolas" w:cs="Consolas"/>
+          <w:color w:val="333333"/>
+          <w:sz w:val="18"/>
+          <w:szCs w:val="18"/>
+        </w:rPr>
+        <w:t xml:space="preserve">, </w:t>
+      </w:r>
+      <w:r>
+        <w:rPr>
+          <w:rStyle w:val="pl-pds"/>
+          <w:rFonts w:ascii="Consolas" w:hAnsi="Consolas" w:cs="Consolas"/>
+          <w:color w:val="333333"/>
+          <w:sz w:val="18"/>
+          <w:szCs w:val="18"/>
+        </w:rPr>
+        <w:t>'</w:t>
+      </w:r>
+      <w:proofErr w:type="spellStart"/>
+      <w:r>
+        <w:rPr>
+          <w:rStyle w:val="x"/>
+          <w:rFonts w:ascii="Consolas" w:hAnsi="Consolas" w:cs="Consolas"/>
+          <w:color w:val="333333"/>
+          <w:sz w:val="18"/>
+          <w:szCs w:val="18"/>
+        </w:rPr>
+        <w:t>UtKalsiumantagonist</w:t>
+      </w:r>
+      <w:proofErr w:type="spellEnd"/>
+    </w:p>
+    <w:p>
+      <w:pPr>
+        <w:pStyle w:val="NoSpacing"/>
+      </w:pPr>
+      <w:r>
+        <w:t xml:space="preserve">Status, oppdatering </w:t>
+      </w:r>
+      <w:proofErr w:type="spellStart"/>
+      <w:r>
+        <w:t>ifm</w:t>
+      </w:r>
+      <w:proofErr w:type="spellEnd"/>
+      <w:r>
+        <w:t>. endr</w:t>
+      </w:r>
       <w:bookmarkStart w:id="0" w:name="_GoBack"/>
-      <w:r>
-        <w:rPr>
-          <w:b/>
-        </w:rPr>
-        <w:t>juni 2016</w:t>
-      </w:r>
-    </w:p>
-    <w:bookmarkEnd w:id="0"/>
-    <w:p/>
-    <w:p>
-      <w:pPr>
-        <w:pStyle w:val="NoSpacing"/>
-      </w:pPr>
-      <w:r>
-        <w:t xml:space="preserve">Status, oppdatering </w:t>
-      </w:r>
-      <w:proofErr w:type="spellStart"/>
-      <w:r>
-        <w:t>ifm</w:t>
-      </w:r>
-      <w:proofErr w:type="spellEnd"/>
-      <w:r>
-        <w:t>. endringer per 1.1.2016.</w:t>
+      <w:bookmarkEnd w:id="0"/>
+      <w:r>
+        <w:t>inger per 1.1.2016.</w:t>
       </w:r>
     </w:p>
     <w:p>
@@ -299,6 +494,9 @@
             <w:pPr>
               <w:pStyle w:val="NoSpacing"/>
             </w:pPr>
+            <w:r>
+              <w:t>OK, ingen endring</w:t>
+            </w:r>
           </w:p>
         </w:tc>
         <w:tc>
@@ -373,6 +571,9 @@
             <w:pPr>
               <w:pStyle w:val="NoSpacing"/>
             </w:pPr>
+            <w:r>
+              <w:t>OK, ingen endring</w:t>
+            </w:r>
           </w:p>
         </w:tc>
         <w:tc>
@@ -9541,6 +9742,16 @@
     <w:semiHidden/>
     <w:rsid w:val="006B7070"/>
   </w:style>
+  <w:style w:type="character" w:customStyle="1" w:styleId="x">
+    <w:name w:val="x"/>
+    <w:basedOn w:val="DefaultParagraphFont"/>
+    <w:rsid w:val="003222DE"/>
+  </w:style>
+  <w:style w:type="character" w:customStyle="1" w:styleId="pl-pds">
+    <w:name w:val="pl-pds"/>
+    <w:basedOn w:val="DefaultParagraphFont"/>
+    <w:rsid w:val="003222DE"/>
+  </w:style>
 </w:styles>
 </file>
 
@@ -9995,6 +10206,16 @@
     <w:semiHidden/>
     <w:rsid w:val="006B7070"/>
   </w:style>
+  <w:style w:type="character" w:customStyle="1" w:styleId="x">
+    <w:name w:val="x"/>
+    <w:basedOn w:val="DefaultParagraphFont"/>
+    <w:rsid w:val="003222DE"/>
+  </w:style>
+  <w:style w:type="character" w:customStyle="1" w:styleId="pl-pds">
+    <w:name w:val="pl-pds"/>
+    <w:basedOn w:val="DefaultParagraphFont"/>
+    <w:rsid w:val="003222DE"/>
+  </w:style>
 </w:styles>
 </file>
 

</xml_diff>

<commit_message>
Oppdatert tid til trombolyse.
</commit_message>
<xml_diff>
--- a/doc/Arbeidsdok, Slag.docx
+++ b/doc/Arbeidsdok, Slag.docx
@@ -29,15 +29,134 @@
         <w:pStyle w:val="NoSpacing"/>
       </w:pPr>
       <w:r>
-        <w:t xml:space="preserve">Fortsett å gå gjennom resultater som involverer </w:t>
-      </w:r>
-      <w:proofErr w:type="spellStart"/>
-      <w:r>
-        <w:t>tidsvariable</w:t>
-      </w:r>
-      <w:proofErr w:type="spellEnd"/>
-      <w:r>
-        <w:t>. Pass på at NA-verdier blir fjernet.</w:t>
+        <w:t>Fortsett å gå gjennom resultater som involverer tidsvariable. Pass på at NA-verdier blir fjernet.</w:t>
+      </w:r>
+    </w:p>
+    <w:p>
+      <w:pPr>
+        <w:pStyle w:val="NoSpacing"/>
+      </w:pPr>
+      <w:r>
+        <w:t>TidInnleggTrombolyse</w:t>
+      </w:r>
+    </w:p>
+    <w:p>
+      <w:pPr>
+        <w:pStyle w:val="NoSpacing"/>
+      </w:pPr>
+      <w:r>
+        <w:t>TidSymptInnlegg</w:t>
+      </w:r>
+    </w:p>
+    <w:p>
+      <w:pPr>
+        <w:pStyle w:val="NoSpacing"/>
+      </w:pPr>
+      <w:r>
+        <w:t>TidSymptTrombolyse</w:t>
+      </w:r>
+    </w:p>
+    <w:p>
+      <w:pPr>
+        <w:pStyle w:val="NoSpacing"/>
+      </w:pPr>
+      <w:r>
+        <w:t>Vi skal ikke lengre filtrere på diagnose=2 for trombolyse.</w:t>
+      </w:r>
+    </w:p>
+    <w:p>
+      <w:pPr>
+        <w:pStyle w:val="NoSpacing"/>
+      </w:pPr>
+      <w:r>
+        <w:t>Kvalitetsindikatorer skal ha bare vettige verdier (eks. tid&gt;=0)</w:t>
+      </w:r>
+    </w:p>
+    <w:p>
+      <w:pPr>
+        <w:pStyle w:val="NoSpacing"/>
+      </w:pPr>
+    </w:p>
+    <w:p>
+      <w:pPr>
+        <w:pStyle w:val="NoSpacing"/>
+      </w:pPr>
+    </w:p>
+    <w:p>
+      <w:pPr>
+        <w:rPr>
+          <w:b/>
+        </w:rPr>
+      </w:pPr>
+      <w:r>
+        <w:rPr>
+          <w:b/>
+        </w:rPr>
+        <w:t>sept 2016</w:t>
+      </w:r>
+    </w:p>
+    <w:p>
+      <w:pPr>
+        <w:pStyle w:val="NoSpacing"/>
+        <w:rPr>
+          <w:color w:val="1F497D" w:themeColor="dark2"/>
+        </w:rPr>
+      </w:pPr>
+      <w:r>
+        <w:rPr>
+          <w:i/>
+          <w:color w:val="1F497D" w:themeColor="dark2"/>
+        </w:rPr>
+        <w:t>TidInn</w:t>
+      </w:r>
+      <w:r>
+        <w:rPr>
+          <w:i/>
+          <w:color w:val="1F497D" w:themeColor="dark2"/>
+        </w:rPr>
+        <w:t>legg</w:t>
+      </w:r>
+      <w:r>
+        <w:rPr>
+          <w:i/>
+          <w:color w:val="1F497D" w:themeColor="dark2"/>
+        </w:rPr>
+        <w:t>Trombolyse</w:t>
+      </w:r>
+      <w:r>
+        <w:rPr>
+          <w:color w:val="1F497D" w:themeColor="dark2"/>
+        </w:rPr>
+        <w:t xml:space="preserve"> er rettet i «AndelerGrVar», «KvalInd» og «AndelTid»</w:t>
+      </w:r>
+      <w:r>
+        <w:rPr>
+          <w:color w:val="1F497D" w:themeColor="dark2"/>
+        </w:rPr>
+        <w:t>, samt gjort utvalg på diagnose=2 i GjsnGrVar</w:t>
+      </w:r>
+      <w:r>
+        <w:rPr>
+          <w:color w:val="1F497D" w:themeColor="dark2"/>
+        </w:rPr>
+        <w:t>.</w:t>
+      </w:r>
+      <w:r>
+        <w:rPr>
+          <w:color w:val="1F497D" w:themeColor="dark2"/>
+        </w:rPr>
+        <w:t xml:space="preserve"> (for å få med i utvalgsteksten). </w:t>
+      </w:r>
+    </w:p>
+    <w:p>
+      <w:pPr>
+        <w:pStyle w:val="NoSpacing"/>
+      </w:pPr>
+      <w:r>
+        <w:rPr>
+          <w:color w:val="1F497D" w:themeColor="dark2"/>
+        </w:rPr>
+        <w:t>NB: Tid fra innleggelse til trombolyse gjelder ikke lenger bare de med diagnose I63 med uansett diagnose.</w:t>
       </w:r>
       <w:bookmarkStart w:id="0" w:name="_GoBack"/>
       <w:bookmarkEnd w:id="0"/>
@@ -46,214 +165,13 @@
       <w:pPr>
         <w:pStyle w:val="NoSpacing"/>
       </w:pPr>
-      <w:proofErr w:type="spellStart"/>
-      <w:r>
-        <w:t>TidInnleggTrombolyse</w:t>
-      </w:r>
-      <w:proofErr w:type="spellEnd"/>
-    </w:p>
-    <w:p>
-      <w:pPr>
-        <w:pStyle w:val="NoSpacing"/>
-      </w:pPr>
-      <w:proofErr w:type="spellStart"/>
-      <w:r>
-        <w:t>TidSymptInnlegg</w:t>
-      </w:r>
-      <w:proofErr w:type="spellEnd"/>
-    </w:p>
-    <w:p>
-      <w:pPr>
-        <w:pStyle w:val="NoSpacing"/>
-      </w:pPr>
-      <w:proofErr w:type="spellStart"/>
-      <w:r>
-        <w:t>TidSymptTrombolyse</w:t>
-      </w:r>
-      <w:proofErr w:type="spellEnd"/>
-    </w:p>
-    <w:p>
-      <w:pPr>
-        <w:pStyle w:val="NoSpacing"/>
-      </w:pPr>
-      <w:r>
-        <w:t>Vi skal ikke lengre filtrere på diagnose=2 for trombolyse.</w:t>
-      </w:r>
-    </w:p>
-    <w:p>
-      <w:pPr>
-        <w:pStyle w:val="NoSpacing"/>
-      </w:pPr>
-      <w:r>
-        <w:t>Kvalitetsindikatorer skal ha bare vettige verdier (eks. tid&gt;=0)</w:t>
-      </w:r>
-    </w:p>
-    <w:p>
-      <w:pPr>
-        <w:pStyle w:val="NoSpacing"/>
-      </w:pPr>
-    </w:p>
-    <w:p>
-      <w:pPr>
-        <w:pStyle w:val="NoSpacing"/>
-      </w:pPr>
-    </w:p>
-    <w:p>
-      <w:pPr>
-        <w:rPr>
-          <w:b/>
-        </w:rPr>
-      </w:pPr>
-      <w:proofErr w:type="spellStart"/>
-      <w:r>
-        <w:rPr>
-          <w:b/>
-        </w:rPr>
-        <w:t>sept</w:t>
-      </w:r>
-      <w:proofErr w:type="spellEnd"/>
-      <w:r>
-        <w:rPr>
-          <w:b/>
-        </w:rPr>
-        <w:t xml:space="preserve"> 2016</w:t>
-      </w:r>
-    </w:p>
-    <w:p>
-      <w:pPr>
-        <w:pStyle w:val="NoSpacing"/>
-      </w:pPr>
-      <w:proofErr w:type="spellStart"/>
-      <w:r>
-        <w:rPr>
-          <w:i/>
-          <w:color w:val="1F497D" w:themeColor="dark2"/>
-        </w:rPr>
-        <w:t>TidInn</w:t>
-      </w:r>
-      <w:r>
-        <w:rPr>
-          <w:i/>
-          <w:color w:val="1F497D" w:themeColor="dark2"/>
-        </w:rPr>
-        <w:t>legg</w:t>
-      </w:r>
-      <w:r>
-        <w:rPr>
-          <w:i/>
-          <w:color w:val="1F497D" w:themeColor="dark2"/>
-        </w:rPr>
-        <w:t>Trombolyse</w:t>
-      </w:r>
-      <w:proofErr w:type="spellEnd"/>
-      <w:r>
-        <w:rPr>
-          <w:color w:val="1F497D" w:themeColor="dark2"/>
-        </w:rPr>
-        <w:t xml:space="preserve"> er rettet i «</w:t>
-      </w:r>
-      <w:proofErr w:type="spellStart"/>
-      <w:r>
-        <w:rPr>
-          <w:color w:val="1F497D" w:themeColor="dark2"/>
-        </w:rPr>
-        <w:t>AndelerGrVar</w:t>
-      </w:r>
-      <w:proofErr w:type="spellEnd"/>
-      <w:r>
-        <w:rPr>
-          <w:color w:val="1F497D" w:themeColor="dark2"/>
-        </w:rPr>
-        <w:t>», «</w:t>
-      </w:r>
-      <w:proofErr w:type="spellStart"/>
-      <w:r>
-        <w:rPr>
-          <w:color w:val="1F497D" w:themeColor="dark2"/>
-        </w:rPr>
-        <w:t>KvalInd</w:t>
-      </w:r>
-      <w:proofErr w:type="spellEnd"/>
-      <w:r>
-        <w:rPr>
-          <w:color w:val="1F497D" w:themeColor="dark2"/>
-        </w:rPr>
-        <w:t>» og «</w:t>
-      </w:r>
-      <w:proofErr w:type="spellStart"/>
-      <w:r>
-        <w:rPr>
-          <w:color w:val="1F497D" w:themeColor="dark2"/>
-        </w:rPr>
-        <w:t>AndelTid</w:t>
-      </w:r>
-      <w:proofErr w:type="spellEnd"/>
-      <w:r>
-        <w:rPr>
-          <w:color w:val="1F497D" w:themeColor="dark2"/>
-        </w:rPr>
-        <w:t>»</w:t>
-      </w:r>
-      <w:r>
-        <w:rPr>
-          <w:color w:val="1F497D" w:themeColor="dark2"/>
-        </w:rPr>
-        <w:t xml:space="preserve">, samt gjort utvalg på diagnose=2 i </w:t>
-      </w:r>
-      <w:proofErr w:type="spellStart"/>
-      <w:r>
-        <w:rPr>
-          <w:color w:val="1F497D" w:themeColor="dark2"/>
-        </w:rPr>
-        <w:t>GjsnGrVar</w:t>
-      </w:r>
-      <w:proofErr w:type="spellEnd"/>
-      <w:r>
-        <w:rPr>
-          <w:color w:val="1F497D" w:themeColor="dark2"/>
-        </w:rPr>
-        <w:t>.</w:t>
-      </w:r>
-      <w:r>
-        <w:rPr>
-          <w:color w:val="1F497D" w:themeColor="dark2"/>
-        </w:rPr>
-        <w:t xml:space="preserve"> (for å få med i utvalgsteksten). I preprosesseringa får de med </w:t>
-      </w:r>
-      <w:proofErr w:type="gramStart"/>
-      <w:r>
-        <w:rPr>
-          <w:color w:val="1F497D" w:themeColor="dark2"/>
-        </w:rPr>
-        <w:t>diagnose !</w:t>
-      </w:r>
-      <w:proofErr w:type="gramEnd"/>
-      <w:r>
-        <w:rPr>
-          <w:color w:val="1F497D" w:themeColor="dark2"/>
-        </w:rPr>
-        <w:t>=2 verdien NA .</w:t>
-      </w:r>
-    </w:p>
-    <w:p>
-      <w:pPr>
-        <w:pStyle w:val="NoSpacing"/>
-      </w:pPr>
-    </w:p>
-    <w:p>
-      <w:pPr>
-        <w:pStyle w:val="NoSpacing"/>
-      </w:pPr>
-      <w:r>
-        <w:t xml:space="preserve">Hjerneslagregisteret har nå ferdigstilt sin </w:t>
-      </w:r>
-      <w:proofErr w:type="spellStart"/>
-      <w:r>
-        <w:t>kravspek</w:t>
-      </w:r>
-      <w:proofErr w:type="spellEnd"/>
-      <w:r>
-        <w:t xml:space="preserve"> for 2</w:t>
+    </w:p>
+    <w:p>
+      <w:pPr>
+        <w:pStyle w:val="NoSpacing"/>
+      </w:pPr>
+      <w:r>
+        <w:t>Hjerneslagregisteret har nå ferdigstilt sin kravspek for 2</w:t>
       </w:r>
       <w:r>
         <w:t>017-versjonen av registeret. Det skal ikke gjøres endringer som påvirker beregnede resultater på Rapporteket.</w:t>
@@ -387,79 +305,15 @@
         <w:t xml:space="preserve">: </w:t>
       </w:r>
       <w:r>
-        <w:t xml:space="preserve">Logikken skal være: </w:t>
-      </w:r>
-      <w:proofErr w:type="spellStart"/>
-      <w:r>
-        <w:t>AvdForstInnlagt</w:t>
-      </w:r>
-      <w:proofErr w:type="spellEnd"/>
-      <w:r>
-        <w:t>=1 | ((</w:t>
-      </w:r>
-      <w:proofErr w:type="spellStart"/>
-      <w:r>
-        <w:t>AvdForstInnlagtHvilken</w:t>
-      </w:r>
-      <w:proofErr w:type="spellEnd"/>
-      <w:r>
-        <w:t>=3|</w:t>
-      </w:r>
-      <w:proofErr w:type="gramStart"/>
-      <w:r>
-        <w:t>4)&amp;</w:t>
-      </w:r>
-      <w:proofErr w:type="gramEnd"/>
-      <w:r>
-        <w:t xml:space="preserve"> </w:t>
-      </w:r>
-      <w:proofErr w:type="spellStart"/>
-      <w:r>
-        <w:t>AvdUtskrFra</w:t>
-      </w:r>
-      <w:proofErr w:type="spellEnd"/>
-      <w:r>
-        <w:t>=1). De må altså ha vært utskrevet fra slagenhet i tillegg til å ha vært innlagt ved intensiv/</w:t>
-      </w:r>
-      <w:proofErr w:type="spellStart"/>
-      <w:r>
-        <w:t>nevrokir</w:t>
-      </w:r>
-      <w:proofErr w:type="spellEnd"/>
-      <w:r>
-        <w:t xml:space="preserve"> for å telles med i direkte innlagt i slagenhet.</w:t>
-      </w:r>
-    </w:p>
-    <w:p>
-      <w:pPr>
-        <w:pStyle w:val="NoSpacing"/>
-      </w:pPr>
-      <w:r>
-        <w:t xml:space="preserve">(Rettes i </w:t>
-      </w:r>
-      <w:proofErr w:type="spellStart"/>
-      <w:r>
-        <w:t>AndelTid</w:t>
-      </w:r>
-      <w:proofErr w:type="spellEnd"/>
-      <w:r>
-        <w:t xml:space="preserve">, </w:t>
-      </w:r>
-      <w:proofErr w:type="spellStart"/>
-      <w:r>
-        <w:t>KvalInd</w:t>
-      </w:r>
-      <w:proofErr w:type="spellEnd"/>
-      <w:r>
-        <w:t xml:space="preserve"> og </w:t>
-      </w:r>
-      <w:proofErr w:type="spellStart"/>
-      <w:r>
-        <w:t>AndelerGrVar</w:t>
-      </w:r>
-      <w:proofErr w:type="spellEnd"/>
-      <w:r>
-        <w:t>.)</w:t>
+        <w:t>Logikken skal være: AvdForstInnlagt=1 | ((AvdForstInnlagtHvilken=3|4)&amp; AvdUtskrFra=1). De må altså ha vært utskrevet fra slagenhet i tillegg til å ha vært innlagt ved intensiv/nevrokir for å telles med i direkte innlagt i slagenhet.</w:t>
+      </w:r>
+    </w:p>
+    <w:p>
+      <w:pPr>
+        <w:pStyle w:val="NoSpacing"/>
+      </w:pPr>
+      <w:r>
+        <w:t>(Rettes i AndelTid, KvalInd og AndelerGrVar.)</w:t>
       </w:r>
     </w:p>
     <w:p>
@@ -479,23 +333,7 @@
         <w:t>Tid, innlegg.-trombolyse &lt;= 40 min</w:t>
       </w:r>
       <w:r>
-        <w:t xml:space="preserve">: her ser det ut som om det er to diskrepanser sammenlignet med det vi har her. For det første ser det ut for meg som at de som har 0 i differanse mellom innleggelse og trombolyse faller ut (altså når klokkeslettet for innleggelse og trombolyse er det samme). Disse skal være med. Det hender at pas får slag på sykehus, og da ønsker slagregisteret at de som har samme klokkeslett på innleggelse og trombolyse skal telles med. Det andre er at «store N» er feil i denne figuren. Det er ikke andel av alle opphold vi ønsker her, men andel av de som har fått trombolyse og som har gyldig klokkeslett for trombolyse (altså de som ikke har </w:t>
-      </w:r>
-      <w:proofErr w:type="spellStart"/>
-      <w:r>
-        <w:t>missing</w:t>
-      </w:r>
-      <w:proofErr w:type="spellEnd"/>
-      <w:r>
-        <w:t xml:space="preserve"> i klokkeslett/00:00). Andelen skal være 58.</w:t>
-      </w:r>
-      <w:proofErr w:type="gramStart"/>
-      <w:r>
-        <w:t>3%</w:t>
-      </w:r>
-      <w:proofErr w:type="gramEnd"/>
-      <w:r>
-        <w:t xml:space="preserve"> for 2015.</w:t>
+        <w:t>: her ser det ut som om det er to diskrepanser sammenlignet med det vi har her. For det første ser det ut for meg som at de som har 0 i differanse mellom innleggelse og trombolyse faller ut (altså når klokkeslettet for innleggelse og trombolyse er det samme). Disse skal være med. Det hender at pas får slag på sykehus, og da ønsker slagregisteret at de som har samme klokkeslett på innleggelse og trombolyse skal telles med. Det andre er at «store N» er feil i denne figuren. Det er ikke andel av alle opphold vi ønsker her, men andel av de som har fått trombolyse og som har gyldig klokkeslett for trombolyse (altså de som ikke har missing i klokkeslett/00:00). Andelen skal være 58.3% for 2015.</w:t>
       </w:r>
     </w:p>
     <w:p>
@@ -550,7 +388,6 @@
         <w:rPr>
           <w:b/>
         </w:rPr>
-        <w:lastRenderedPageBreak/>
         <w:t>juni</w:t>
       </w:r>
       <w:r>
@@ -571,94 +408,39 @@
         <w:pStyle w:val="NoSpacing"/>
       </w:pPr>
       <w:r>
-        <w:t xml:space="preserve">4.juli: Har bedt om oversikt over ETL-jobb for hjerneslag for å ta bort endringer som gjøres. For </w:t>
-      </w:r>
-      <w:proofErr w:type="spellStart"/>
-      <w:r>
-        <w:t>FokaleUtfAndre</w:t>
-      </w:r>
-      <w:proofErr w:type="spellEnd"/>
-      <w:r>
-        <w:t xml:space="preserve"> har Dysartri nå annen formatering enn de andre.</w:t>
-      </w:r>
-    </w:p>
-    <w:p>
-      <w:pPr>
-        <w:pStyle w:val="NoSpacing"/>
-      </w:pPr>
-      <w:proofErr w:type="spellStart"/>
-      <w:proofErr w:type="gramStart"/>
-      <w:r>
-        <w:t>FokaleUtfAndre</w:t>
-      </w:r>
-      <w:proofErr w:type="spellEnd"/>
-      <w:r>
-        <w:t xml:space="preserve">: </w:t>
-      </w:r>
-      <w:r>
-        <w:t>'Dysartri', 'Ataksi', 'Sensibilitetsutfall', '</w:t>
-      </w:r>
-      <w:proofErr w:type="spellStart"/>
-      <w:r>
-        <w:t>Neglekt</w:t>
-      </w:r>
-      <w:proofErr w:type="spellEnd"/>
-      <w:r>
-        <w:t>', 'Dobbeltsyn', 'Synsfeltutfall', 'Vertigo'</w:t>
-      </w:r>
-      <w:proofErr w:type="gramEnd"/>
-    </w:p>
-    <w:p>
-      <w:pPr>
-        <w:pStyle w:val="NoSpacing"/>
-      </w:pPr>
-    </w:p>
-    <w:p>
-      <w:pPr>
-        <w:pStyle w:val="NoSpacing"/>
-      </w:pPr>
-      <w:r>
-        <w:t xml:space="preserve">Status, oppdatering </w:t>
-      </w:r>
-      <w:proofErr w:type="spellStart"/>
-      <w:r>
-        <w:t>ifm</w:t>
-      </w:r>
-      <w:proofErr w:type="spellEnd"/>
-      <w:r>
-        <w:t>. endringer per 1.1.2016.</w:t>
-      </w:r>
-    </w:p>
-    <w:p>
-      <w:pPr>
-        <w:pStyle w:val="NoSpacing"/>
-      </w:pPr>
-      <w:r>
-        <w:t xml:space="preserve">Filene </w:t>
-      </w:r>
-      <w:proofErr w:type="spellStart"/>
-      <w:r>
-        <w:t>SlagPreprosesser</w:t>
-      </w:r>
-      <w:proofErr w:type="gramStart"/>
-      <w:r>
-        <w:t>.R</w:t>
-      </w:r>
-      <w:proofErr w:type="spellEnd"/>
-      <w:r>
-        <w:t xml:space="preserve"> og</w:t>
-      </w:r>
-      <w:proofErr w:type="gramEnd"/>
-      <w:r>
-        <w:t xml:space="preserve"> </w:t>
-      </w:r>
-      <w:proofErr w:type="spellStart"/>
-      <w:r>
-        <w:t>SlagRegDataSQL.R</w:t>
-      </w:r>
-      <w:proofErr w:type="spellEnd"/>
-      <w:r>
-        <w:t xml:space="preserve"> oppdateres fortløpende.</w:t>
+        <w:t>4.juli: Har bedt om oversikt over ETL-jobb for hjerneslag for å ta bort endringer som gjøres. For FokaleUtfAndre har Dysartri nå annen formatering enn de andre.</w:t>
+      </w:r>
+    </w:p>
+    <w:p>
+      <w:pPr>
+        <w:pStyle w:val="NoSpacing"/>
+      </w:pPr>
+      <w:r>
+        <w:t xml:space="preserve">FokaleUtfAndre: </w:t>
+      </w:r>
+      <w:r>
+        <w:t>'Dysartri', 'Ataksi', 'Sensibilitetsutfall', 'Neglekt', 'Dobbeltsyn', 'Synsfeltutfall', 'Vertigo'</w:t>
+      </w:r>
+    </w:p>
+    <w:p>
+      <w:pPr>
+        <w:pStyle w:val="NoSpacing"/>
+      </w:pPr>
+    </w:p>
+    <w:p>
+      <w:pPr>
+        <w:pStyle w:val="NoSpacing"/>
+      </w:pPr>
+      <w:r>
+        <w:t>Status, oppdatering ifm. endringer per 1.1.2016.</w:t>
+      </w:r>
+    </w:p>
+    <w:p>
+      <w:pPr>
+        <w:pStyle w:val="NoSpacing"/>
+      </w:pPr>
+      <w:r>
+        <w:t>Filene SlagPreprosesser.R og SlagRegDataSQL.R oppdateres fortløpende.</w:t>
       </w:r>
     </w:p>
     <w:p>
@@ -745,11 +527,9 @@
             <w:pPr>
               <w:pStyle w:val="NoSpacing"/>
             </w:pPr>
-            <w:proofErr w:type="spellStart"/>
             <w:r>
               <w:t>SlagFigAndeler</w:t>
             </w:r>
-            <w:proofErr w:type="spellEnd"/>
           </w:p>
         </w:tc>
         <w:tc>
@@ -788,11 +568,9 @@
             <w:pPr>
               <w:pStyle w:val="NoSpacing"/>
             </w:pPr>
-            <w:proofErr w:type="spellStart"/>
             <w:r>
               <w:t>SlagFigAndelerGrVar</w:t>
             </w:r>
-            <w:proofErr w:type="spellEnd"/>
           </w:p>
         </w:tc>
         <w:tc>
@@ -831,11 +609,9 @@
             <w:pPr>
               <w:pStyle w:val="NoSpacing"/>
             </w:pPr>
-            <w:proofErr w:type="spellStart"/>
             <w:r>
               <w:t>SlagFigAndelerKvalInd</w:t>
             </w:r>
-            <w:proofErr w:type="spellEnd"/>
           </w:p>
         </w:tc>
         <w:tc>
@@ -877,11 +653,9 @@
             <w:pPr>
               <w:pStyle w:val="NoSpacing"/>
             </w:pPr>
-            <w:proofErr w:type="spellStart"/>
             <w:r>
               <w:t>SlagFigAndelerPrePost</w:t>
             </w:r>
-            <w:proofErr w:type="spellEnd"/>
           </w:p>
         </w:tc>
         <w:tc>
@@ -920,11 +694,9 @@
             <w:pPr>
               <w:pStyle w:val="NoSpacing"/>
             </w:pPr>
-            <w:proofErr w:type="spellStart"/>
             <w:r>
               <w:t>SlagFigAndelTid</w:t>
             </w:r>
-            <w:proofErr w:type="spellEnd"/>
           </w:p>
         </w:tc>
         <w:tc>
@@ -963,11 +735,9 @@
             <w:pPr>
               <w:pStyle w:val="NoSpacing"/>
             </w:pPr>
-            <w:proofErr w:type="spellStart"/>
             <w:r>
               <w:t>SlagFigAntStabel</w:t>
             </w:r>
-            <w:proofErr w:type="spellEnd"/>
           </w:p>
         </w:tc>
         <w:tc>
@@ -1006,11 +776,9 @@
             <w:pPr>
               <w:pStyle w:val="NoSpacing"/>
             </w:pPr>
-            <w:proofErr w:type="spellStart"/>
             <w:r>
               <w:t>SlagFigGjsnGrVar</w:t>
             </w:r>
-            <w:proofErr w:type="spellEnd"/>
           </w:p>
         </w:tc>
         <w:tc>
@@ -1049,11 +817,9 @@
             <w:pPr>
               <w:pStyle w:val="NoSpacing"/>
             </w:pPr>
-            <w:proofErr w:type="spellStart"/>
             <w:r>
               <w:t>SlagFigGjsnTid</w:t>
             </w:r>
-            <w:proofErr w:type="spellEnd"/>
           </w:p>
         </w:tc>
         <w:tc>
@@ -1092,11 +858,9 @@
             <w:pPr>
               <w:pStyle w:val="NoSpacing"/>
             </w:pPr>
-            <w:proofErr w:type="spellStart"/>
             <w:r>
               <w:t>SlagUtvalg</w:t>
             </w:r>
-            <w:proofErr w:type="spellEnd"/>
           </w:p>
         </w:tc>
         <w:tc>
@@ -1136,17 +900,42 @@
       <w:pPr>
         <w:pStyle w:val="NoSpacing"/>
       </w:pPr>
-      <w:proofErr w:type="spellStart"/>
-      <w:proofErr w:type="gramStart"/>
-      <w:r>
-        <w:t>valgtVar</w:t>
-      </w:r>
-      <w:proofErr w:type="spellEnd"/>
+      <w:r>
+        <w:t xml:space="preserve">valgtVar </w:t>
+      </w:r>
+      <w:r>
+        <w:rPr>
+          <w:color w:val="A71D5D"/>
+        </w:rPr>
+        <w:t>==</w:t>
+      </w:r>
       <w:r>
         <w:t xml:space="preserve"> </w:t>
       </w:r>
       <w:r>
         <w:rPr>
+          <w:color w:val="183691"/>
+        </w:rPr>
+        <w:t>'InnlInnen4eSymptom'</w:t>
+      </w:r>
+      <w:r>
+        <w:t xml:space="preserve"> : her må de med klokkeslett 00:00 tas bort.</w:t>
+      </w:r>
+    </w:p>
+    <w:p>
+      <w:pPr>
+        <w:pStyle w:val="NoSpacing"/>
+      </w:pPr>
+    </w:p>
+    <w:p>
+      <w:pPr>
+        <w:pStyle w:val="NoSpacing"/>
+      </w:pPr>
+      <w:r>
+        <w:t xml:space="preserve">valgtVar </w:t>
+      </w:r>
+      <w:r>
+        <w:rPr>
           <w:color w:val="A71D5D"/>
         </w:rPr>
         <w:t>==</w:t>
@@ -1158,33 +947,60 @@
         <w:rPr>
           <w:color w:val="183691"/>
         </w:rPr>
-        <w:t>'InnlInnen4eSymptom'</w:t>
-      </w:r>
-      <w:proofErr w:type="gramEnd"/>
-      <w:r>
-        <w:t xml:space="preserve"> : her må de med klokkeslett 00:00 tas bort.</w:t>
-      </w:r>
-    </w:p>
-    <w:p>
-      <w:pPr>
-        <w:pStyle w:val="NoSpacing"/>
-      </w:pPr>
-    </w:p>
-    <w:p>
-      <w:pPr>
-        <w:pStyle w:val="NoSpacing"/>
-      </w:pPr>
-      <w:proofErr w:type="spellStart"/>
-      <w:proofErr w:type="gramStart"/>
-      <w:r>
-        <w:t>valgtVar</w:t>
-      </w:r>
-      <w:proofErr w:type="spellEnd"/>
+        <w:t xml:space="preserve">'OppfolgUtf': </w:t>
+      </w:r>
+      <w:r>
+        <w:t>her skal logikken være at dersom pasienten er død innen 98 dager etter innleggelsestidspunkt ELLER dersom OppfolgUtf = 1|2 så er oppfølging utført.</w:t>
+      </w:r>
+    </w:p>
+    <w:p>
+      <w:pPr>
+        <w:pStyle w:val="NoSpacing"/>
+        <w:rPr>
+          <w:rFonts w:ascii="Calibri" w:hAnsi="Calibri" w:cs="Times New Roman"/>
+        </w:rPr>
+      </w:pPr>
+    </w:p>
+    <w:p>
+      <w:pPr>
+        <w:pStyle w:val="NoSpacing"/>
+      </w:pPr>
+      <w:r>
+        <w:t xml:space="preserve">valgtVar </w:t>
+      </w:r>
+      <w:r>
+        <w:rPr>
+          <w:color w:val="A71D5D"/>
+        </w:rPr>
+        <w:t>==</w:t>
+      </w:r>
       <w:r>
         <w:t xml:space="preserve"> </w:t>
       </w:r>
       <w:r>
         <w:rPr>
+          <w:color w:val="183691"/>
+        </w:rPr>
+        <w:t xml:space="preserve">'SvelgtestUtfort' : </w:t>
+      </w:r>
+      <w:r>
+        <w:t>Det er innført et nytt svaralternativ 3 = ikke relevant. Logikken skal være hvis SvelgtestUtfort = 1|3, så er svelgtest utført.</w:t>
+      </w:r>
+    </w:p>
+    <w:p>
+      <w:pPr>
+        <w:pStyle w:val="NoSpacing"/>
+      </w:pPr>
+    </w:p>
+    <w:p>
+      <w:pPr>
+        <w:pStyle w:val="NoSpacing"/>
+      </w:pPr>
+      <w:r>
+        <w:t xml:space="preserve">valgtVar </w:t>
+      </w:r>
+      <w:r>
+        <w:rPr>
           <w:color w:val="A71D5D"/>
         </w:rPr>
         <w:t>==</w:t>
@@ -1196,232 +1012,51 @@
         <w:rPr>
           <w:color w:val="183691"/>
         </w:rPr>
-        <w:t>'</w:t>
-      </w:r>
-      <w:proofErr w:type="spellStart"/>
+        <w:t xml:space="preserve">'TidInnTrombolyse40min' : </w:t>
+      </w:r>
+      <w:r>
+        <w:t>her må også de med klokkeslett 00:00 tas bort.</w:t>
+      </w:r>
+    </w:p>
+    <w:p>
+      <w:pPr>
+        <w:pStyle w:val="NoSpacing"/>
+        <w:rPr>
+          <w:rFonts w:ascii="Calibri" w:hAnsi="Calibri" w:cs="Times New Roman"/>
+        </w:rPr>
+      </w:pPr>
+    </w:p>
+    <w:p>
+      <w:pPr>
+        <w:pStyle w:val="NoSpacing"/>
+      </w:pPr>
+      <w:r>
+        <w:t xml:space="preserve">(valgtVar </w:t>
+      </w:r>
+      <w:r>
+        <w:rPr>
+          <w:color w:val="A71D5D"/>
+        </w:rPr>
+        <w:t>==</w:t>
+      </w:r>
+      <w:r>
+        <w:t xml:space="preserve"> </w:t>
+      </w:r>
       <w:r>
         <w:rPr>
           <w:color w:val="183691"/>
         </w:rPr>
-        <w:t>OppfolgUtf</w:t>
-      </w:r>
-      <w:proofErr w:type="spellEnd"/>
-      <w:r>
-        <w:rPr>
-          <w:color w:val="183691"/>
-        </w:rPr>
-        <w:t>'</w:t>
-      </w:r>
-      <w:proofErr w:type="gramEnd"/>
-      <w:r>
-        <w:rPr>
-          <w:color w:val="183691"/>
-        </w:rPr>
-        <w:t xml:space="preserve">: </w:t>
-      </w:r>
-      <w:r>
-        <w:t xml:space="preserve">her skal logikken være at dersom pasienten er død innen 98 dager etter innleggelsestidspunkt ELLER dersom </w:t>
-      </w:r>
-      <w:proofErr w:type="spellStart"/>
-      <w:r>
-        <w:t>OppfolgUtf</w:t>
-      </w:r>
-      <w:proofErr w:type="spellEnd"/>
-      <w:r>
-        <w:t xml:space="preserve"> = 1|2 så er oppfølging utført.</w:t>
-      </w:r>
-    </w:p>
-    <w:p>
-      <w:pPr>
-        <w:pStyle w:val="NoSpacing"/>
-        <w:rPr>
-          <w:rFonts w:ascii="Calibri" w:hAnsi="Calibri" w:cs="Times New Roman"/>
-        </w:rPr>
-      </w:pPr>
-    </w:p>
-    <w:p>
-      <w:pPr>
-        <w:pStyle w:val="NoSpacing"/>
-      </w:pPr>
-      <w:proofErr w:type="spellStart"/>
-      <w:proofErr w:type="gramStart"/>
-      <w:r>
-        <w:t>valgtVar</w:t>
-      </w:r>
-      <w:proofErr w:type="spellEnd"/>
+        <w:t>'UtBT'</w:t>
+      </w:r>
+      <w:r>
+        <w:t>): Her skal man bruke variabelen PostMedikBehHoytBT og ikke de fem medisinvariablene som er nevnt.</w:t>
+      </w:r>
       <w:r>
         <w:t xml:space="preserve"> </w:t>
       </w:r>
       <w:r>
-        <w:rPr>
-          <w:color w:val="A71D5D"/>
-        </w:rPr>
-        <w:t>==</w:t>
-      </w:r>
-      <w:r>
-        <w:t xml:space="preserve"> </w:t>
-      </w:r>
-      <w:r>
-        <w:rPr>
-          <w:color w:val="183691"/>
-        </w:rPr>
-        <w:t>'</w:t>
-      </w:r>
-      <w:proofErr w:type="spellStart"/>
-      <w:r>
-        <w:rPr>
-          <w:color w:val="183691"/>
-        </w:rPr>
-        <w:t>SvelgtestUtfort</w:t>
-      </w:r>
-      <w:proofErr w:type="spellEnd"/>
-      <w:r>
-        <w:rPr>
-          <w:color w:val="183691"/>
-        </w:rPr>
-        <w:t>'</w:t>
-      </w:r>
-      <w:proofErr w:type="gramEnd"/>
-      <w:r>
-        <w:rPr>
-          <w:color w:val="183691"/>
-        </w:rPr>
-        <w:t xml:space="preserve"> : </w:t>
-      </w:r>
-      <w:r>
-        <w:t xml:space="preserve">Det er innført et nytt svaralternativ 3 = ikke relevant. Logikken skal være hvis </w:t>
-      </w:r>
-      <w:proofErr w:type="spellStart"/>
-      <w:r>
-        <w:t>SvelgtestUtfort</w:t>
-      </w:r>
-      <w:proofErr w:type="spellEnd"/>
-      <w:r>
-        <w:t xml:space="preserve"> = 1|3, så er svelgtest utført.</w:t>
-      </w:r>
-    </w:p>
-    <w:p>
-      <w:pPr>
-        <w:pStyle w:val="NoSpacing"/>
-      </w:pPr>
-    </w:p>
-    <w:p>
-      <w:pPr>
-        <w:pStyle w:val="NoSpacing"/>
-      </w:pPr>
-      <w:proofErr w:type="spellStart"/>
-      <w:proofErr w:type="gramStart"/>
-      <w:r>
-        <w:t>valgtVar</w:t>
-      </w:r>
-      <w:proofErr w:type="spellEnd"/>
-      <w:r>
-        <w:t xml:space="preserve"> </w:t>
-      </w:r>
-      <w:r>
-        <w:rPr>
-          <w:color w:val="A71D5D"/>
-        </w:rPr>
-        <w:t>==</w:t>
-      </w:r>
-      <w:r>
-        <w:t xml:space="preserve"> </w:t>
-      </w:r>
-      <w:r>
-        <w:rPr>
-          <w:color w:val="183691"/>
-        </w:rPr>
-        <w:t>'TidInnTrombolyse40min'</w:t>
-      </w:r>
-      <w:proofErr w:type="gramEnd"/>
-      <w:r>
-        <w:rPr>
-          <w:color w:val="183691"/>
-        </w:rPr>
-        <w:t xml:space="preserve"> : </w:t>
-      </w:r>
-      <w:r>
-        <w:t>her må også de med klokkeslett 00:00 tas bort.</w:t>
-      </w:r>
-    </w:p>
-    <w:p>
-      <w:pPr>
-        <w:pStyle w:val="NoSpacing"/>
-        <w:rPr>
-          <w:rFonts w:ascii="Calibri" w:hAnsi="Calibri" w:cs="Times New Roman"/>
-        </w:rPr>
-      </w:pPr>
-    </w:p>
-    <w:p>
-      <w:pPr>
-        <w:pStyle w:val="NoSpacing"/>
-      </w:pPr>
-      <w:proofErr w:type="gramStart"/>
-      <w:r>
-        <w:t>(</w:t>
-      </w:r>
-      <w:proofErr w:type="spellStart"/>
-      <w:r>
-        <w:t>valgtVar</w:t>
-      </w:r>
-      <w:proofErr w:type="spellEnd"/>
-      <w:r>
-        <w:t xml:space="preserve"> </w:t>
-      </w:r>
-      <w:r>
-        <w:rPr>
-          <w:color w:val="A71D5D"/>
-        </w:rPr>
-        <w:t>==</w:t>
-      </w:r>
-      <w:r>
-        <w:t xml:space="preserve"> </w:t>
-      </w:r>
-      <w:r>
-        <w:rPr>
-          <w:color w:val="183691"/>
-        </w:rPr>
-        <w:t>'</w:t>
-      </w:r>
-      <w:proofErr w:type="spellStart"/>
-      <w:r>
-        <w:rPr>
-          <w:color w:val="183691"/>
-        </w:rPr>
-        <w:t>UtBT</w:t>
-      </w:r>
-      <w:proofErr w:type="spellEnd"/>
-      <w:r>
-        <w:rPr>
-          <w:color w:val="183691"/>
-        </w:rPr>
-        <w:t>'</w:t>
-      </w:r>
-      <w:proofErr w:type="gramEnd"/>
-      <w:r>
-        <w:t xml:space="preserve">): Her skal man bruke variabelen </w:t>
-      </w:r>
-      <w:proofErr w:type="spellStart"/>
-      <w:r>
-        <w:t>PostMedikBehHoytBT</w:t>
-      </w:r>
-      <w:proofErr w:type="spellEnd"/>
-      <w:r>
-        <w:t xml:space="preserve"> og ikke de fem medisinvariablene som er nevnt.</w:t>
-      </w:r>
-      <w:r>
-        <w:t xml:space="preserve"> </w:t>
-      </w:r>
-      <w:proofErr w:type="spellStart"/>
-      <w:proofErr w:type="gramStart"/>
-      <w:r>
-        <w:t>PostMedBehHoytBT</w:t>
-      </w:r>
-      <w:proofErr w:type="spellEnd"/>
-      <w:r>
-        <w:t xml:space="preserve"> erstatter: </w:t>
-      </w:r>
-      <w:proofErr w:type="spellStart"/>
+        <w:t xml:space="preserve">PostMedBehHoytBT erstatter: </w:t>
+      </w:r>
       <w:r>
         <w:rPr>
           <w:rStyle w:val="x"/>
@@ -1432,7 +1067,6 @@
         </w:rPr>
         <w:t>UtDiuretica</w:t>
       </w:r>
-      <w:proofErr w:type="spellEnd"/>
       <w:r>
         <w:rPr>
           <w:rStyle w:val="pl-pds"/>
@@ -1463,7 +1097,6 @@
         </w:rPr>
         <w:t>'</w:t>
       </w:r>
-      <w:proofErr w:type="spellStart"/>
       <w:r>
         <w:rPr>
           <w:rStyle w:val="x"/>
@@ -1474,7 +1107,6 @@
         </w:rPr>
         <w:t>UtACEhemmer</w:t>
       </w:r>
-      <w:proofErr w:type="spellEnd"/>
       <w:r>
         <w:rPr>
           <w:rStyle w:val="pl-pds"/>
@@ -1545,7 +1177,6 @@
         </w:rPr>
         <w:t>'</w:t>
       </w:r>
-      <w:proofErr w:type="spellStart"/>
       <w:r>
         <w:rPr>
           <w:rStyle w:val="x"/>
@@ -1556,7 +1187,6 @@
         </w:rPr>
         <w:t>UtBetablokker</w:t>
       </w:r>
-      <w:proofErr w:type="spellEnd"/>
       <w:r>
         <w:rPr>
           <w:rStyle w:val="pl-pds"/>
@@ -1567,7 +1197,6 @@
         </w:rPr>
         <w:t>'</w:t>
       </w:r>
-      <w:proofErr w:type="gramEnd"/>
       <w:r>
         <w:rPr>
           <w:rStyle w:val="x"/>
@@ -1588,7 +1217,6 @@
         </w:rPr>
         <w:t>'</w:t>
       </w:r>
-      <w:proofErr w:type="spellStart"/>
       <w:r>
         <w:rPr>
           <w:rStyle w:val="x"/>
@@ -1599,7 +1227,6 @@
         </w:rPr>
         <w:t>UtKalsiumantagonist</w:t>
       </w:r>
-      <w:proofErr w:type="spellEnd"/>
     </w:p>
     <w:p>
       <w:pPr>
@@ -1619,13 +1246,8 @@
         <w:pStyle w:val="NoSpacing"/>
       </w:pPr>
       <w:r>
-        <w:t>Afasi/</w:t>
-      </w:r>
-      <w:proofErr w:type="spellStart"/>
-      <w:r>
-        <w:t>SpraakTaleproblem</w:t>
-      </w:r>
-      <w:proofErr w:type="spellEnd"/>
+        <w:t>Afasi/SpraakTaleproblem</w:t>
+      </w:r>
     </w:p>
     <w:p>
       <w:pPr>
@@ -1635,55 +1257,13 @@
         </w:rPr>
       </w:pPr>
       <w:r>
-        <w:t xml:space="preserve">Afasi: Her ligger alle registreringene for språkproblem, minus de 5 registreringene du fant som ligger på </w:t>
-      </w:r>
-      <w:proofErr w:type="spellStart"/>
-      <w:r>
-        <w:t>Spraakproblem</w:t>
-      </w:r>
-      <w:proofErr w:type="spellEnd"/>
-      <w:proofErr w:type="gramStart"/>
-      <w:r>
-        <w:t>….</w:t>
-      </w:r>
-      <w:proofErr w:type="gramEnd"/>
+        <w:t>Afasi: Her ligger alle registreringene for språkproblem, minus de 5 registreringene du fant som ligger på Spraakproblem….</w:t>
+      </w:r>
       <w:r>
         <w:t xml:space="preserve"> </w:t>
       </w:r>
       <w:r>
-        <w:t xml:space="preserve">Det vil si at disse tre variablene: det gamle </w:t>
-      </w:r>
-      <w:proofErr w:type="spellStart"/>
-      <w:r>
-        <w:t>SpraakTaleproblem</w:t>
-      </w:r>
-      <w:proofErr w:type="spellEnd"/>
-      <w:r>
-        <w:t xml:space="preserve">, det nye </w:t>
-      </w:r>
-      <w:proofErr w:type="spellStart"/>
-      <w:r>
-        <w:t>Spraakproblem</w:t>
-      </w:r>
-      <w:proofErr w:type="spellEnd"/>
-      <w:r>
-        <w:t xml:space="preserve"> og det splitter nye Afasi skal mappes inn i </w:t>
-      </w:r>
-      <w:proofErr w:type="spellStart"/>
-      <w:r>
-        <w:t>èn</w:t>
-      </w:r>
-      <w:proofErr w:type="spellEnd"/>
-      <w:r>
-        <w:t xml:space="preserve"> variabel i Rapporteket (</w:t>
-      </w:r>
-      <w:proofErr w:type="spellStart"/>
-      <w:r>
-        <w:t>SpraakTaleproblem</w:t>
-      </w:r>
-      <w:proofErr w:type="spellEnd"/>
-      <w:r>
-        <w:t>).</w:t>
+        <w:t>Det vil si at disse tre variablene: det gamle SpraakTaleproblem, det nye Spraakproblem og det splitter nye Afasi skal mappes inn i èn variabel i Rapporteket (SpraakTaleproblem).</w:t>
       </w:r>
     </w:p>
     <w:p>
@@ -1726,21 +1306,14 @@
       <w:pPr>
         <w:pStyle w:val="NoSpacing"/>
       </w:pPr>
-      <w:proofErr w:type="spellStart"/>
-      <w:r>
-        <w:t>gml</w:t>
-      </w:r>
-      <w:proofErr w:type="spellEnd"/>
-      <w:r>
-        <w:t xml:space="preserve"> -&gt; nytt</w:t>
+      <w:r>
+        <w:t>gml -&gt; nytt</w:t>
       </w:r>
     </w:p>
     <w:p>
       <w:pPr>
         <w:spacing w:after="0" w:line="240" w:lineRule="auto"/>
       </w:pPr>
-      <w:proofErr w:type="spellStart"/>
-      <w:proofErr w:type="gramStart"/>
       <w:r>
         <w:rPr>
           <w:rFonts w:ascii="Calibri" w:eastAsia="Times New Roman" w:hAnsi="Calibri" w:cs="Times New Roman"/>
@@ -1749,7 +1322,6 @@
         </w:rPr>
         <w:t>PreKalsiumanatgonist</w:t>
       </w:r>
-      <w:proofErr w:type="spellEnd"/>
       <w:r>
         <w:rPr>
           <w:rFonts w:ascii="Calibri" w:eastAsia="Times New Roman" w:hAnsi="Calibri" w:cs="Times New Roman"/>
@@ -1759,49 +1331,29 @@
         <w:t xml:space="preserve">  </w:t>
       </w:r>
       <w:r>
-        <w:t>-</w:t>
-      </w:r>
-      <w:proofErr w:type="gramEnd"/>
-      <w:r>
-        <w:t xml:space="preserve">&gt;   </w:t>
-      </w:r>
-      <w:proofErr w:type="spellStart"/>
+        <w:t xml:space="preserve">-&gt;   </w:t>
+      </w:r>
       <w:r>
         <w:t>PreKalsiumantagonist</w:t>
       </w:r>
-      <w:proofErr w:type="spellEnd"/>
-    </w:p>
-    <w:p>
-      <w:proofErr w:type="spellStart"/>
-      <w:r>
-        <w:t>PreMedikBehHoytBT</w:t>
-      </w:r>
-      <w:proofErr w:type="spellEnd"/>
-      <w:r>
-        <w:t xml:space="preserve"> -&gt; </w:t>
-      </w:r>
-      <w:proofErr w:type="spellStart"/>
+    </w:p>
+    <w:p>
+      <w:r>
+        <w:t xml:space="preserve">PreMedikBehHoytBT -&gt; </w:t>
+      </w:r>
       <w:r>
         <w:t>PreMedHoytBT</w:t>
       </w:r>
-      <w:proofErr w:type="spellEnd"/>
-    </w:p>
-    <w:p>
-      <w:r>
-        <w:t xml:space="preserve">I spørringa mappes disse nå til gammelt navn. Dette for å unngå å måtte oppdatere </w:t>
-      </w:r>
-      <w:proofErr w:type="spellStart"/>
-      <w:r>
-        <w:t>scriptlet</w:t>
-      </w:r>
-      <w:proofErr w:type="spellEnd"/>
-      <w:r>
-        <w:t>.</w:t>
+    </w:p>
+    <w:p>
+      <w:r>
+        <w:t>I spørringa mappes disse nå til gammelt navn. Dette for å unngå å måtte oppdatere scriptlet.</w:t>
       </w:r>
     </w:p>
     <w:p/>
     <w:p>
       <w:r>
+        <w:lastRenderedPageBreak/>
         <w:t>Følgende er kommentert ut:</w:t>
       </w:r>
     </w:p>
@@ -1851,62 +1403,7 @@
                 <w:color w:val="000000"/>
                 <w:lang w:val="en-US" w:eastAsia="zh-CN"/>
               </w:rPr>
-              <w:lastRenderedPageBreak/>
-              <w:t xml:space="preserve">     ---- cast(</w:t>
-            </w:r>
-            <w:proofErr w:type="spellStart"/>
-            <w:r>
-              <w:rPr>
-                <w:rFonts w:ascii="Calibri" w:eastAsia="Times New Roman" w:hAnsi="Calibri" w:cs="Times New Roman"/>
-                <w:color w:val="000000"/>
-                <w:lang w:val="en-US" w:eastAsia="zh-CN"/>
-              </w:rPr>
-              <w:t>HjerneSlagPROD</w:t>
-            </w:r>
-            <w:proofErr w:type="spellEnd"/>
-            <w:r>
-              <w:rPr>
-                <w:rFonts w:ascii="Calibri" w:eastAsia="Times New Roman" w:hAnsi="Calibri" w:cs="Times New Roman"/>
-                <w:color w:val="000000"/>
-                <w:lang w:val="en-US" w:eastAsia="zh-CN"/>
-              </w:rPr>
-              <w:t>.`</w:t>
-            </w:r>
-            <w:proofErr w:type="spellStart"/>
-            <w:r>
-              <w:rPr>
-                <w:rFonts w:ascii="Calibri" w:eastAsia="Times New Roman" w:hAnsi="Calibri" w:cs="Times New Roman"/>
-                <w:color w:val="000000"/>
-                <w:lang w:val="en-US" w:eastAsia="zh-CN"/>
-              </w:rPr>
-              <w:t>FraDato</w:t>
-            </w:r>
-            <w:proofErr w:type="spellEnd"/>
-            <w:r>
-              <w:rPr>
-                <w:rFonts w:ascii="Calibri" w:eastAsia="Times New Roman" w:hAnsi="Calibri" w:cs="Times New Roman"/>
-                <w:color w:val="000000"/>
-                <w:lang w:val="en-US" w:eastAsia="zh-CN"/>
-              </w:rPr>
-              <w:t xml:space="preserve">` as CHAR(10)) AS </w:t>
-            </w:r>
-            <w:proofErr w:type="spellStart"/>
-            <w:r>
-              <w:rPr>
-                <w:rFonts w:ascii="Calibri" w:eastAsia="Times New Roman" w:hAnsi="Calibri" w:cs="Times New Roman"/>
-                <w:color w:val="000000"/>
-                <w:lang w:val="en-US" w:eastAsia="zh-CN"/>
-              </w:rPr>
-              <w:t>FraDato</w:t>
-            </w:r>
-            <w:proofErr w:type="spellEnd"/>
-            <w:r>
-              <w:rPr>
-                <w:rFonts w:ascii="Calibri" w:eastAsia="Times New Roman" w:hAnsi="Calibri" w:cs="Times New Roman"/>
-                <w:color w:val="000000"/>
-                <w:lang w:val="en-US" w:eastAsia="zh-CN"/>
-              </w:rPr>
-              <w:t>,</w:t>
+              <w:t xml:space="preserve">     ---- cast(HjerneSlagPROD.`FraDato` as CHAR(10)) AS FraDato,</w:t>
             </w:r>
           </w:p>
         </w:tc>
@@ -1952,79 +1449,7 @@
                 <w:color w:val="000000"/>
                 <w:lang w:eastAsia="zh-CN"/>
               </w:rPr>
-              <w:t xml:space="preserve">---- </w:t>
-            </w:r>
-            <w:proofErr w:type="spellStart"/>
-            <w:r>
-              <w:rPr>
-                <w:rFonts w:ascii="Calibri" w:eastAsia="Times New Roman" w:hAnsi="Calibri" w:cs="Times New Roman"/>
-                <w:color w:val="000000"/>
-                <w:lang w:eastAsia="zh-CN"/>
-              </w:rPr>
-              <w:t>cast</w:t>
-            </w:r>
-            <w:proofErr w:type="spellEnd"/>
-            <w:r>
-              <w:rPr>
-                <w:rFonts w:ascii="Calibri" w:eastAsia="Times New Roman" w:hAnsi="Calibri" w:cs="Times New Roman"/>
-                <w:color w:val="000000"/>
-                <w:lang w:eastAsia="zh-CN"/>
-              </w:rPr>
-              <w:t>(</w:t>
-            </w:r>
-            <w:proofErr w:type="spellStart"/>
-            <w:r>
-              <w:rPr>
-                <w:rFonts w:ascii="Calibri" w:eastAsia="Times New Roman" w:hAnsi="Calibri" w:cs="Times New Roman"/>
-                <w:color w:val="000000"/>
-                <w:lang w:eastAsia="zh-CN"/>
-              </w:rPr>
-              <w:t>HjerneSlagPROD</w:t>
-            </w:r>
-            <w:proofErr w:type="spellEnd"/>
-            <w:r>
-              <w:rPr>
-                <w:rFonts w:ascii="Calibri" w:eastAsia="Times New Roman" w:hAnsi="Calibri" w:cs="Times New Roman"/>
-                <w:color w:val="000000"/>
-                <w:lang w:eastAsia="zh-CN"/>
-              </w:rPr>
-              <w:t>.`</w:t>
-            </w:r>
-            <w:proofErr w:type="spellStart"/>
-            <w:r>
-              <w:rPr>
-                <w:rFonts w:ascii="Calibri" w:eastAsia="Times New Roman" w:hAnsi="Calibri" w:cs="Times New Roman"/>
-                <w:color w:val="000000"/>
-                <w:lang w:eastAsia="zh-CN"/>
-              </w:rPr>
-              <w:t>KontaktFraDato</w:t>
-            </w:r>
-            <w:proofErr w:type="spellEnd"/>
-            <w:r>
-              <w:rPr>
-                <w:rFonts w:ascii="Calibri" w:eastAsia="Times New Roman" w:hAnsi="Calibri" w:cs="Times New Roman"/>
-                <w:color w:val="000000"/>
-                <w:lang w:eastAsia="zh-CN"/>
-              </w:rPr>
-              <w:t xml:space="preserve">` as CHAR(10)) AS </w:t>
-            </w:r>
-            <w:proofErr w:type="spellStart"/>
-            <w:r>
-              <w:rPr>
-                <w:rFonts w:ascii="Calibri" w:eastAsia="Times New Roman" w:hAnsi="Calibri" w:cs="Times New Roman"/>
-                <w:color w:val="000000"/>
-                <w:lang w:eastAsia="zh-CN"/>
-              </w:rPr>
-              <w:t>KontaktFraDato</w:t>
-            </w:r>
-            <w:proofErr w:type="spellEnd"/>
-            <w:r>
-              <w:rPr>
-                <w:rFonts w:ascii="Calibri" w:eastAsia="Times New Roman" w:hAnsi="Calibri" w:cs="Times New Roman"/>
-                <w:color w:val="000000"/>
-                <w:lang w:eastAsia="zh-CN"/>
-              </w:rPr>
-              <w:t>,</w:t>
+              <w:t>---- cast(HjerneSlagPROD.`KontaktFraDato` as CHAR(10)) AS KontaktFraDato,</w:t>
             </w:r>
           </w:p>
         </w:tc>
@@ -2062,79 +1487,7 @@
                 <w:color w:val="000000"/>
                 <w:lang w:eastAsia="zh-CN"/>
               </w:rPr>
-              <w:t xml:space="preserve">     ---- </w:t>
-            </w:r>
-            <w:proofErr w:type="spellStart"/>
-            <w:r>
-              <w:rPr>
-                <w:rFonts w:ascii="Calibri" w:eastAsia="Times New Roman" w:hAnsi="Calibri" w:cs="Times New Roman"/>
-                <w:color w:val="000000"/>
-                <w:lang w:eastAsia="zh-CN"/>
-              </w:rPr>
-              <w:t>cast</w:t>
-            </w:r>
-            <w:proofErr w:type="spellEnd"/>
-            <w:r>
-              <w:rPr>
-                <w:rFonts w:ascii="Calibri" w:eastAsia="Times New Roman" w:hAnsi="Calibri" w:cs="Times New Roman"/>
-                <w:color w:val="000000"/>
-                <w:lang w:eastAsia="zh-CN"/>
-              </w:rPr>
-              <w:t>(</w:t>
-            </w:r>
-            <w:proofErr w:type="spellStart"/>
-            <w:r>
-              <w:rPr>
-                <w:rFonts w:ascii="Calibri" w:eastAsia="Times New Roman" w:hAnsi="Calibri" w:cs="Times New Roman"/>
-                <w:color w:val="000000"/>
-                <w:lang w:eastAsia="zh-CN"/>
-              </w:rPr>
-              <w:t>HjerneSlagPROD</w:t>
-            </w:r>
-            <w:proofErr w:type="spellEnd"/>
-            <w:r>
-              <w:rPr>
-                <w:rFonts w:ascii="Calibri" w:eastAsia="Times New Roman" w:hAnsi="Calibri" w:cs="Times New Roman"/>
-                <w:color w:val="000000"/>
-                <w:lang w:eastAsia="zh-CN"/>
-              </w:rPr>
-              <w:t>.`</w:t>
-            </w:r>
-            <w:proofErr w:type="spellStart"/>
-            <w:r>
-              <w:rPr>
-                <w:rFonts w:ascii="Calibri" w:eastAsia="Times New Roman" w:hAnsi="Calibri" w:cs="Times New Roman"/>
-                <w:color w:val="000000"/>
-                <w:lang w:eastAsia="zh-CN"/>
-              </w:rPr>
-              <w:t>KontaktTilDato</w:t>
-            </w:r>
-            <w:proofErr w:type="spellEnd"/>
-            <w:r>
-              <w:rPr>
-                <w:rFonts w:ascii="Calibri" w:eastAsia="Times New Roman" w:hAnsi="Calibri" w:cs="Times New Roman"/>
-                <w:color w:val="000000"/>
-                <w:lang w:eastAsia="zh-CN"/>
-              </w:rPr>
-              <w:t xml:space="preserve">` as CHAR(10)) AS </w:t>
-            </w:r>
-            <w:proofErr w:type="spellStart"/>
-            <w:r>
-              <w:rPr>
-                <w:rFonts w:ascii="Calibri" w:eastAsia="Times New Roman" w:hAnsi="Calibri" w:cs="Times New Roman"/>
-                <w:color w:val="000000"/>
-                <w:lang w:eastAsia="zh-CN"/>
-              </w:rPr>
-              <w:t>KontaktTilDato</w:t>
-            </w:r>
-            <w:proofErr w:type="spellEnd"/>
-            <w:r>
-              <w:rPr>
-                <w:rFonts w:ascii="Calibri" w:eastAsia="Times New Roman" w:hAnsi="Calibri" w:cs="Times New Roman"/>
-                <w:color w:val="000000"/>
-                <w:lang w:eastAsia="zh-CN"/>
-              </w:rPr>
-              <w:t>,</w:t>
+              <w:t xml:space="preserve">     ---- cast(HjerneSlagPROD.`KontaktTilDato` as CHAR(10)) AS KontaktTilDato,</w:t>
             </w:r>
           </w:p>
         </w:tc>
@@ -2172,79 +1525,7 @@
                 <w:color w:val="000000"/>
                 <w:lang w:eastAsia="zh-CN"/>
               </w:rPr>
-              <w:t xml:space="preserve">     ---- </w:t>
-            </w:r>
-            <w:proofErr w:type="spellStart"/>
-            <w:r>
-              <w:rPr>
-                <w:rFonts w:ascii="Calibri" w:eastAsia="Times New Roman" w:hAnsi="Calibri" w:cs="Times New Roman"/>
-                <w:color w:val="000000"/>
-                <w:lang w:eastAsia="zh-CN"/>
-              </w:rPr>
-              <w:t>cast</w:t>
-            </w:r>
-            <w:proofErr w:type="spellEnd"/>
-            <w:r>
-              <w:rPr>
-                <w:rFonts w:ascii="Calibri" w:eastAsia="Times New Roman" w:hAnsi="Calibri" w:cs="Times New Roman"/>
-                <w:color w:val="000000"/>
-                <w:lang w:eastAsia="zh-CN"/>
-              </w:rPr>
-              <w:t>(</w:t>
-            </w:r>
-            <w:proofErr w:type="spellStart"/>
-            <w:r>
-              <w:rPr>
-                <w:rFonts w:ascii="Calibri" w:eastAsia="Times New Roman" w:hAnsi="Calibri" w:cs="Times New Roman"/>
-                <w:color w:val="000000"/>
-                <w:lang w:eastAsia="zh-CN"/>
-              </w:rPr>
-              <w:t>HjerneSlagPROD</w:t>
-            </w:r>
-            <w:proofErr w:type="spellEnd"/>
-            <w:r>
-              <w:rPr>
-                <w:rFonts w:ascii="Calibri" w:eastAsia="Times New Roman" w:hAnsi="Calibri" w:cs="Times New Roman"/>
-                <w:color w:val="000000"/>
-                <w:lang w:eastAsia="zh-CN"/>
-              </w:rPr>
-              <w:t>.`</w:t>
-            </w:r>
-            <w:proofErr w:type="spellStart"/>
-            <w:r>
-              <w:rPr>
-                <w:rFonts w:ascii="Calibri" w:eastAsia="Times New Roman" w:hAnsi="Calibri" w:cs="Times New Roman"/>
-                <w:color w:val="000000"/>
-                <w:lang w:eastAsia="zh-CN"/>
-              </w:rPr>
-              <w:t>OpprettetDato</w:t>
-            </w:r>
-            <w:proofErr w:type="spellEnd"/>
-            <w:r>
-              <w:rPr>
-                <w:rFonts w:ascii="Calibri" w:eastAsia="Times New Roman" w:hAnsi="Calibri" w:cs="Times New Roman"/>
-                <w:color w:val="000000"/>
-                <w:lang w:eastAsia="zh-CN"/>
-              </w:rPr>
-              <w:t xml:space="preserve">` as CHAR(10)) AS </w:t>
-            </w:r>
-            <w:proofErr w:type="spellStart"/>
-            <w:r>
-              <w:rPr>
-                <w:rFonts w:ascii="Calibri" w:eastAsia="Times New Roman" w:hAnsi="Calibri" w:cs="Times New Roman"/>
-                <w:color w:val="000000"/>
-                <w:lang w:eastAsia="zh-CN"/>
-              </w:rPr>
-              <w:t>OpprettetDato</w:t>
-            </w:r>
-            <w:proofErr w:type="spellEnd"/>
-            <w:r>
-              <w:rPr>
-                <w:rFonts w:ascii="Calibri" w:eastAsia="Times New Roman" w:hAnsi="Calibri" w:cs="Times New Roman"/>
-                <w:color w:val="000000"/>
-                <w:lang w:eastAsia="zh-CN"/>
-              </w:rPr>
-              <w:t>,</w:t>
+              <w:t xml:space="preserve">     ---- cast(HjerneSlagPROD.`OpprettetDato` as CHAR(10)) AS OpprettetDato,</w:t>
             </w:r>
           </w:p>
         </w:tc>
@@ -2282,79 +1563,7 @@
                 <w:color w:val="000000"/>
                 <w:lang w:eastAsia="zh-CN"/>
               </w:rPr>
-              <w:t xml:space="preserve">     ---- </w:t>
-            </w:r>
-            <w:proofErr w:type="spellStart"/>
-            <w:r>
-              <w:rPr>
-                <w:rFonts w:ascii="Calibri" w:eastAsia="Times New Roman" w:hAnsi="Calibri" w:cs="Times New Roman"/>
-                <w:color w:val="000000"/>
-                <w:lang w:eastAsia="zh-CN"/>
-              </w:rPr>
-              <w:t>cast</w:t>
-            </w:r>
-            <w:proofErr w:type="spellEnd"/>
-            <w:r>
-              <w:rPr>
-                <w:rFonts w:ascii="Calibri" w:eastAsia="Times New Roman" w:hAnsi="Calibri" w:cs="Times New Roman"/>
-                <w:color w:val="000000"/>
-                <w:lang w:eastAsia="zh-CN"/>
-              </w:rPr>
-              <w:t>(</w:t>
-            </w:r>
-            <w:proofErr w:type="spellStart"/>
-            <w:r>
-              <w:rPr>
-                <w:rFonts w:ascii="Calibri" w:eastAsia="Times New Roman" w:hAnsi="Calibri" w:cs="Times New Roman"/>
-                <w:color w:val="000000"/>
-                <w:lang w:eastAsia="zh-CN"/>
-              </w:rPr>
-              <w:t>HjerneSlagPROD</w:t>
-            </w:r>
-            <w:proofErr w:type="spellEnd"/>
-            <w:r>
-              <w:rPr>
-                <w:rFonts w:ascii="Calibri" w:eastAsia="Times New Roman" w:hAnsi="Calibri" w:cs="Times New Roman"/>
-                <w:color w:val="000000"/>
-                <w:lang w:eastAsia="zh-CN"/>
-              </w:rPr>
-              <w:t>.`</w:t>
-            </w:r>
-            <w:proofErr w:type="spellStart"/>
-            <w:r>
-              <w:rPr>
-                <w:rFonts w:ascii="Calibri" w:eastAsia="Times New Roman" w:hAnsi="Calibri" w:cs="Times New Roman"/>
-                <w:color w:val="000000"/>
-                <w:lang w:eastAsia="zh-CN"/>
-              </w:rPr>
-              <w:t>Tildato</w:t>
-            </w:r>
-            <w:proofErr w:type="spellEnd"/>
-            <w:r>
-              <w:rPr>
-                <w:rFonts w:ascii="Calibri" w:eastAsia="Times New Roman" w:hAnsi="Calibri" w:cs="Times New Roman"/>
-                <w:color w:val="000000"/>
-                <w:lang w:eastAsia="zh-CN"/>
-              </w:rPr>
-              <w:t xml:space="preserve">` as CHAR(10)) AS </w:t>
-            </w:r>
-            <w:proofErr w:type="spellStart"/>
-            <w:r>
-              <w:rPr>
-                <w:rFonts w:ascii="Calibri" w:eastAsia="Times New Roman" w:hAnsi="Calibri" w:cs="Times New Roman"/>
-                <w:color w:val="000000"/>
-                <w:lang w:eastAsia="zh-CN"/>
-              </w:rPr>
-              <w:t>Tildato</w:t>
-            </w:r>
-            <w:proofErr w:type="spellEnd"/>
-            <w:r>
-              <w:rPr>
-                <w:rFonts w:ascii="Calibri" w:eastAsia="Times New Roman" w:hAnsi="Calibri" w:cs="Times New Roman"/>
-                <w:color w:val="000000"/>
-                <w:lang w:eastAsia="zh-CN"/>
-              </w:rPr>
-              <w:t>,</w:t>
+              <w:t xml:space="preserve">     ---- cast(HjerneSlagPROD.`Tildato` as CHAR(10)) AS Tildato,</w:t>
             </w:r>
           </w:p>
         </w:tc>
@@ -2392,79 +1601,7 @@
                 <w:color w:val="000000"/>
                 <w:lang w:eastAsia="zh-CN"/>
               </w:rPr>
-              <w:t xml:space="preserve">     </w:t>
-            </w:r>
-            <w:proofErr w:type="gramStart"/>
-            <w:r>
-              <w:rPr>
-                <w:rFonts w:ascii="Calibri" w:eastAsia="Times New Roman" w:hAnsi="Calibri" w:cs="Times New Roman"/>
-                <w:color w:val="000000"/>
-                <w:lang w:eastAsia="zh-CN"/>
-              </w:rPr>
-              <w:t xml:space="preserve">---- </w:t>
-            </w:r>
-            <w:proofErr w:type="spellStart"/>
-            <w:r>
-              <w:rPr>
-                <w:rFonts w:ascii="Calibri" w:eastAsia="Times New Roman" w:hAnsi="Calibri" w:cs="Times New Roman"/>
-                <w:color w:val="000000"/>
-                <w:lang w:eastAsia="zh-CN"/>
-              </w:rPr>
-              <w:t>HjerneSlagPROD</w:t>
-            </w:r>
-            <w:proofErr w:type="spellEnd"/>
-            <w:r>
-              <w:rPr>
-                <w:rFonts w:ascii="Calibri" w:eastAsia="Times New Roman" w:hAnsi="Calibri" w:cs="Times New Roman"/>
-                <w:color w:val="000000"/>
-                <w:lang w:eastAsia="zh-CN"/>
-              </w:rPr>
-              <w:t>.`</w:t>
-            </w:r>
-            <w:proofErr w:type="spellStart"/>
-            <w:r>
-              <w:rPr>
-                <w:rFonts w:ascii="Calibri" w:eastAsia="Times New Roman" w:hAnsi="Calibri" w:cs="Times New Roman"/>
-                <w:color w:val="000000"/>
-                <w:lang w:eastAsia="zh-CN"/>
-              </w:rPr>
-              <w:t>DataSett</w:t>
-            </w:r>
-            <w:proofErr w:type="spellEnd"/>
-            <w:r>
-              <w:rPr>
-                <w:rFonts w:ascii="Calibri" w:eastAsia="Times New Roman" w:hAnsi="Calibri" w:cs="Times New Roman"/>
-                <w:color w:val="000000"/>
-                <w:lang w:eastAsia="zh-CN"/>
-              </w:rPr>
-              <w:t>` + '0'</w:t>
-            </w:r>
-            <w:proofErr w:type="gramEnd"/>
-            <w:r>
-              <w:rPr>
-                <w:rFonts w:ascii="Calibri" w:eastAsia="Times New Roman" w:hAnsi="Calibri" w:cs="Times New Roman"/>
-                <w:color w:val="000000"/>
-                <w:lang w:eastAsia="zh-CN"/>
-              </w:rPr>
-              <w:t xml:space="preserve"> AS </w:t>
-            </w:r>
-            <w:proofErr w:type="spellStart"/>
-            <w:r>
-              <w:rPr>
-                <w:rFonts w:ascii="Calibri" w:eastAsia="Times New Roman" w:hAnsi="Calibri" w:cs="Times New Roman"/>
-                <w:color w:val="000000"/>
-                <w:lang w:eastAsia="zh-CN"/>
-              </w:rPr>
-              <w:t>DataSett</w:t>
-            </w:r>
-            <w:proofErr w:type="spellEnd"/>
-            <w:r>
-              <w:rPr>
-                <w:rFonts w:ascii="Calibri" w:eastAsia="Times New Roman" w:hAnsi="Calibri" w:cs="Times New Roman"/>
-                <w:color w:val="000000"/>
-                <w:lang w:eastAsia="zh-CN"/>
-              </w:rPr>
-              <w:t>,</w:t>
+              <w:t xml:space="preserve">     ---- HjerneSlagPROD.`DataSett` + '0' AS DataSett,</w:t>
             </w:r>
           </w:p>
         </w:tc>
@@ -2502,79 +1639,7 @@
                 <w:color w:val="000000"/>
                 <w:lang w:eastAsia="zh-CN"/>
               </w:rPr>
-              <w:t xml:space="preserve">     </w:t>
-            </w:r>
-            <w:proofErr w:type="gramStart"/>
-            <w:r>
-              <w:rPr>
-                <w:rFonts w:ascii="Calibri" w:eastAsia="Times New Roman" w:hAnsi="Calibri" w:cs="Times New Roman"/>
-                <w:color w:val="000000"/>
-                <w:lang w:eastAsia="zh-CN"/>
-              </w:rPr>
-              <w:t xml:space="preserve">---- </w:t>
-            </w:r>
-            <w:proofErr w:type="spellStart"/>
-            <w:r>
-              <w:rPr>
-                <w:rFonts w:ascii="Calibri" w:eastAsia="Times New Roman" w:hAnsi="Calibri" w:cs="Times New Roman"/>
-                <w:color w:val="000000"/>
-                <w:lang w:eastAsia="zh-CN"/>
-              </w:rPr>
-              <w:t>HjerneSlagPROD</w:t>
-            </w:r>
-            <w:proofErr w:type="spellEnd"/>
-            <w:r>
-              <w:rPr>
-                <w:rFonts w:ascii="Calibri" w:eastAsia="Times New Roman" w:hAnsi="Calibri" w:cs="Times New Roman"/>
-                <w:color w:val="000000"/>
-                <w:lang w:eastAsia="zh-CN"/>
-              </w:rPr>
-              <w:t>.`</w:t>
-            </w:r>
-            <w:proofErr w:type="spellStart"/>
-            <w:r>
-              <w:rPr>
-                <w:rFonts w:ascii="Calibri" w:eastAsia="Times New Roman" w:hAnsi="Calibri" w:cs="Times New Roman"/>
-                <w:color w:val="000000"/>
-                <w:lang w:eastAsia="zh-CN"/>
-              </w:rPr>
-              <w:t>DataSettID</w:t>
-            </w:r>
-            <w:proofErr w:type="spellEnd"/>
-            <w:r>
-              <w:rPr>
-                <w:rFonts w:ascii="Calibri" w:eastAsia="Times New Roman" w:hAnsi="Calibri" w:cs="Times New Roman"/>
-                <w:color w:val="000000"/>
-                <w:lang w:eastAsia="zh-CN"/>
-              </w:rPr>
-              <w:t>` + '0'</w:t>
-            </w:r>
-            <w:proofErr w:type="gramEnd"/>
-            <w:r>
-              <w:rPr>
-                <w:rFonts w:ascii="Calibri" w:eastAsia="Times New Roman" w:hAnsi="Calibri" w:cs="Times New Roman"/>
-                <w:color w:val="000000"/>
-                <w:lang w:eastAsia="zh-CN"/>
-              </w:rPr>
-              <w:t xml:space="preserve"> AS </w:t>
-            </w:r>
-            <w:proofErr w:type="spellStart"/>
-            <w:r>
-              <w:rPr>
-                <w:rFonts w:ascii="Calibri" w:eastAsia="Times New Roman" w:hAnsi="Calibri" w:cs="Times New Roman"/>
-                <w:color w:val="000000"/>
-                <w:lang w:eastAsia="zh-CN"/>
-              </w:rPr>
-              <w:t>DataSettID</w:t>
-            </w:r>
-            <w:proofErr w:type="spellEnd"/>
-            <w:r>
-              <w:rPr>
-                <w:rFonts w:ascii="Calibri" w:eastAsia="Times New Roman" w:hAnsi="Calibri" w:cs="Times New Roman"/>
-                <w:color w:val="000000"/>
-                <w:lang w:eastAsia="zh-CN"/>
-              </w:rPr>
-              <w:t>,</w:t>
+              <w:t xml:space="preserve">     ---- HjerneSlagPROD.`DataSettID` + '0' AS DataSettID,</w:t>
             </w:r>
           </w:p>
         </w:tc>
@@ -2612,61 +1677,7 @@
                 <w:color w:val="000000"/>
                 <w:lang w:eastAsia="zh-CN"/>
               </w:rPr>
-              <w:t xml:space="preserve">     ---- </w:t>
-            </w:r>
-            <w:proofErr w:type="spellStart"/>
-            <w:r>
-              <w:rPr>
-                <w:rFonts w:ascii="Calibri" w:eastAsia="Times New Roman" w:hAnsi="Calibri" w:cs="Times New Roman"/>
-                <w:color w:val="000000"/>
-                <w:lang w:eastAsia="zh-CN"/>
-              </w:rPr>
-              <w:t>HjerneSlagPROD</w:t>
-            </w:r>
-            <w:proofErr w:type="spellEnd"/>
-            <w:r>
-              <w:rPr>
-                <w:rFonts w:ascii="Calibri" w:eastAsia="Times New Roman" w:hAnsi="Calibri" w:cs="Times New Roman"/>
-                <w:color w:val="000000"/>
-                <w:lang w:eastAsia="zh-CN"/>
-              </w:rPr>
-              <w:t>.`</w:t>
-            </w:r>
-            <w:proofErr w:type="spellStart"/>
-            <w:r>
-              <w:rPr>
-                <w:rFonts w:ascii="Calibri" w:eastAsia="Times New Roman" w:hAnsi="Calibri" w:cs="Times New Roman"/>
-                <w:color w:val="000000"/>
-                <w:lang w:eastAsia="zh-CN"/>
-              </w:rPr>
-              <w:t>Fodselsaar</w:t>
-            </w:r>
-            <w:proofErr w:type="spellEnd"/>
-            <w:r>
-              <w:rPr>
-                <w:rFonts w:ascii="Calibri" w:eastAsia="Times New Roman" w:hAnsi="Calibri" w:cs="Times New Roman"/>
-                <w:color w:val="000000"/>
-                <w:lang w:eastAsia="zh-CN"/>
-              </w:rPr>
-              <w:t xml:space="preserve">` AS </w:t>
-            </w:r>
-            <w:proofErr w:type="spellStart"/>
-            <w:r>
-              <w:rPr>
-                <w:rFonts w:ascii="Calibri" w:eastAsia="Times New Roman" w:hAnsi="Calibri" w:cs="Times New Roman"/>
-                <w:color w:val="000000"/>
-                <w:lang w:eastAsia="zh-CN"/>
-              </w:rPr>
-              <w:t>Fodselsaar</w:t>
-            </w:r>
-            <w:proofErr w:type="spellEnd"/>
-            <w:r>
-              <w:rPr>
-                <w:rFonts w:ascii="Calibri" w:eastAsia="Times New Roman" w:hAnsi="Calibri" w:cs="Times New Roman"/>
-                <w:color w:val="000000"/>
-                <w:lang w:eastAsia="zh-CN"/>
-              </w:rPr>
-              <w:t>,</w:t>
+              <w:t xml:space="preserve">     ---- HjerneSlagPROD.`Fodselsaar` AS Fodselsaar,</w:t>
             </w:r>
           </w:p>
         </w:tc>
@@ -2704,79 +1715,7 @@
                 <w:color w:val="000000"/>
                 <w:lang w:eastAsia="zh-CN"/>
               </w:rPr>
-              <w:t xml:space="preserve">     </w:t>
-            </w:r>
-            <w:proofErr w:type="gramStart"/>
-            <w:r>
-              <w:rPr>
-                <w:rFonts w:ascii="Calibri" w:eastAsia="Times New Roman" w:hAnsi="Calibri" w:cs="Times New Roman"/>
-                <w:color w:val="000000"/>
-                <w:lang w:eastAsia="zh-CN"/>
-              </w:rPr>
-              <w:t xml:space="preserve">---- </w:t>
-            </w:r>
-            <w:proofErr w:type="spellStart"/>
-            <w:r>
-              <w:rPr>
-                <w:rFonts w:ascii="Calibri" w:eastAsia="Times New Roman" w:hAnsi="Calibri" w:cs="Times New Roman"/>
-                <w:color w:val="000000"/>
-                <w:lang w:eastAsia="zh-CN"/>
-              </w:rPr>
-              <w:t>HjerneSlagPROD</w:t>
-            </w:r>
-            <w:proofErr w:type="spellEnd"/>
-            <w:r>
-              <w:rPr>
-                <w:rFonts w:ascii="Calibri" w:eastAsia="Times New Roman" w:hAnsi="Calibri" w:cs="Times New Roman"/>
-                <w:color w:val="000000"/>
-                <w:lang w:eastAsia="zh-CN"/>
-              </w:rPr>
-              <w:t>.`</w:t>
-            </w:r>
-            <w:proofErr w:type="spellStart"/>
-            <w:r>
-              <w:rPr>
-                <w:rFonts w:ascii="Calibri" w:eastAsia="Times New Roman" w:hAnsi="Calibri" w:cs="Times New Roman"/>
-                <w:color w:val="000000"/>
-                <w:lang w:eastAsia="zh-CN"/>
-              </w:rPr>
-              <w:t>KontaktID</w:t>
-            </w:r>
-            <w:proofErr w:type="spellEnd"/>
-            <w:r>
-              <w:rPr>
-                <w:rFonts w:ascii="Calibri" w:eastAsia="Times New Roman" w:hAnsi="Calibri" w:cs="Times New Roman"/>
-                <w:color w:val="000000"/>
-                <w:lang w:eastAsia="zh-CN"/>
-              </w:rPr>
-              <w:t>` + '0'</w:t>
-            </w:r>
-            <w:proofErr w:type="gramEnd"/>
-            <w:r>
-              <w:rPr>
-                <w:rFonts w:ascii="Calibri" w:eastAsia="Times New Roman" w:hAnsi="Calibri" w:cs="Times New Roman"/>
-                <w:color w:val="000000"/>
-                <w:lang w:eastAsia="zh-CN"/>
-              </w:rPr>
-              <w:t xml:space="preserve"> AS </w:t>
-            </w:r>
-            <w:proofErr w:type="spellStart"/>
-            <w:r>
-              <w:rPr>
-                <w:rFonts w:ascii="Calibri" w:eastAsia="Times New Roman" w:hAnsi="Calibri" w:cs="Times New Roman"/>
-                <w:color w:val="000000"/>
-                <w:lang w:eastAsia="zh-CN"/>
-              </w:rPr>
-              <w:t>KontaktID</w:t>
-            </w:r>
-            <w:proofErr w:type="spellEnd"/>
-            <w:r>
-              <w:rPr>
-                <w:rFonts w:ascii="Calibri" w:eastAsia="Times New Roman" w:hAnsi="Calibri" w:cs="Times New Roman"/>
-                <w:color w:val="000000"/>
-                <w:lang w:eastAsia="zh-CN"/>
-              </w:rPr>
-              <w:t>,</w:t>
+              <w:t xml:space="preserve">     ---- HjerneSlagPROD.`KontaktID` + '0' AS KontaktID,</w:t>
             </w:r>
           </w:p>
         </w:tc>
@@ -2814,61 +1753,7 @@
                 <w:color w:val="000000"/>
                 <w:lang w:eastAsia="zh-CN"/>
               </w:rPr>
-              <w:t xml:space="preserve">     ---- </w:t>
-            </w:r>
-            <w:proofErr w:type="spellStart"/>
-            <w:r>
-              <w:rPr>
-                <w:rFonts w:ascii="Calibri" w:eastAsia="Times New Roman" w:hAnsi="Calibri" w:cs="Times New Roman"/>
-                <w:color w:val="000000"/>
-                <w:lang w:eastAsia="zh-CN"/>
-              </w:rPr>
-              <w:t>HjerneSlagPROD</w:t>
-            </w:r>
-            <w:proofErr w:type="spellEnd"/>
-            <w:r>
-              <w:rPr>
-                <w:rFonts w:ascii="Calibri" w:eastAsia="Times New Roman" w:hAnsi="Calibri" w:cs="Times New Roman"/>
-                <w:color w:val="000000"/>
-                <w:lang w:eastAsia="zh-CN"/>
-              </w:rPr>
-              <w:t>.`</w:t>
-            </w:r>
-            <w:proofErr w:type="spellStart"/>
-            <w:r>
-              <w:rPr>
-                <w:rFonts w:ascii="Calibri" w:eastAsia="Times New Roman" w:hAnsi="Calibri" w:cs="Times New Roman"/>
-                <w:color w:val="000000"/>
-                <w:lang w:eastAsia="zh-CN"/>
-              </w:rPr>
-              <w:t>KontaktNavn</w:t>
-            </w:r>
-            <w:proofErr w:type="spellEnd"/>
-            <w:r>
-              <w:rPr>
-                <w:rFonts w:ascii="Calibri" w:eastAsia="Times New Roman" w:hAnsi="Calibri" w:cs="Times New Roman"/>
-                <w:color w:val="000000"/>
-                <w:lang w:eastAsia="zh-CN"/>
-              </w:rPr>
-              <w:t xml:space="preserve">` AS </w:t>
-            </w:r>
-            <w:proofErr w:type="spellStart"/>
-            <w:r>
-              <w:rPr>
-                <w:rFonts w:ascii="Calibri" w:eastAsia="Times New Roman" w:hAnsi="Calibri" w:cs="Times New Roman"/>
-                <w:color w:val="000000"/>
-                <w:lang w:eastAsia="zh-CN"/>
-              </w:rPr>
-              <w:t>KontaktNavn</w:t>
-            </w:r>
-            <w:proofErr w:type="spellEnd"/>
-            <w:r>
-              <w:rPr>
-                <w:rFonts w:ascii="Calibri" w:eastAsia="Times New Roman" w:hAnsi="Calibri" w:cs="Times New Roman"/>
-                <w:color w:val="000000"/>
-                <w:lang w:eastAsia="zh-CN"/>
-              </w:rPr>
-              <w:t>,</w:t>
+              <w:t xml:space="preserve">     ---- HjerneSlagPROD.`KontaktNavn` AS KontaktNavn,</w:t>
             </w:r>
           </w:p>
         </w:tc>
@@ -2906,25 +1791,7 @@
                 <w:color w:val="000000"/>
                 <w:lang w:eastAsia="zh-CN"/>
               </w:rPr>
-              <w:t xml:space="preserve">     ---- </w:t>
-            </w:r>
-            <w:proofErr w:type="spellStart"/>
-            <w:r>
-              <w:rPr>
-                <w:rFonts w:ascii="Calibri" w:eastAsia="Times New Roman" w:hAnsi="Calibri" w:cs="Times New Roman"/>
-                <w:color w:val="000000"/>
-                <w:lang w:eastAsia="zh-CN"/>
-              </w:rPr>
-              <w:t>HjerneSlagPROD</w:t>
-            </w:r>
-            <w:proofErr w:type="spellEnd"/>
-            <w:r>
-              <w:rPr>
-                <w:rFonts w:ascii="Calibri" w:eastAsia="Times New Roman" w:hAnsi="Calibri" w:cs="Times New Roman"/>
-                <w:color w:val="000000"/>
-                <w:lang w:eastAsia="zh-CN"/>
-              </w:rPr>
-              <w:t>.`Pasientnummer` AS Pasientnummer,</w:t>
+              <w:t xml:space="preserve">     ---- HjerneSlagPROD.`Pasientnummer` AS Pasientnummer,</w:t>
             </w:r>
           </w:p>
         </w:tc>
@@ -2962,61 +1829,7 @@
                 <w:color w:val="000000"/>
                 <w:lang w:eastAsia="zh-CN"/>
               </w:rPr>
-              <w:t xml:space="preserve">     ---- </w:t>
-            </w:r>
-            <w:proofErr w:type="spellStart"/>
-            <w:r>
-              <w:rPr>
-                <w:rFonts w:ascii="Calibri" w:eastAsia="Times New Roman" w:hAnsi="Calibri" w:cs="Times New Roman"/>
-                <w:color w:val="000000"/>
-                <w:lang w:eastAsia="zh-CN"/>
-              </w:rPr>
-              <w:t>HjerneSlagPROD</w:t>
-            </w:r>
-            <w:proofErr w:type="spellEnd"/>
-            <w:r>
-              <w:rPr>
-                <w:rFonts w:ascii="Calibri" w:eastAsia="Times New Roman" w:hAnsi="Calibri" w:cs="Times New Roman"/>
-                <w:color w:val="000000"/>
-                <w:lang w:eastAsia="zh-CN"/>
-              </w:rPr>
-              <w:t>.`</w:t>
-            </w:r>
-            <w:proofErr w:type="spellStart"/>
-            <w:r>
-              <w:rPr>
-                <w:rFonts w:ascii="Calibri" w:eastAsia="Times New Roman" w:hAnsi="Calibri" w:cs="Times New Roman"/>
-                <w:color w:val="000000"/>
-                <w:lang w:eastAsia="zh-CN"/>
-              </w:rPr>
-              <w:t>PatientInRegistryKey</w:t>
-            </w:r>
-            <w:proofErr w:type="spellEnd"/>
-            <w:r>
-              <w:rPr>
-                <w:rFonts w:ascii="Calibri" w:eastAsia="Times New Roman" w:hAnsi="Calibri" w:cs="Times New Roman"/>
-                <w:color w:val="000000"/>
-                <w:lang w:eastAsia="zh-CN"/>
-              </w:rPr>
-              <w:t xml:space="preserve">` AS </w:t>
-            </w:r>
-            <w:proofErr w:type="spellStart"/>
-            <w:r>
-              <w:rPr>
-                <w:rFonts w:ascii="Calibri" w:eastAsia="Times New Roman" w:hAnsi="Calibri" w:cs="Times New Roman"/>
-                <w:color w:val="000000"/>
-                <w:lang w:eastAsia="zh-CN"/>
-              </w:rPr>
-              <w:t>PatientInRegistryKey</w:t>
-            </w:r>
-            <w:proofErr w:type="spellEnd"/>
-            <w:r>
-              <w:rPr>
-                <w:rFonts w:ascii="Calibri" w:eastAsia="Times New Roman" w:hAnsi="Calibri" w:cs="Times New Roman"/>
-                <w:color w:val="000000"/>
-                <w:lang w:eastAsia="zh-CN"/>
-              </w:rPr>
-              <w:t>,</w:t>
+              <w:t xml:space="preserve">     ---- HjerneSlagPROD.`PatientInRegistryKey` AS PatientInRegistryKey,</w:t>
             </w:r>
           </w:p>
         </w:tc>
@@ -3054,25 +1867,7 @@
                 <w:color w:val="000000"/>
                 <w:lang w:eastAsia="zh-CN"/>
               </w:rPr>
-              <w:t xml:space="preserve">     ---- </w:t>
-            </w:r>
-            <w:proofErr w:type="spellStart"/>
-            <w:r>
-              <w:rPr>
-                <w:rFonts w:ascii="Calibri" w:eastAsia="Times New Roman" w:hAnsi="Calibri" w:cs="Times New Roman"/>
-                <w:color w:val="000000"/>
-                <w:lang w:eastAsia="zh-CN"/>
-              </w:rPr>
-              <w:t>HjerneSlagPROD</w:t>
-            </w:r>
-            <w:proofErr w:type="spellEnd"/>
-            <w:r>
-              <w:rPr>
-                <w:rFonts w:ascii="Calibri" w:eastAsia="Times New Roman" w:hAnsi="Calibri" w:cs="Times New Roman"/>
-                <w:color w:val="000000"/>
-                <w:lang w:eastAsia="zh-CN"/>
-              </w:rPr>
-              <w:t>.`Postnummer` AS Postnummer,</w:t>
+              <w:t xml:space="preserve">     ---- HjerneSlagPROD.`Postnummer` AS Postnummer,</w:t>
             </w:r>
           </w:p>
         </w:tc>
@@ -3110,25 +1905,7 @@
                 <w:color w:val="000000"/>
                 <w:lang w:eastAsia="zh-CN"/>
               </w:rPr>
-              <w:t xml:space="preserve">     ---- </w:t>
-            </w:r>
-            <w:proofErr w:type="spellStart"/>
-            <w:r>
-              <w:rPr>
-                <w:rFonts w:ascii="Calibri" w:eastAsia="Times New Roman" w:hAnsi="Calibri" w:cs="Times New Roman"/>
-                <w:color w:val="000000"/>
-                <w:lang w:eastAsia="zh-CN"/>
-              </w:rPr>
-              <w:t>HjerneSlagPROD</w:t>
-            </w:r>
-            <w:proofErr w:type="spellEnd"/>
-            <w:r>
-              <w:rPr>
-                <w:rFonts w:ascii="Calibri" w:eastAsia="Times New Roman" w:hAnsi="Calibri" w:cs="Times New Roman"/>
-                <w:color w:val="000000"/>
-                <w:lang w:eastAsia="zh-CN"/>
-              </w:rPr>
-              <w:t>.`Poststed` AS Poststed,</w:t>
+              <w:t xml:space="preserve">     ---- HjerneSlagPROD.`Poststed` AS Poststed,</w:t>
             </w:r>
           </w:p>
         </w:tc>
@@ -3166,79 +1943,7 @@
                 <w:color w:val="000000"/>
                 <w:lang w:eastAsia="zh-CN"/>
               </w:rPr>
-              <w:t xml:space="preserve">     </w:t>
-            </w:r>
-            <w:proofErr w:type="gramStart"/>
-            <w:r>
-              <w:rPr>
-                <w:rFonts w:ascii="Calibri" w:eastAsia="Times New Roman" w:hAnsi="Calibri" w:cs="Times New Roman"/>
-                <w:color w:val="000000"/>
-                <w:lang w:eastAsia="zh-CN"/>
-              </w:rPr>
-              <w:t xml:space="preserve">---- </w:t>
-            </w:r>
-            <w:proofErr w:type="spellStart"/>
-            <w:r>
-              <w:rPr>
-                <w:rFonts w:ascii="Calibri" w:eastAsia="Times New Roman" w:hAnsi="Calibri" w:cs="Times New Roman"/>
-                <w:color w:val="000000"/>
-                <w:lang w:eastAsia="zh-CN"/>
-              </w:rPr>
-              <w:t>HjerneSlagPROD</w:t>
-            </w:r>
-            <w:proofErr w:type="spellEnd"/>
-            <w:r>
-              <w:rPr>
-                <w:rFonts w:ascii="Calibri" w:eastAsia="Times New Roman" w:hAnsi="Calibri" w:cs="Times New Roman"/>
-                <w:color w:val="000000"/>
-                <w:lang w:eastAsia="zh-CN"/>
-              </w:rPr>
-              <w:t>.`</w:t>
-            </w:r>
-            <w:proofErr w:type="spellStart"/>
-            <w:r>
-              <w:rPr>
-                <w:rFonts w:ascii="Calibri" w:eastAsia="Times New Roman" w:hAnsi="Calibri" w:cs="Times New Roman"/>
-                <w:color w:val="000000"/>
-                <w:lang w:eastAsia="zh-CN"/>
-              </w:rPr>
-              <w:t>RapportgrunnlagID</w:t>
-            </w:r>
-            <w:proofErr w:type="spellEnd"/>
-            <w:r>
-              <w:rPr>
-                <w:rFonts w:ascii="Calibri" w:eastAsia="Times New Roman" w:hAnsi="Calibri" w:cs="Times New Roman"/>
-                <w:color w:val="000000"/>
-                <w:lang w:eastAsia="zh-CN"/>
-              </w:rPr>
-              <w:t>` + '0'</w:t>
-            </w:r>
-            <w:proofErr w:type="gramEnd"/>
-            <w:r>
-              <w:rPr>
-                <w:rFonts w:ascii="Calibri" w:eastAsia="Times New Roman" w:hAnsi="Calibri" w:cs="Times New Roman"/>
-                <w:color w:val="000000"/>
-                <w:lang w:eastAsia="zh-CN"/>
-              </w:rPr>
-              <w:t xml:space="preserve"> AS </w:t>
-            </w:r>
-            <w:proofErr w:type="spellStart"/>
-            <w:r>
-              <w:rPr>
-                <w:rFonts w:ascii="Calibri" w:eastAsia="Times New Roman" w:hAnsi="Calibri" w:cs="Times New Roman"/>
-                <w:color w:val="000000"/>
-                <w:lang w:eastAsia="zh-CN"/>
-              </w:rPr>
-              <w:t>RapportgrunnlagID</w:t>
-            </w:r>
-            <w:proofErr w:type="spellEnd"/>
-            <w:r>
-              <w:rPr>
-                <w:rFonts w:ascii="Calibri" w:eastAsia="Times New Roman" w:hAnsi="Calibri" w:cs="Times New Roman"/>
-                <w:color w:val="000000"/>
-                <w:lang w:eastAsia="zh-CN"/>
-              </w:rPr>
-              <w:t>,</w:t>
+              <w:t xml:space="preserve">     ---- HjerneSlagPROD.`RapportgrunnlagID` + '0' AS RapportgrunnlagID,</w:t>
             </w:r>
           </w:p>
         </w:tc>
@@ -3276,25 +1981,7 @@
                 <w:color w:val="000000"/>
                 <w:lang w:eastAsia="zh-CN"/>
               </w:rPr>
-              <w:t xml:space="preserve">     ---- </w:t>
-            </w:r>
-            <w:proofErr w:type="spellStart"/>
-            <w:r>
-              <w:rPr>
-                <w:rFonts w:ascii="Calibri" w:eastAsia="Times New Roman" w:hAnsi="Calibri" w:cs="Times New Roman"/>
-                <w:color w:val="000000"/>
-                <w:lang w:eastAsia="zh-CN"/>
-              </w:rPr>
-              <w:t>HjerneSlagPROD</w:t>
-            </w:r>
-            <w:proofErr w:type="spellEnd"/>
-            <w:r>
-              <w:rPr>
-                <w:rFonts w:ascii="Calibri" w:eastAsia="Times New Roman" w:hAnsi="Calibri" w:cs="Times New Roman"/>
-                <w:color w:val="000000"/>
-                <w:lang w:eastAsia="zh-CN"/>
-              </w:rPr>
-              <w:t>.`Registreringsavdeling` AS Registreringsavdeling,</w:t>
+              <w:t xml:space="preserve">     ---- HjerneSlagPROD.`Registreringsavdeling` AS Registreringsavdeling,</w:t>
             </w:r>
           </w:p>
         </w:tc>
@@ -3332,61 +2019,7 @@
                 <w:color w:val="000000"/>
                 <w:lang w:val="en-US" w:eastAsia="zh-CN"/>
               </w:rPr>
-              <w:t xml:space="preserve">     ---- </w:t>
-            </w:r>
-            <w:proofErr w:type="spellStart"/>
-            <w:r>
-              <w:rPr>
-                <w:rFonts w:ascii="Calibri" w:eastAsia="Times New Roman" w:hAnsi="Calibri" w:cs="Times New Roman"/>
-                <w:color w:val="000000"/>
-                <w:lang w:val="en-US" w:eastAsia="zh-CN"/>
-              </w:rPr>
-              <w:t>HjerneSlagPROD</w:t>
-            </w:r>
-            <w:proofErr w:type="spellEnd"/>
-            <w:r>
-              <w:rPr>
-                <w:rFonts w:ascii="Calibri" w:eastAsia="Times New Roman" w:hAnsi="Calibri" w:cs="Times New Roman"/>
-                <w:color w:val="000000"/>
-                <w:lang w:val="en-US" w:eastAsia="zh-CN"/>
-              </w:rPr>
-              <w:t>.`</w:t>
-            </w:r>
-            <w:proofErr w:type="spellStart"/>
-            <w:r>
-              <w:rPr>
-                <w:rFonts w:ascii="Calibri" w:eastAsia="Times New Roman" w:hAnsi="Calibri" w:cs="Times New Roman"/>
-                <w:color w:val="000000"/>
-                <w:lang w:val="en-US" w:eastAsia="zh-CN"/>
-              </w:rPr>
-              <w:t>RelatedID</w:t>
-            </w:r>
-            <w:proofErr w:type="spellEnd"/>
-            <w:r>
-              <w:rPr>
-                <w:rFonts w:ascii="Calibri" w:eastAsia="Times New Roman" w:hAnsi="Calibri" w:cs="Times New Roman"/>
-                <w:color w:val="000000"/>
-                <w:lang w:val="en-US" w:eastAsia="zh-CN"/>
-              </w:rPr>
-              <w:t xml:space="preserve">` + '0' AS </w:t>
-            </w:r>
-            <w:proofErr w:type="spellStart"/>
-            <w:r>
-              <w:rPr>
-                <w:rFonts w:ascii="Calibri" w:eastAsia="Times New Roman" w:hAnsi="Calibri" w:cs="Times New Roman"/>
-                <w:color w:val="000000"/>
-                <w:lang w:val="en-US" w:eastAsia="zh-CN"/>
-              </w:rPr>
-              <w:t>RelatedID</w:t>
-            </w:r>
-            <w:proofErr w:type="spellEnd"/>
-            <w:r>
-              <w:rPr>
-                <w:rFonts w:ascii="Calibri" w:eastAsia="Times New Roman" w:hAnsi="Calibri" w:cs="Times New Roman"/>
-                <w:color w:val="000000"/>
-                <w:lang w:val="en-US" w:eastAsia="zh-CN"/>
-              </w:rPr>
-              <w:t>,</w:t>
+              <w:t xml:space="preserve">     ---- HjerneSlagPROD.`RelatedID` + '0' AS RelatedID,</w:t>
             </w:r>
           </w:p>
         </w:tc>
@@ -3432,61 +2065,7 @@
                 <w:color w:val="000000"/>
                 <w:lang w:eastAsia="zh-CN"/>
               </w:rPr>
-              <w:t xml:space="preserve">---- </w:t>
-            </w:r>
-            <w:proofErr w:type="spellStart"/>
-            <w:r>
-              <w:rPr>
-                <w:rFonts w:ascii="Calibri" w:eastAsia="Times New Roman" w:hAnsi="Calibri" w:cs="Times New Roman"/>
-                <w:color w:val="000000"/>
-                <w:lang w:eastAsia="zh-CN"/>
-              </w:rPr>
-              <w:t>HjerneSlagPROD</w:t>
-            </w:r>
-            <w:proofErr w:type="spellEnd"/>
-            <w:r>
-              <w:rPr>
-                <w:rFonts w:ascii="Calibri" w:eastAsia="Times New Roman" w:hAnsi="Calibri" w:cs="Times New Roman"/>
-                <w:color w:val="000000"/>
-                <w:lang w:eastAsia="zh-CN"/>
-              </w:rPr>
-              <w:t>.`</w:t>
-            </w:r>
-            <w:proofErr w:type="spellStart"/>
-            <w:r>
-              <w:rPr>
-                <w:rFonts w:ascii="Calibri" w:eastAsia="Times New Roman" w:hAnsi="Calibri" w:cs="Times New Roman"/>
-                <w:color w:val="000000"/>
-                <w:lang w:eastAsia="zh-CN"/>
-              </w:rPr>
-              <w:t>SorteringsParameterVerdi</w:t>
-            </w:r>
-            <w:proofErr w:type="spellEnd"/>
-            <w:r>
-              <w:rPr>
-                <w:rFonts w:ascii="Calibri" w:eastAsia="Times New Roman" w:hAnsi="Calibri" w:cs="Times New Roman"/>
-                <w:color w:val="000000"/>
-                <w:lang w:eastAsia="zh-CN"/>
-              </w:rPr>
-              <w:t xml:space="preserve">` AS </w:t>
-            </w:r>
-            <w:proofErr w:type="spellStart"/>
-            <w:r>
-              <w:rPr>
-                <w:rFonts w:ascii="Calibri" w:eastAsia="Times New Roman" w:hAnsi="Calibri" w:cs="Times New Roman"/>
-                <w:color w:val="000000"/>
-                <w:lang w:eastAsia="zh-CN"/>
-              </w:rPr>
-              <w:t>SorteringsParameterVerdi</w:t>
-            </w:r>
-            <w:proofErr w:type="spellEnd"/>
-            <w:r>
-              <w:rPr>
-                <w:rFonts w:ascii="Calibri" w:eastAsia="Times New Roman" w:hAnsi="Calibri" w:cs="Times New Roman"/>
-                <w:color w:val="000000"/>
-                <w:lang w:eastAsia="zh-CN"/>
-              </w:rPr>
-              <w:t>,</w:t>
+              <w:t>---- HjerneSlagPROD.`SorteringsParameterVerdi` AS SorteringsParameterVerdi,</w:t>
             </w:r>
           </w:p>
         </w:tc>
@@ -3524,15 +2103,7 @@
         </w:numPr>
       </w:pPr>
       <w:r>
-        <w:t xml:space="preserve">Alle tabeller som inneholder </w:t>
-      </w:r>
-      <w:proofErr w:type="spellStart"/>
-      <w:r>
-        <w:t>Dipyradimol</w:t>
-      </w:r>
-      <w:proofErr w:type="spellEnd"/>
-      <w:r>
-        <w:t xml:space="preserve"> viser data fra 1.januar 2014, uansett om det er inn eller ut.</w:t>
+        <w:t>Alle tabeller som inneholder Dipyradimol viser data fra 1.januar 2014, uansett om det er inn eller ut.</w:t>
       </w:r>
     </w:p>
     <w:p>
@@ -3568,15 +2139,7 @@
         </w:numPr>
       </w:pPr>
       <w:r>
-        <w:t xml:space="preserve">I figuren «Utskrevet med antitrombotisk behandling» med andeler for hvert sykehus, er det gjort utvalg på innleggelser </w:t>
-      </w:r>
-      <w:proofErr w:type="spellStart"/>
-      <w:r>
-        <w:t>fom</w:t>
-      </w:r>
-      <w:proofErr w:type="spellEnd"/>
-      <w:r>
-        <w:t>. 1.jaunar 2014.</w:t>
+        <w:t>I figuren «Utskrevet med antitrombotisk behandling» med andeler for hvert sykehus, er det gjort utvalg på innleggelser fom. 1.jaunar 2014.</w:t>
       </w:r>
     </w:p>
     <w:p>
@@ -3590,23 +2153,7 @@
         <w:pStyle w:val="PlainText"/>
       </w:pPr>
       <w:r>
-        <w:t>Fra 01.01.14 ble kombinasjonsvariabelen ASA +</w:t>
-      </w:r>
-      <w:proofErr w:type="spellStart"/>
-      <w:r>
-        <w:t>Dipyramidol</w:t>
-      </w:r>
-      <w:proofErr w:type="spellEnd"/>
-      <w:r>
-        <w:t xml:space="preserve"> (ett kryss) tatt bort i akuttskjemaet side 2. Dersom pasienten står på denne kombinasjonen skal det fra 01.01.14 settes ett kryss for ASA og ett kryss for </w:t>
-      </w:r>
-      <w:proofErr w:type="spellStart"/>
-      <w:r>
-        <w:t>dipyramidol</w:t>
-      </w:r>
-      <w:proofErr w:type="spellEnd"/>
-      <w:r>
-        <w:t>. Dette gjelder også for tabell 13.</w:t>
+        <w:t>Fra 01.01.14 ble kombinasjonsvariabelen ASA +Dipyramidol (ett kryss) tatt bort i akuttskjemaet side 2. Dersom pasienten står på denne kombinasjonen skal det fra 01.01.14 settes ett kryss for ASA og ett kryss for dipyramidol. Dette gjelder også for tabell 13.</w:t>
       </w:r>
     </w:p>
     <w:p>
@@ -3619,15 +2166,7 @@
         <w:pStyle w:val="PlainText"/>
       </w:pPr>
       <w:r>
-        <w:t xml:space="preserve">Fra 01.01.14 ble lipidsenkende </w:t>
-      </w:r>
-      <w:proofErr w:type="spellStart"/>
-      <w:r>
-        <w:t>bahandling</w:t>
-      </w:r>
-      <w:proofErr w:type="spellEnd"/>
-      <w:r>
-        <w:t xml:space="preserve"> slettet fra "Risikofaktorer før hjerneslaget", side 1 i akuttskjemaet. Om pasienten står på lipidsenkende behandling, i samledokumentet tabell 6, benyttes medikamentoversikten side 2 i akuttskjemaet. Fra 01.01.14 benyttes variabelen lipidsenkende behandling ved innkomst/før hjerneslaget for å angi om pasienten står på lipidsenkende behandling før hjerneslaget i tabell 6 i samledokumentet.</w:t>
+        <w:t>Fra 01.01.14 ble lipidsenkende bahandling slettet fra "Risikofaktorer før hjerneslaget", side 1 i akuttskjemaet. Om pasienten står på lipidsenkende behandling, i samledokumentet tabell 6, benyttes medikamentoversikten side 2 i akuttskjemaet. Fra 01.01.14 benyttes variabelen lipidsenkende behandling ved innkomst/før hjerneslaget for å angi om pasienten står på lipidsenkende behandling før hjerneslaget i tabell 6 i samledokumentet.</w:t>
       </w:r>
     </w:p>
     <w:p>
@@ -3666,31 +2205,7 @@
         <w:t xml:space="preserve">: </w:t>
       </w:r>
       <w:r>
-        <w:t xml:space="preserve">Nye variable </w:t>
-      </w:r>
-      <w:proofErr w:type="spellStart"/>
-      <w:r>
-        <w:t>UtPlatehem</w:t>
-      </w:r>
-      <w:proofErr w:type="spellEnd"/>
-      <w:r>
-        <w:t xml:space="preserve">, </w:t>
-      </w:r>
-      <w:proofErr w:type="spellStart"/>
-      <w:r>
-        <w:t>UtAntikoag</w:t>
-      </w:r>
-      <w:proofErr w:type="spellEnd"/>
-      <w:r>
-        <w:t xml:space="preserve"> og </w:t>
-      </w:r>
-      <w:proofErr w:type="spellStart"/>
-      <w:r>
-        <w:t>UtBTsenk</w:t>
-      </w:r>
-      <w:proofErr w:type="spellEnd"/>
-      <w:r>
-        <w:t xml:space="preserve"> er definert og sjekket. OK</w:t>
+        <w:t>Nye variable UtPlatehem, UtAntikoag og UtBTsenk er definert og sjekket. OK</w:t>
       </w:r>
     </w:p>
     <w:p>
@@ -3706,26 +2221,11 @@
         <w:rPr>
           <w:b/>
         </w:rPr>
+        <w:lastRenderedPageBreak/>
         <w:t xml:space="preserve">12.juli. </w:t>
       </w:r>
       <w:r>
-        <w:t xml:space="preserve">Sendt Hild foreløpig oppsummering, inkl. </w:t>
-      </w:r>
-      <w:proofErr w:type="spellStart"/>
-      <w:r>
-        <w:t>spm</w:t>
-      </w:r>
-      <w:proofErr w:type="spellEnd"/>
-      <w:r>
-        <w:t xml:space="preserve">. </w:t>
-      </w:r>
-      <w:proofErr w:type="gramStart"/>
-      <w:r>
-        <w:t>om variable.</w:t>
-      </w:r>
-      <w:proofErr w:type="gramEnd"/>
-      <w:r>
-        <w:t xml:space="preserve"> Bl.a. bedt om fullstendig oversikt over hva koden 0 betyr i de ulike variablene.</w:t>
+        <w:t>Sendt Hild foreløpig oppsummering, inkl. spm. om variable. Bl.a. bedt om fullstendig oversikt over hva koden 0 betyr i de ulike variablene.</w:t>
       </w:r>
     </w:p>
     <w:p>
@@ -3744,7 +2244,6 @@
         <w:rPr>
           <w:b/>
         </w:rPr>
-        <w:lastRenderedPageBreak/>
         <w:t>Feil/kommentarer:</w:t>
       </w:r>
     </w:p>
@@ -3753,52 +2252,23 @@
         <w:pStyle w:val="NoSpacing"/>
       </w:pPr>
       <w:r>
-        <w:t xml:space="preserve">Hos mange kategoriske variable dukker det opp en ekstra kode 0. Jeg kan ikke bare anta at dette er døde pasienter. Jeg MÅ </w:t>
-      </w:r>
-      <w:proofErr w:type="gramStart"/>
-      <w:r>
-        <w:t>ha</w:t>
-      </w:r>
-      <w:proofErr w:type="gramEnd"/>
-      <w:r>
-        <w:t xml:space="preserve"> en oversikt over «hemmelige» </w:t>
-      </w:r>
-      <w:proofErr w:type="spellStart"/>
-      <w:r>
-        <w:t>defaultverdier</w:t>
-      </w:r>
-      <w:proofErr w:type="spellEnd"/>
-      <w:r>
-        <w:t>.</w:t>
-      </w:r>
-    </w:p>
-    <w:p>
-      <w:pPr>
-        <w:pStyle w:val="NoSpacing"/>
-      </w:pPr>
-      <w:r>
-        <w:t xml:space="preserve">F.eks. for «Hjerneblødning innen 36 timer» som skal ha verdiene «ja», «nei», «ukjent» (1,2,9) har </w:t>
-      </w:r>
-      <w:proofErr w:type="gramStart"/>
-      <w:r>
-        <w:t>89%</w:t>
-      </w:r>
-      <w:proofErr w:type="gramEnd"/>
-      <w:r>
-        <w:t xml:space="preserve"> av observasjonene koden 0. Da kan det ikke være døde.</w:t>
-      </w:r>
-    </w:p>
-    <w:p>
-      <w:pPr>
-        <w:pStyle w:val="NoSpacing"/>
-      </w:pPr>
-      <w:proofErr w:type="spellStart"/>
-      <w:r>
-        <w:t>Facialisparese</w:t>
-      </w:r>
-      <w:proofErr w:type="spellEnd"/>
-      <w:r>
-        <w:t xml:space="preserve"> (1,2,9)– en observasjon med verdien 0</w:t>
+        <w:t>Hos mange kategoriske variable dukker det opp en ekstra kode 0. Jeg kan ikke bare anta at dette er døde pasienter. Jeg MÅ ha en oversikt over «hemmelige» defaultverdier.</w:t>
+      </w:r>
+    </w:p>
+    <w:p>
+      <w:pPr>
+        <w:pStyle w:val="NoSpacing"/>
+      </w:pPr>
+      <w:r>
+        <w:t>F.eks. for «Hjerneblødning innen 36 timer» som skal ha verdiene «ja», «nei», «ukjent» (1,2,9) har 89% av observasjonene koden 0. Da kan det ikke være døde.</w:t>
+      </w:r>
+    </w:p>
+    <w:p>
+      <w:pPr>
+        <w:pStyle w:val="NoSpacing"/>
+      </w:pPr>
+      <w:r>
+        <w:t>Facialisparese (1,2,9)– en observasjon med verdien 0</w:t>
       </w:r>
     </w:p>
     <w:p>
@@ -3816,11 +2286,9 @@
       <w:pPr>
         <w:pStyle w:val="NoSpacing"/>
       </w:pPr>
-      <w:proofErr w:type="spellStart"/>
       <w:r>
         <w:t>Trombektomi</w:t>
       </w:r>
-      <w:proofErr w:type="spellEnd"/>
     </w:p>
     <w:p>
       <w:pPr>
@@ -3841,23 +2309,7 @@
         <w:t xml:space="preserve"> alle typer</w:t>
       </w:r>
       <w:r>
-        <w:t xml:space="preserve"> </w:t>
-      </w:r>
-      <w:proofErr w:type="spellStart"/>
-      <w:r>
-        <w:t>defaultverdier</w:t>
-      </w:r>
-      <w:proofErr w:type="spellEnd"/>
-      <w:r>
-        <w:t xml:space="preserve">. F.eks. NIHSS: Er det noen </w:t>
-      </w:r>
-      <w:proofErr w:type="spellStart"/>
-      <w:r>
-        <w:t>defaultverdi</w:t>
-      </w:r>
-      <w:proofErr w:type="spellEnd"/>
-      <w:r>
-        <w:t xml:space="preserve"> her? Veldig mange med 0.</w:t>
+        <w:t xml:space="preserve"> defaultverdier. F.eks. NIHSS: Er det noen defaultverdi her? Veldig mange med 0.</w:t>
       </w:r>
       <w:r>
         <w:t xml:space="preserve"> Men det skal kanskje være det</w:t>
@@ -4012,13 +2464,8 @@
         </w:numPr>
       </w:pPr>
       <w:r>
-        <w:t xml:space="preserve">Bruke «våre» </w:t>
-      </w:r>
-      <w:proofErr w:type="spellStart"/>
-      <w:r>
-        <w:t>variablenavn</w:t>
-      </w:r>
-      <w:proofErr w:type="spellEnd"/>
+        <w:t>Bruke «våre» variablenavn</w:t>
+      </w:r>
     </w:p>
     <w:p>
       <w:pPr>
@@ -4029,23 +2476,7 @@
         </w:numPr>
       </w:pPr>
       <w:r>
-        <w:t xml:space="preserve">For kategoriske variable – ha med variabelen to ganger, dvs. både som kode og med </w:t>
-      </w:r>
-      <w:proofErr w:type="spellStart"/>
-      <w:r>
-        <w:t>label</w:t>
-      </w:r>
-      <w:proofErr w:type="spellEnd"/>
-      <w:r>
-        <w:t xml:space="preserve">. (IKKE både kode og </w:t>
-      </w:r>
-      <w:proofErr w:type="spellStart"/>
-      <w:r>
-        <w:t>label</w:t>
-      </w:r>
-      <w:proofErr w:type="spellEnd"/>
-      <w:r>
-        <w:t xml:space="preserve"> i samme variabel).</w:t>
+        <w:t>For kategoriske variable – ha med variabelen to ganger, dvs. både som kode og med label. (IKKE både kode og label i samme variabel).</w:t>
       </w:r>
     </w:p>
     <w:p>
@@ -4057,23 +2488,7 @@
         </w:numPr>
       </w:pPr>
       <w:r>
-        <w:t>Beholde noen av de registerinterne variablene (</w:t>
-      </w:r>
-      <w:proofErr w:type="spellStart"/>
-      <w:r>
-        <w:t>SkjemaID</w:t>
-      </w:r>
-      <w:proofErr w:type="spellEnd"/>
-      <w:r>
-        <w:t xml:space="preserve">, </w:t>
-      </w:r>
-      <w:proofErr w:type="spellStart"/>
-      <w:r>
-        <w:t>RelatedID</w:t>
-      </w:r>
-      <w:proofErr w:type="spellEnd"/>
-      <w:r>
-        <w:t>, flere?)</w:t>
+        <w:t>Beholde noen av de registerinterne variablene (SkjemaID, RelatedID, flere?)</w:t>
       </w:r>
     </w:p>
     <w:p>
@@ -4101,15 +2516,7 @@
         <w:t>en variabel</w:t>
       </w:r>
       <w:r>
-        <w:t xml:space="preserve"> for å telle opp antall hovedskjema/</w:t>
-      </w:r>
-      <w:proofErr w:type="spellStart"/>
-      <w:r>
-        <w:t>oppf.skjema</w:t>
-      </w:r>
-      <w:proofErr w:type="spellEnd"/>
-      <w:r>
-        <w:t xml:space="preserve"> etter omstrukturering</w:t>
+        <w:t xml:space="preserve"> for å telle opp antall hovedskjema/oppf.skjema etter omstrukturering</w:t>
       </w:r>
     </w:p>
     <w:p>
@@ -4141,15 +2548,7 @@
         <w:pStyle w:val="NoSpacing"/>
       </w:pPr>
       <w:r>
-        <w:t xml:space="preserve">Hild, Lena, Bent, Randi, Bodil, Hanne Elkjær (forsker, </w:t>
-      </w:r>
-      <w:proofErr w:type="gramStart"/>
-      <w:r>
-        <w:t>20%</w:t>
-      </w:r>
-      <w:proofErr w:type="gramEnd"/>
-      <w:r>
-        <w:t>), Birgitte Mørch</w:t>
+        <w:t>Hild, Lena, Bent, Randi, Bodil, Hanne Elkjær (forsker, 20%), Birgitte Mørch</w:t>
       </w:r>
     </w:p>
     <w:p>
@@ -4190,23 +2589,11 @@
         <w:pStyle w:val="NoSpacing"/>
       </w:pPr>
       <w:r>
-        <w:t xml:space="preserve">Ang. </w:t>
-      </w:r>
-      <w:proofErr w:type="gramStart"/>
-      <w:r>
-        <w:t>mulig feil mht. felt i databasen (lipid) – visningstekst på skjerm (blodtrykk), er det er en feil som har sneket seg inn i dokumentasjonen i etterkant.</w:t>
-      </w:r>
-      <w:proofErr w:type="gramEnd"/>
-      <w:r>
-        <w:t xml:space="preserve"> Jeg fant originaloversikten fra Torild (se vedlagte e-post), og der står det riktig. Men fint om du går gjennom og </w:t>
-      </w:r>
-      <w:proofErr w:type="gramStart"/>
-      <w:r>
-        <w:t>sjekker  variable</w:t>
-      </w:r>
-      <w:proofErr w:type="gramEnd"/>
-      <w:r>
-        <w:t xml:space="preserve"> likevel, både den gamle og den nye, som kan lastes ned fra registeret. Jeg skal gjøre det samme. Dette vil evt. være alvorlige feil, så jeg forventer IKKE å finne uoverensstemmelser, men så det er gjort. Kan aldri sjekke for mye.</w:t>
+        <w:t xml:space="preserve">Ang. mulig feil mht. felt i databasen (lipid) – visningstekst på skjerm (blodtrykk), er det er en feil som har sneket seg inn i dokumentasjonen i etterkant. Jeg fant originaloversikten fra Torild (se vedlagte e-post), og der står det riktig. Men fint om du går gjennom og sjekker  variable likevel, både den gamle </w:t>
+      </w:r>
+      <w:r>
+        <w:lastRenderedPageBreak/>
+        <w:t>og den nye, som kan lastes ned fra registeret. Jeg skal gjøre det samme. Dette vil evt. være alvorlige feil, så jeg forventer IKKE å finne uoverensstemmelser, men så det er gjort. Kan aldri sjekke for mye.</w:t>
       </w:r>
     </w:p>
     <w:p>
@@ -4225,22 +2612,7 @@
         <w:rPr>
           <w:i/>
         </w:rPr>
-        <w:lastRenderedPageBreak/>
-        <w:t xml:space="preserve">Alle døde har oppfølgingsskjema. Døde pasienter genererer en del «hemmelige» </w:t>
-      </w:r>
-      <w:proofErr w:type="spellStart"/>
-      <w:r>
-        <w:rPr>
-          <w:i/>
-        </w:rPr>
-        <w:t>defaultverdier</w:t>
-      </w:r>
-      <w:proofErr w:type="spellEnd"/>
-      <w:r>
-        <w:rPr>
-          <w:i/>
-        </w:rPr>
-        <w:t xml:space="preserve"> i oppfølgingsskjemaet</w:t>
+        <w:t>Alle døde har oppfølgingsskjema. Døde pasienter genererer en del «hemmelige» defaultverdier i oppfølgingsskjemaet</w:t>
       </w:r>
     </w:p>
     <w:p>
@@ -4271,20 +2643,118 @@
         <w:rPr>
           <w:color w:val="FF0000"/>
         </w:rPr>
-        <w:t xml:space="preserve"> ut registreringer før </w:t>
-      </w:r>
-      <w:proofErr w:type="gramStart"/>
-      <w:r>
-        <w:rPr>
-          <w:color w:val="FF0000"/>
-        </w:rPr>
-        <w:t>01.04.2013</w:t>
-      </w:r>
-      <w:proofErr w:type="gramEnd"/>
-      <w:r>
-        <w:rPr>
-          <w:color w:val="FF0000"/>
-        </w:rPr>
+        <w:t xml:space="preserve"> ut registreringer før 01.04.2013.</w:t>
+      </w:r>
+    </w:p>
+    <w:p>
+      <w:pPr>
+        <w:pStyle w:val="NoSpacing"/>
+      </w:pPr>
+    </w:p>
+    <w:p>
+      <w:pPr>
+        <w:pStyle w:val="NoSpacing"/>
+      </w:pPr>
+    </w:p>
+    <w:p>
+      <w:pPr>
+        <w:pStyle w:val="NoSpacing"/>
+        <w:rPr>
+          <w:b/>
+        </w:rPr>
+      </w:pPr>
+      <w:r>
+        <w:rPr>
+          <w:b/>
+        </w:rPr>
+        <w:t>Omstrukturering av data (beskrivelse fra Torild):</w:t>
+      </w:r>
+    </w:p>
+    <w:p>
+      <w:pPr>
+        <w:pStyle w:val="NoSpacing"/>
+      </w:pPr>
+      <w:r>
+        <w:t xml:space="preserve">«Datadumprapporten har en rad pr lagret skjema, dvs hovedskjema og oppfølgingskjema havner på ulike rader. Hvilke skjema som hører sammen kan du se ved å se på feltet RelatedID for oppfølginsskjemaet. Den vil inneholde datasettid til Hovedskjemaet. Datasettid finner du i kolonnen </w:t>
+      </w:r>
+      <w:r>
+        <w:t>DataSettID</w:t>
+      </w:r>
+      <w:r>
+        <w:t xml:space="preserve">. </w:t>
+      </w:r>
+    </w:p>
+    <w:p>
+      <w:pPr>
+        <w:pStyle w:val="NoSpacing"/>
+      </w:pPr>
+      <w:r>
+        <w:t xml:space="preserve">Så hvis et oppfølgingsskjema har relatedID 43 så er det tilhørende hovedskjemaet det skjemaet som har 43 i kolonnen </w:t>
+      </w:r>
+      <w:r>
+        <w:t>DataSettID</w:t>
+      </w:r>
+      <w:r>
+        <w:t>. Hva slags type skjema det er ser du i kolonnen Skjematype.»</w:t>
+      </w:r>
+    </w:p>
+    <w:p>
+      <w:pPr>
+        <w:pStyle w:val="NoSpacing"/>
+      </w:pPr>
+    </w:p>
+    <w:p>
+      <w:pPr>
+        <w:pStyle w:val="NoSpacing"/>
+      </w:pPr>
+      <w:r>
+        <w:t>Vi har nå følgende registerinterne variabler:</w:t>
+      </w:r>
+    </w:p>
+    <w:p>
+      <w:pPr>
+        <w:pStyle w:val="NoSpacing"/>
+      </w:pPr>
+      <w:r>
+        <w:t>PasientId: Pasient-id som er unik på tvers av databaser</w:t>
+      </w:r>
+    </w:p>
+    <w:p>
+      <w:pPr>
+        <w:pStyle w:val="NoSpacing"/>
+      </w:pPr>
+      <w:r>
+        <w:t xml:space="preserve">PatientInRegistryKey: Pasient-id i lokal database </w:t>
+      </w:r>
+    </w:p>
+    <w:p>
+      <w:pPr>
+        <w:pStyle w:val="NoSpacing"/>
+      </w:pPr>
+      <w:r>
+        <w:t>ReshId: Hvilken avdeling registreringen er gjort på</w:t>
+      </w:r>
+    </w:p>
+    <w:p>
+      <w:pPr>
+        <w:pStyle w:val="NoSpacing"/>
+      </w:pPr>
+      <w:r>
+        <w:t>DataSett: DataS</w:t>
+      </w:r>
+      <w:r>
+        <w:t>ett</w:t>
+      </w:r>
+      <w:r>
+        <w:t>ID</w:t>
+      </w:r>
+      <w:r>
+        <w:t xml:space="preserve"> (tidligere Expr210)</w:t>
+      </w:r>
+      <w:r>
+        <w:t xml:space="preserve"> ID som brukes til å koble skjema til pasient</w:t>
+      </w:r>
+      <w:r>
         <w:t>.</w:t>
       </w:r>
     </w:p>
@@ -4292,6 +2762,34 @@
       <w:pPr>
         <w:pStyle w:val="NoSpacing"/>
       </w:pPr>
+      <w:r>
+        <w:t xml:space="preserve">RelatedID: Som før, viser id til datasett som dette datasettet tilhører </w:t>
+      </w:r>
+    </w:p>
+    <w:p>
+      <w:pPr>
+        <w:pStyle w:val="NoSpacing"/>
+      </w:pPr>
+      <w:r>
+        <w:t>SorteringsParameterVerdi: Verdien som datasettet sorteres på ved søk over datoperioder</w:t>
+      </w:r>
+      <w:r>
+        <w:t xml:space="preserve"> </w:t>
+      </w:r>
+      <w:r>
+        <w:rPr>
+          <w:highlight w:val="yellow"/>
+        </w:rPr>
+        <w:t>???</w:t>
+      </w:r>
+    </w:p>
+    <w:p>
+      <w:pPr>
+        <w:pStyle w:val="NoSpacing"/>
+      </w:pPr>
+      <w:r>
+        <w:t>OpprettetDato: Datoen datasettet ble opprettet</w:t>
+      </w:r>
     </w:p>
     <w:p>
       <w:pPr>
@@ -4305,269 +2803,18 @@
           <w:b/>
         </w:rPr>
       </w:pPr>
-      <w:r>
+    </w:p>
+    <w:p>
+      <w:pPr>
+        <w:pStyle w:val="NoSpacing"/>
         <w:rPr>
           <w:b/>
         </w:rPr>
-        <w:t>Omstrukturering av data (beskrivelse fra Torild):</w:t>
-      </w:r>
-    </w:p>
-    <w:p>
-      <w:pPr>
-        <w:pStyle w:val="NoSpacing"/>
-      </w:pPr>
-      <w:r>
-        <w:t xml:space="preserve">«Datadumprapporten har en rad pr lagret skjema, </w:t>
-      </w:r>
-      <w:proofErr w:type="spellStart"/>
-      <w:r>
-        <w:t>dvs</w:t>
-      </w:r>
-      <w:proofErr w:type="spellEnd"/>
-      <w:r>
-        <w:t xml:space="preserve"> hovedskjema og </w:t>
-      </w:r>
-      <w:proofErr w:type="spellStart"/>
-      <w:r>
-        <w:t>oppfølgingskjema</w:t>
-      </w:r>
-      <w:proofErr w:type="spellEnd"/>
-      <w:r>
-        <w:t xml:space="preserve"> havner på ulike rader. Hvilke skjema som hører sammen kan du se ved å se på feltet </w:t>
-      </w:r>
-      <w:proofErr w:type="spellStart"/>
-      <w:r>
-        <w:t>RelatedID</w:t>
-      </w:r>
-      <w:proofErr w:type="spellEnd"/>
-      <w:r>
-        <w:t xml:space="preserve"> for </w:t>
-      </w:r>
-      <w:proofErr w:type="spellStart"/>
-      <w:r>
-        <w:t>oppfølginsskjemaet</w:t>
-      </w:r>
-      <w:proofErr w:type="spellEnd"/>
-      <w:r>
-        <w:t xml:space="preserve">. Den vil inneholde </w:t>
-      </w:r>
-      <w:proofErr w:type="spellStart"/>
-      <w:r>
-        <w:t>datasettid</w:t>
-      </w:r>
-      <w:proofErr w:type="spellEnd"/>
-      <w:r>
-        <w:t xml:space="preserve"> til Hovedskjemaet. </w:t>
-      </w:r>
-      <w:proofErr w:type="spellStart"/>
-      <w:r>
-        <w:t>Datasettid</w:t>
-      </w:r>
-      <w:proofErr w:type="spellEnd"/>
-      <w:r>
-        <w:t xml:space="preserve"> finner du i kolonnen </w:t>
-      </w:r>
-      <w:proofErr w:type="spellStart"/>
-      <w:r>
-        <w:t>DataSettID</w:t>
-      </w:r>
-      <w:proofErr w:type="spellEnd"/>
-      <w:r>
-        <w:t xml:space="preserve">. </w:t>
-      </w:r>
-    </w:p>
-    <w:p>
-      <w:pPr>
-        <w:pStyle w:val="NoSpacing"/>
-      </w:pPr>
-      <w:r>
-        <w:t xml:space="preserve">Så hvis et oppfølgingsskjema har </w:t>
-      </w:r>
-      <w:proofErr w:type="spellStart"/>
-      <w:r>
-        <w:t>relatedID</w:t>
-      </w:r>
-      <w:proofErr w:type="spellEnd"/>
-      <w:r>
-        <w:t xml:space="preserve"> 43 så er det tilhørende hovedskjemaet det skjemaet som har 43 i kolonnen </w:t>
-      </w:r>
-      <w:proofErr w:type="spellStart"/>
-      <w:r>
-        <w:t>DataSettID</w:t>
-      </w:r>
-      <w:proofErr w:type="spellEnd"/>
-      <w:r>
-        <w:t>. Hva slags type skjema det er ser du i kolonnen Skjematype.»</w:t>
-      </w:r>
-    </w:p>
-    <w:p>
-      <w:pPr>
-        <w:pStyle w:val="NoSpacing"/>
-      </w:pPr>
-    </w:p>
-    <w:p>
-      <w:pPr>
-        <w:pStyle w:val="NoSpacing"/>
-      </w:pPr>
-      <w:r>
-        <w:t>Vi har nå følgende registerinterne variabler:</w:t>
-      </w:r>
-    </w:p>
-    <w:p>
-      <w:pPr>
-        <w:pStyle w:val="NoSpacing"/>
-      </w:pPr>
-      <w:proofErr w:type="spellStart"/>
-      <w:r>
-        <w:t>PasientId</w:t>
-      </w:r>
-      <w:proofErr w:type="spellEnd"/>
-      <w:r>
-        <w:t>: Pasient-id som er unik på tvers av databaser</w:t>
-      </w:r>
-    </w:p>
-    <w:p>
-      <w:pPr>
-        <w:pStyle w:val="NoSpacing"/>
-      </w:pPr>
-      <w:proofErr w:type="spellStart"/>
-      <w:r>
-        <w:t>PatientInRegistryKey</w:t>
-      </w:r>
-      <w:proofErr w:type="spellEnd"/>
-      <w:r>
-        <w:t xml:space="preserve">: Pasient-id i lokal database </w:t>
-      </w:r>
-    </w:p>
-    <w:p>
-      <w:pPr>
-        <w:pStyle w:val="NoSpacing"/>
-      </w:pPr>
-      <w:proofErr w:type="spellStart"/>
-      <w:r>
-        <w:t>ReshId</w:t>
-      </w:r>
-      <w:proofErr w:type="spellEnd"/>
-      <w:r>
-        <w:t>: Hvilken avdeling registreringen er gjort på</w:t>
-      </w:r>
-    </w:p>
-    <w:p>
-      <w:pPr>
-        <w:pStyle w:val="NoSpacing"/>
-      </w:pPr>
-      <w:proofErr w:type="spellStart"/>
-      <w:r>
-        <w:t>DataSett</w:t>
-      </w:r>
-      <w:proofErr w:type="spellEnd"/>
-      <w:r>
-        <w:t xml:space="preserve">: </w:t>
-      </w:r>
-      <w:proofErr w:type="spellStart"/>
-      <w:r>
-        <w:t>DataS</w:t>
-      </w:r>
-      <w:r>
-        <w:t>ett</w:t>
-      </w:r>
-      <w:r>
-        <w:t>ID</w:t>
-      </w:r>
-      <w:proofErr w:type="spellEnd"/>
-      <w:r>
-        <w:t xml:space="preserve"> (tidligere Expr210)</w:t>
-      </w:r>
-      <w:r>
-        <w:t xml:space="preserve"> ID som brukes til å koble skjema til pasient</w:t>
-      </w:r>
-      <w:r>
-        <w:t>.</w:t>
-      </w:r>
-    </w:p>
-    <w:p>
-      <w:pPr>
-        <w:pStyle w:val="NoSpacing"/>
-      </w:pPr>
-      <w:proofErr w:type="spellStart"/>
-      <w:r>
-        <w:t>RelatedID</w:t>
-      </w:r>
-      <w:proofErr w:type="spellEnd"/>
-      <w:r>
-        <w:t xml:space="preserve">: Som før, viser id til datasett som dette datasettet tilhører </w:t>
-      </w:r>
-    </w:p>
-    <w:p>
-      <w:pPr>
-        <w:pStyle w:val="NoSpacing"/>
-      </w:pPr>
-      <w:proofErr w:type="spellStart"/>
-      <w:r>
-        <w:t>SorteringsParameterVerdi</w:t>
-      </w:r>
-      <w:proofErr w:type="spellEnd"/>
-      <w:r>
-        <w:t xml:space="preserve">: Verdien som datasettet sorteres på ved søk over </w:t>
-      </w:r>
-      <w:proofErr w:type="gramStart"/>
-      <w:r>
-        <w:t>datoperioder</w:t>
-      </w:r>
-      <w:r>
-        <w:t xml:space="preserve"> </w:t>
-      </w:r>
-      <w:r>
-        <w:rPr>
-          <w:highlight w:val="yellow"/>
-        </w:rPr>
-        <w:t>?</w:t>
-      </w:r>
-      <w:proofErr w:type="gramEnd"/>
-      <w:r>
-        <w:rPr>
-          <w:highlight w:val="yellow"/>
-        </w:rPr>
-        <w:t>??</w:t>
-      </w:r>
-    </w:p>
-    <w:p>
-      <w:pPr>
-        <w:pStyle w:val="NoSpacing"/>
-      </w:pPr>
-      <w:proofErr w:type="spellStart"/>
-      <w:r>
-        <w:t>OpprettetDato</w:t>
-      </w:r>
-      <w:proofErr w:type="spellEnd"/>
-      <w:r>
-        <w:t>: Datoen datasettet ble opprettet</w:t>
-      </w:r>
-    </w:p>
-    <w:p>
-      <w:pPr>
-        <w:pStyle w:val="NoSpacing"/>
-      </w:pPr>
-    </w:p>
-    <w:p>
-      <w:pPr>
-        <w:pStyle w:val="NoSpacing"/>
+      </w:pPr>
+      <w:r>
         <w:rPr>
           <w:b/>
         </w:rPr>
-      </w:pPr>
-    </w:p>
-    <w:p>
-      <w:pPr>
-        <w:pStyle w:val="NoSpacing"/>
-        <w:rPr>
-          <w:b/>
-        </w:rPr>
-      </w:pPr>
-      <w:r>
-        <w:rPr>
-          <w:b/>
-        </w:rPr>
         <w:t>Tidligere</w:t>
       </w:r>
     </w:p>
@@ -4576,35 +2823,17 @@
         <w:pStyle w:val="NoSpacing"/>
       </w:pPr>
       <w:r>
-        <w:t xml:space="preserve">To blanke registreringer for </w:t>
-      </w:r>
-      <w:proofErr w:type="spellStart"/>
-      <w:r>
-        <w:t>resh</w:t>
-      </w:r>
-      <w:proofErr w:type="spellEnd"/>
-      <w:r>
-        <w:t xml:space="preserve"> </w:t>
+        <w:t xml:space="preserve">To blanke registreringer for resh </w:t>
       </w:r>
       <w:r>
         <w:t>108597</w:t>
       </w:r>
       <w:r>
-        <w:t xml:space="preserve">. </w:t>
-      </w:r>
-      <w:proofErr w:type="spellStart"/>
-      <w:proofErr w:type="gramStart"/>
-      <w:r>
-        <w:t>RapportgrunnlagID</w:t>
-      </w:r>
-      <w:proofErr w:type="spellEnd"/>
-      <w:r>
-        <w:t xml:space="preserve">  </w:t>
+        <w:t xml:space="preserve">. RapportgrunnlagID  </w:t>
       </w:r>
       <w:r>
         <w:t>3258</w:t>
       </w:r>
-      <w:proofErr w:type="gramEnd"/>
       <w:r>
         <w:t xml:space="preserve"> og 3317.</w:t>
       </w:r>
@@ -4622,15 +2851,7 @@
         <w:t>(</w:t>
       </w:r>
       <w:r>
-        <w:t xml:space="preserve">Angi i </w:t>
-      </w:r>
-      <w:proofErr w:type="spellStart"/>
-      <w:r>
-        <w:t>Skjemafil</w:t>
-      </w:r>
-      <w:proofErr w:type="spellEnd"/>
-      <w:r>
-        <w:t xml:space="preserve"> om variabel er brukt i figur/tabell.</w:t>
+        <w:t>Angi i Skjemafil om variabel er brukt i figur/tabell.</w:t>
       </w:r>
       <w:r>
         <w:t>)</w:t>
@@ -4653,20 +2874,7 @@
         <w:t xml:space="preserve"> </w:t>
       </w:r>
       <w:r>
-        <w:t xml:space="preserve">(Hild/Torild) 4 av 3400 registreringer mangler </w:t>
-      </w:r>
-      <w:proofErr w:type="spellStart"/>
-      <w:proofErr w:type="gramStart"/>
-      <w:r>
-        <w:t>ReshID</w:t>
-      </w:r>
-      <w:proofErr w:type="spellEnd"/>
-      <w:r>
-        <w:t xml:space="preserve"> ( alle</w:t>
-      </w:r>
-      <w:proofErr w:type="gramEnd"/>
-      <w:r>
-        <w:t xml:space="preserve"> bosatt i Tromsø…)</w:t>
+        <w:t>(Hild/Torild) 4 av 3400 registreringer mangler ReshID ( alle bosatt i Tromsø…)</w:t>
       </w:r>
       <w:r>
         <w:t xml:space="preserve"> – Hild ber Torild slette</w:t>
@@ -4681,39 +2889,7 @@
         </w:numPr>
       </w:pPr>
       <w:r>
-        <w:t xml:space="preserve">(Hild) Kan en pasient </w:t>
-      </w:r>
-      <w:proofErr w:type="gramStart"/>
-      <w:r>
-        <w:t>ha</w:t>
-      </w:r>
-      <w:proofErr w:type="gramEnd"/>
-      <w:r>
-        <w:t xml:space="preserve"> mer enn ett hovedskjema/oppfølgingsskjema per hendelse (slag)?  Ut fra </w:t>
-      </w:r>
-      <w:proofErr w:type="spellStart"/>
-      <w:r>
-        <w:t>PatientInRegistryKey</w:t>
-      </w:r>
-      <w:proofErr w:type="spellEnd"/>
-      <w:r>
-        <w:t xml:space="preserve"> har pasienter 1-3 </w:t>
-      </w:r>
-      <w:proofErr w:type="gramStart"/>
-      <w:r>
-        <w:t>hovedskjema,  1</w:t>
-      </w:r>
-      <w:proofErr w:type="gramEnd"/>
-      <w:r>
-        <w:t xml:space="preserve">-2 </w:t>
-      </w:r>
-      <w:proofErr w:type="spellStart"/>
-      <w:r>
-        <w:t>oppfølgigsskjema</w:t>
-      </w:r>
-      <w:proofErr w:type="spellEnd"/>
-      <w:r>
-        <w:t>, men da har jeg ikke sett nærmere på om det er ulike hendelser.</w:t>
+        <w:t>(Hild) Kan en pasient ha mer enn ett hovedskjema/oppfølgingsskjema per hendelse (slag)?  Ut fra PatientInRegistryKey har pasienter 1-3 hovedskjema,  1-2 oppfølgigsskjema, men da har jeg ikke sett nærmere på om det er ulike hendelser.</w:t>
       </w:r>
       <w:r>
         <w:t xml:space="preserve"> </w:t>
@@ -4725,15 +2901,7 @@
         <w:ind w:left="720"/>
       </w:pPr>
       <w:r>
-        <w:t xml:space="preserve">Skal </w:t>
-      </w:r>
-      <w:proofErr w:type="spellStart"/>
-      <w:r>
-        <w:t>pt</w:t>
-      </w:r>
-      <w:proofErr w:type="spellEnd"/>
-      <w:r>
-        <w:t>. være bare ett skjema for hver pasient for hvert slag/hendelse.</w:t>
+        <w:t>Skal pt. være bare ett skjema for hver pasient for hvert slag/hendelse.</w:t>
       </w:r>
     </w:p>
     <w:p>
@@ -4745,34 +2913,13 @@
         </w:numPr>
       </w:pPr>
       <w:r>
-        <w:t xml:space="preserve">(Hild/Torild) </w:t>
-      </w:r>
-      <w:proofErr w:type="spellStart"/>
-      <w:r>
-        <w:t>DataDumpRapport</w:t>
-      </w:r>
-      <w:proofErr w:type="spellEnd"/>
-      <w:r>
-        <w:t xml:space="preserve"> (</w:t>
-      </w:r>
-      <w:proofErr w:type="spellStart"/>
-      <w:r>
-        <w:t>metadatafil</w:t>
-      </w:r>
-      <w:proofErr w:type="spellEnd"/>
-      <w:r>
-        <w:t>)</w:t>
-      </w:r>
-      <w:r>
-        <w:t xml:space="preserve">: Nå kommer alle variable (begge skjema) for hver registrering av en pasient. Det betyr mange tomme celler og mer mekk for å koble sammen hoved- og </w:t>
-      </w:r>
-      <w:proofErr w:type="spellStart"/>
-      <w:r>
-        <w:t>oppfølgigsskjema</w:t>
-      </w:r>
-      <w:proofErr w:type="spellEnd"/>
-      <w:r>
-        <w:t xml:space="preserve"> og at man må velge skjema når man ser på en variabel ellers vil vi få dobbeltregistreringer.</w:t>
+        <w:t>(Hild/Torild) DataDumpRapport</w:t>
+      </w:r>
+      <w:r>
+        <w:t xml:space="preserve"> (metadatafil)</w:t>
+      </w:r>
+      <w:r>
+        <w:t>: Nå kommer alle variable (begge skjema) for hver registrering av en pasient. Det betyr mange tomme celler og mer mekk for å koble sammen hoved- og oppfølgigsskjema og at man må velge skjema når man ser på en variabel ellers vil vi få dobbeltregistreringer.</w:t>
       </w:r>
     </w:p>
     <w:p>
@@ -4784,61 +2931,21 @@
         </w:numPr>
       </w:pPr>
       <w:r>
-        <w:t xml:space="preserve">-&gt; Hvis det alltid bare er ett oppfølgingsskjema per hovedskjema er det bedre å generere en rapporttabell som har ei rad for hver hendelse. Variablene Boligforhold, Bosituasjon, </w:t>
-      </w:r>
-      <w:proofErr w:type="spellStart"/>
-      <w:r>
-        <w:t>Kommnr</w:t>
-      </w:r>
-      <w:proofErr w:type="spellEnd"/>
-      <w:r>
-        <w:t xml:space="preserve">, </w:t>
-      </w:r>
-      <w:proofErr w:type="spellStart"/>
-      <w:r>
-        <w:t>Postnr</w:t>
-      </w:r>
-      <w:proofErr w:type="spellEnd"/>
-      <w:r>
-        <w:t xml:space="preserve"> Poststed, Registreringsavdeling(?), </w:t>
-      </w:r>
-      <w:proofErr w:type="spellStart"/>
-      <w:r>
-        <w:t>Roeyker</w:t>
-      </w:r>
-      <w:proofErr w:type="spellEnd"/>
-      <w:r>
-        <w:t xml:space="preserve"> og Sivilstatus vil da evt. måtte føres opp to ganger, dvs. en for hoved og en for oppfølging, f.eks. som Boligforhold1 og Boligforhold2.</w:t>
-      </w:r>
-    </w:p>
-    <w:p>
-      <w:pPr>
-        <w:pStyle w:val="NoSpacing"/>
-      </w:pPr>
-      <w:r>
-        <w:t>Variabelnavn: [</w:t>
-      </w:r>
-      <w:proofErr w:type="spellStart"/>
-      <w:r>
-        <w:t>Varnavn</w:t>
-      </w:r>
-      <w:proofErr w:type="spellEnd"/>
-      <w:r>
-        <w:t>]</w:t>
+        <w:t>-&gt; Hvis det alltid bare er ett oppfølgingsskjema per hovedskjema er det bedre å generere en rapporttabell som har ei rad for hver hendelse. Variablene Boligforhold, Bosituasjon, Kommnr, Postnr Poststed, Registreringsavdeling(?), Roeyker og Sivilstatus vil da evt. måtte føres opp to ganger, dvs. en for hoved og en for oppfølging, f.eks. som Boligforhold1 og Boligforhold2.</w:t>
+      </w:r>
+    </w:p>
+    <w:p>
+      <w:pPr>
+        <w:pStyle w:val="NoSpacing"/>
+      </w:pPr>
+      <w:r>
+        <w:t>Variabelnavn: [Varnavn]</w:t>
       </w:r>
       <w:r>
         <w:t>Pre</w:t>
       </w:r>
       <w:r>
-        <w:t>, [</w:t>
-      </w:r>
-      <w:proofErr w:type="spellStart"/>
-      <w:r>
-        <w:t>Varnavn</w:t>
-      </w:r>
-      <w:proofErr w:type="spellEnd"/>
-      <w:r>
-        <w:t>]3mnd</w:t>
+        <w:t>, [Varnavn]3mnd</w:t>
       </w:r>
     </w:p>
     <w:p>
@@ -4882,13 +2989,9 @@
       <w:pPr>
         <w:pStyle w:val="NoSpacing"/>
       </w:pPr>
-      <w:proofErr w:type="spellStart"/>
-      <w:r>
-        <w:t>ReshID</w:t>
-      </w:r>
-      <w:proofErr w:type="spellEnd"/>
-      <w:r>
-        <w:t xml:space="preserve"> = Registreringsavdeling?</w:t>
+      <w:r>
+        <w:lastRenderedPageBreak/>
+        <w:t>ReshID = Registreringsavdeling?</w:t>
       </w:r>
     </w:p>
     <w:p>
@@ -4899,21 +3002,8 @@
           <w:iCs/>
         </w:rPr>
       </w:pPr>
-      <w:proofErr w:type="spellStart"/>
-      <w:r>
-        <w:t>Registerringsavdeling</w:t>
-      </w:r>
-      <w:proofErr w:type="spellEnd"/>
-      <w:r>
-        <w:t xml:space="preserve"> [Registreringsavdeling], angir </w:t>
-      </w:r>
-      <w:proofErr w:type="spellStart"/>
-      <w:r>
-        <w:t>resh</w:t>
-      </w:r>
-      <w:proofErr w:type="spellEnd"/>
-      <w:r>
-        <w:t xml:space="preserve">. </w:t>
+      <w:r>
+        <w:t xml:space="preserve">Registerringsavdeling [Registreringsavdeling], angir resh. </w:t>
       </w:r>
       <w:r>
         <w:rPr>
@@ -4928,7 +3018,6 @@
         <w:pStyle w:val="NoSpacing"/>
       </w:pPr>
       <w:r>
-        <w:lastRenderedPageBreak/>
         <w:t>Sykehus [Sykehus], ingen registreringer</w:t>
       </w:r>
     </w:p>
@@ -4945,79 +3034,32 @@
         <w:pStyle w:val="NoSpacing"/>
       </w:pPr>
       <w:r>
-        <w:t>[</w:t>
-      </w:r>
-      <w:proofErr w:type="spellStart"/>
-      <w:r>
-        <w:t>HvisHemikraniektomiHvilketSykehus</w:t>
-      </w:r>
-      <w:proofErr w:type="spellEnd"/>
-      <w:r>
-        <w:t xml:space="preserve">] - 66 </w:t>
-      </w:r>
-      <w:proofErr w:type="spellStart"/>
-      <w:r>
-        <w:t>alternativer+annet</w:t>
-      </w:r>
-      <w:proofErr w:type="spellEnd"/>
-    </w:p>
-    <w:p>
-      <w:pPr>
-        <w:pStyle w:val="NoSpacing"/>
-      </w:pPr>
-      <w:r>
-        <w:t>[</w:t>
-      </w:r>
-      <w:proofErr w:type="spellStart"/>
-      <w:r>
-        <w:t>HvisOverflyttetFraHvilketSykehus</w:t>
-      </w:r>
-      <w:proofErr w:type="spellEnd"/>
-      <w:r>
-        <w:t>] – 66 alternativer</w:t>
-      </w:r>
-    </w:p>
-    <w:p>
-      <w:pPr>
-        <w:pStyle w:val="NoSpacing"/>
-      </w:pPr>
-      <w:r>
-        <w:t>[</w:t>
-      </w:r>
-      <w:proofErr w:type="spellStart"/>
-      <w:r>
-        <w:t>HvisTrombektomiHvilketSykehus</w:t>
-      </w:r>
-      <w:proofErr w:type="spellEnd"/>
-      <w:r>
-        <w:t xml:space="preserve">] – 66 </w:t>
-      </w:r>
-      <w:proofErr w:type="spellStart"/>
-      <w:r>
-        <w:t>alternativer+annet</w:t>
-      </w:r>
-      <w:proofErr w:type="spellEnd"/>
-    </w:p>
-    <w:p>
-      <w:pPr>
-        <w:pStyle w:val="NoSpacing"/>
-      </w:pPr>
-      <w:r>
-        <w:t>[</w:t>
-      </w:r>
-      <w:proofErr w:type="spellStart"/>
-      <w:r>
-        <w:t>HvisTrombolyseHvilketSykehus</w:t>
-      </w:r>
-      <w:proofErr w:type="spellEnd"/>
-      <w:r>
-        <w:t xml:space="preserve">] – 66 </w:t>
-      </w:r>
-      <w:proofErr w:type="spellStart"/>
-      <w:r>
-        <w:t>alternativer+annet</w:t>
-      </w:r>
-      <w:proofErr w:type="spellEnd"/>
+        <w:t>[HvisHemikraniektomiHvilketSykehus] - 66 alternativer+annet</w:t>
+      </w:r>
+    </w:p>
+    <w:p>
+      <w:pPr>
+        <w:pStyle w:val="NoSpacing"/>
+      </w:pPr>
+      <w:r>
+        <w:t>[HvisOverflyttetFraHvilketSykehus] – 66 alternativer</w:t>
+      </w:r>
+    </w:p>
+    <w:p>
+      <w:pPr>
+        <w:pStyle w:val="NoSpacing"/>
+      </w:pPr>
+      <w:r>
+        <w:t>[HvisTrombektomiHvilketSykehus] – 66 alternativer+annet</w:t>
+      </w:r>
+    </w:p>
+    <w:p>
+      <w:pPr>
+        <w:pStyle w:val="NoSpacing"/>
+      </w:pPr>
+      <w:r>
+        <w:t>[HvisTrombolyseHvilketSykehus] – 66 alternativer+annet</w:t>
+      </w:r>
     </w:p>
     <w:p>
       <w:pPr>
@@ -5079,23 +3121,7 @@
         <w:pStyle w:val="PlainText"/>
       </w:pPr>
       <w:r>
-        <w:t xml:space="preserve">Her skal vi vel rapportere fra alle innlagte hjerneslag- enten pasienten ble innlagt med blødning eller infarkt. Vi ble vel enige om i rådgivingsgruppa at det skal være mulig å krysse av flere antitrombotiske midler på registreringsskjemaet- slik at vi i ettertid kan se på kombinasjonene. Kombinasjonsvariabelen "ASA+ </w:t>
-      </w:r>
-      <w:proofErr w:type="spellStart"/>
-      <w:r>
-        <w:t>Dipyramidol</w:t>
-      </w:r>
-      <w:proofErr w:type="spellEnd"/>
-      <w:r>
-        <w:t xml:space="preserve">" og "ASA + </w:t>
-      </w:r>
-      <w:proofErr w:type="spellStart"/>
-      <w:r>
-        <w:t>klopidogrel</w:t>
-      </w:r>
-      <w:proofErr w:type="spellEnd"/>
-      <w:r>
-        <w:t xml:space="preserve">" skal derfor inn i rapportfunksjonen- slik som foreslått i tabell 8. </w:t>
+        <w:t xml:space="preserve">Her skal vi vel rapportere fra alle innlagte hjerneslag- enten pasienten ble innlagt med blødning eller infarkt. Vi ble vel enige om i rådgivingsgruppa at det skal være mulig å krysse av flere antitrombotiske midler på registreringsskjemaet- slik at vi i ettertid kan se på kombinasjonene. Kombinasjonsvariabelen "ASA+ Dipyramidol" og "ASA + klopidogrel" skal derfor inn i rapportfunksjonen- slik som foreslått i tabell 8. </w:t>
       </w:r>
     </w:p>
     <w:p>
@@ -5103,16 +3129,11 @@
         <w:pStyle w:val="PlainText"/>
       </w:pPr>
       <w:r>
-        <w:t xml:space="preserve">Den siste linjen: "Medikamentell behandling" kan vel gå </w:t>
-      </w:r>
-      <w:proofErr w:type="spellStart"/>
-      <w:r>
-        <w:t>ut.</w:t>
+        <w:t>Den siste linjen: "Medikamentell behandling" kan vel gå ut.</w:t>
       </w:r>
       <w:r>
         <w:t>ok</w:t>
       </w:r>
-      <w:proofErr w:type="spellEnd"/>
     </w:p>
     <w:p>
       <w:pPr>
@@ -5127,15 +3148,7 @@
         <w:t>Antikoagulasjonsbehandling skal "rykkes ut". Håper det blir rett nå.</w:t>
       </w:r>
       <w:r>
-        <w:t xml:space="preserve"> Ok. «Pynt», </w:t>
-      </w:r>
-      <w:proofErr w:type="spellStart"/>
-      <w:r>
-        <w:t>dvs</w:t>
-      </w:r>
-      <w:proofErr w:type="spellEnd"/>
-      <w:r>
-        <w:t xml:space="preserve"> layout tar jeg når variable og riktige tall er på plass, så det blir i neste runde. </w:t>
+        <w:t xml:space="preserve"> Ok. «Pynt», dvs layout tar jeg når variable og riktige tall er på plass, så det blir i neste runde. </w:t>
       </w:r>
     </w:p>
     <w:p>
@@ -5156,15 +3169,7 @@
         <w:pStyle w:val="PlainText"/>
       </w:pPr>
       <w:r>
-        <w:t xml:space="preserve">Tabell 8: Medikamentell behandling ved utreise: I rapporten på platehemmende behandling og antikoagulasjonsbehandling er det meningsfylt å trekke ut I63 og I64, </w:t>
-      </w:r>
-      <w:proofErr w:type="spellStart"/>
-      <w:r>
-        <w:t>dvs</w:t>
-      </w:r>
-      <w:proofErr w:type="spellEnd"/>
-      <w:r>
-        <w:t xml:space="preserve"> hjerneinfarktene, og rapportere dette for seg.</w:t>
+        <w:t>Tabell 8: Medikamentell behandling ved utreise: I rapporten på platehemmende behandling og antikoagulasjonsbehandling er det meningsfylt å trekke ut I63 og I64, dvs hjerneinfarktene, og rapportere dette for seg.</w:t>
       </w:r>
       <w:r>
         <w:t xml:space="preserve"> Da oppfatter jeg det sånn: For Platehemmende og Antikoagulerende skal det gjøres utvalg på diagnose=I63 eller I64. Gjelder dette kun ved utreise eller også før hjerneslaget? (For å få sammenlignbare tabeller.)</w:t>
@@ -5182,13 +3187,8 @@
       <w:pPr>
         <w:pStyle w:val="PlainText"/>
       </w:pPr>
-      <w:proofErr w:type="spellStart"/>
-      <w:r>
-        <w:t>F.eks</w:t>
-      </w:r>
-      <w:proofErr w:type="spellEnd"/>
-      <w:r>
-        <w:t>:</w:t>
+      <w:r>
+        <w:t>F.eks:</w:t>
       </w:r>
     </w:p>
     <w:p>
@@ -5223,12 +3223,8 @@
       </w:r>
       <w:r>
         <w:tab/>
-      </w:r>
-      <w:proofErr w:type="spellStart"/>
-      <w:r>
         <w:t>klopidogrel</w:t>
       </w:r>
-      <w:proofErr w:type="spellEnd"/>
       <w:r>
         <w:t xml:space="preserve"> (ok, i skjema)</w:t>
       </w:r>
@@ -5242,51 +3238,17 @@
       </w:r>
       <w:r>
         <w:tab/>
-        <w:t xml:space="preserve">ASA + </w:t>
-      </w:r>
-      <w:proofErr w:type="spellStart"/>
-      <w:r>
-        <w:t>klopidogrel</w:t>
-      </w:r>
-      <w:proofErr w:type="spellEnd"/>
-      <w:r>
-        <w:t xml:space="preserve"> ja=</w:t>
-      </w:r>
-      <w:proofErr w:type="spellStart"/>
-      <w:r>
-        <w:t>ja+ja</w:t>
-      </w:r>
-      <w:proofErr w:type="spellEnd"/>
-      <w:r>
-        <w:t>,</w:t>
-      </w:r>
-      <w:r>
-        <w:t xml:space="preserve"> nei=</w:t>
-      </w:r>
-      <w:proofErr w:type="spellStart"/>
-      <w:r>
-        <w:t>ja+nei</w:t>
-      </w:r>
-      <w:proofErr w:type="spellEnd"/>
-      <w:r>
-        <w:t xml:space="preserve"> el </w:t>
-      </w:r>
-      <w:proofErr w:type="spellStart"/>
-      <w:r>
-        <w:t>omv</w:t>
-      </w:r>
-      <w:proofErr w:type="spellEnd"/>
-      <w:r>
-        <w:t>.</w:t>
-      </w:r>
-      <w:proofErr w:type="gramStart"/>
-      <w:r>
-        <w:t xml:space="preserve">, </w:t>
+        <w:t>ASA + klopidogrel</w:t>
+      </w:r>
+      <w:r>
+        <w:t xml:space="preserve"> ja=ja+ja,</w:t>
+      </w:r>
+      <w:r>
+        <w:t xml:space="preserve"> nei=ja+nei el omv., </w:t>
       </w:r>
       <w:r>
         <w:t xml:space="preserve"> ukjent</w:t>
       </w:r>
-      <w:proofErr w:type="gramEnd"/>
       <w:r>
         <w:t>=</w:t>
       </w:r>
@@ -5306,12 +3268,8 @@
       </w:r>
       <w:r>
         <w:tab/>
-      </w:r>
-      <w:proofErr w:type="spellStart"/>
-      <w:r>
         <w:t>Dipyramidol</w:t>
       </w:r>
-      <w:proofErr w:type="spellEnd"/>
       <w:r>
         <w:t xml:space="preserve"> (ok, i skjema)</w:t>
       </w:r>
@@ -5325,13 +3283,8 @@
       </w:r>
       <w:r>
         <w:tab/>
-        <w:t xml:space="preserve">ASA + </w:t>
-      </w:r>
-      <w:proofErr w:type="spellStart"/>
-      <w:r>
-        <w:t>Dipyramidol</w:t>
-      </w:r>
-      <w:proofErr w:type="spellEnd"/>
+        <w:t>ASA + Dipyramidol</w:t>
+      </w:r>
       <w:r>
         <w:t xml:space="preserve"> (ok, i skjema)</w:t>
       </w:r>
@@ -5341,23 +3294,7 @@
         <w:pStyle w:val="PlainText"/>
       </w:pPr>
       <w:r>
-        <w:t xml:space="preserve">Da oppfatter jeg det sånn at det er disse kombinasjonene som er aktuelle. Eller skal alle mulige kombinasjoner være med, dvs. </w:t>
-      </w:r>
-      <w:proofErr w:type="gramStart"/>
-      <w:r>
-        <w:t xml:space="preserve">også  </w:t>
-      </w:r>
-      <w:proofErr w:type="spellStart"/>
-      <w:r>
-        <w:t>Dipyramidol</w:t>
-      </w:r>
-      <w:proofErr w:type="gramEnd"/>
-      <w:r>
-        <w:t>+Klopidogrel</w:t>
-      </w:r>
-      <w:proofErr w:type="spellEnd"/>
-      <w:r>
-        <w:t>?</w:t>
+        <w:t>Da oppfatter jeg det sånn at det er disse kombinasjonene som er aktuelle. Eller skal alle mulige kombinasjoner være med, dvs. også  Dipyramidol+Klopidogrel?</w:t>
       </w:r>
     </w:p>
     <w:p>
@@ -5382,12 +3319,8 @@
       </w:r>
       <w:r>
         <w:tab/>
-      </w:r>
-      <w:proofErr w:type="spellStart"/>
-      <w:r>
         <w:t>Marevan</w:t>
       </w:r>
-      <w:proofErr w:type="spellEnd"/>
     </w:p>
     <w:p>
       <w:pPr>
@@ -5398,13 +3331,8 @@
       </w:r>
       <w:r>
         <w:tab/>
-        <w:t xml:space="preserve">Andre perorale </w:t>
-      </w:r>
-      <w:proofErr w:type="spellStart"/>
-      <w:r>
-        <w:t>antikoagulasjonmidler</w:t>
-      </w:r>
-      <w:proofErr w:type="spellEnd"/>
+        <w:t>Andre perorale antikoagulasjonmidler</w:t>
+      </w:r>
     </w:p>
     <w:p>
       <w:pPr>
@@ -5421,15 +3349,7 @@
         <w:pStyle w:val="PlainText"/>
       </w:pPr>
       <w:r>
-        <w:t xml:space="preserve">Siste del av tabell 8, blodtrykksbehandling og </w:t>
-      </w:r>
-      <w:proofErr w:type="spellStart"/>
-      <w:r>
-        <w:t>statiner</w:t>
-      </w:r>
-      <w:proofErr w:type="spellEnd"/>
-      <w:r>
-        <w:t xml:space="preserve"> skal vel rapporteres på alle (både blødninger og infarkter)- det blir i en ny tabell 9. </w:t>
+        <w:t xml:space="preserve">Siste del av tabell 8, blodtrykksbehandling og statiner skal vel rapporteres på alle (både blødninger og infarkter)- det blir i en ny tabell 9. </w:t>
       </w:r>
       <w:r>
         <w:t xml:space="preserve">ok </w:t>
@@ -5661,15 +3581,7 @@
           </w:tcPr>
           <w:p>
             <w:r>
-              <w:t xml:space="preserve">Platehemmende behandling med </w:t>
-            </w:r>
-            <w:proofErr w:type="gramStart"/>
-            <w:r>
-              <w:t>ASA   (ved</w:t>
-            </w:r>
-            <w:proofErr w:type="gramEnd"/>
-            <w:r>
-              <w:t xml:space="preserve"> utreise)</w:t>
+              <w:t>Platehemmende behandling med ASA   (ved utreise)</w:t>
             </w:r>
           </w:p>
         </w:tc>
@@ -5780,22 +3692,12 @@
             <w:tcW w:w="0" w:type="auto"/>
           </w:tcPr>
           <w:p>
-            <w:proofErr w:type="spellStart"/>
-            <w:r>
-              <w:t>Klopidogrel</w:t>
-            </w:r>
-            <w:proofErr w:type="spellEnd"/>
-            <w:r>
-              <w:t xml:space="preserve"> (ADP-reseptor-</w:t>
-            </w:r>
-            <w:proofErr w:type="gramStart"/>
+            <w:r>
+              <w:t>Klopidogrel (ADP-reseptor-</w:t>
+            </w:r>
             <w:r>
               <w:lastRenderedPageBreak/>
-              <w:t>blokker)     (ved</w:t>
-            </w:r>
-            <w:proofErr w:type="gramEnd"/>
-            <w:r>
-              <w:t xml:space="preserve"> utreise)</w:t>
+              <w:t>blokker)     (ved utreise)</w:t>
             </w:r>
           </w:p>
         </w:tc>
@@ -5862,14 +3764,8 @@
           </w:tcPr>
           <w:p>
             <w:r>
-              <w:t xml:space="preserve">ASA + </w:t>
-            </w:r>
-            <w:proofErr w:type="spellStart"/>
-            <w:proofErr w:type="gramStart"/>
-            <w:r>
-              <w:t>Dipyridamol</w:t>
-            </w:r>
-            <w:proofErr w:type="spellEnd"/>
+              <w:t>ASA + Dipyridamol</w:t>
+            </w:r>
             <w:r>
               <w:t xml:space="preserve"> </w:t>
             </w:r>
@@ -5880,11 +3776,7 @@
               <w:t xml:space="preserve">                             </w:t>
             </w:r>
             <w:r>
-              <w:t>(ved</w:t>
-            </w:r>
-            <w:proofErr w:type="gramEnd"/>
-            <w:r>
-              <w:t xml:space="preserve"> utreise)</w:t>
+              <w:t>(ved utreise)</w:t>
             </w:r>
           </w:p>
         </w:tc>
@@ -6019,20 +3911,7 @@
           </w:tcPr>
           <w:p>
             <w:r>
-              <w:t xml:space="preserve">Antikoagulasjon med </w:t>
-            </w:r>
-            <w:proofErr w:type="spellStart"/>
-            <w:proofErr w:type="gramStart"/>
-            <w:r>
-              <w:t>Warfarin</w:t>
-            </w:r>
-            <w:proofErr w:type="spellEnd"/>
-            <w:r>
-              <w:t xml:space="preserve">              (ved</w:t>
-            </w:r>
-            <w:proofErr w:type="gramEnd"/>
-            <w:r>
-              <w:t xml:space="preserve"> utreise)</w:t>
+              <w:t>Antikoagulasjon med Warfarin              (ved utreise)</w:t>
             </w:r>
           </w:p>
         </w:tc>
@@ -6149,20 +4028,10 @@
           </w:p>
           <w:p>
             <w:r>
-              <w:t xml:space="preserve">enn </w:t>
-            </w:r>
-            <w:proofErr w:type="spellStart"/>
-            <w:proofErr w:type="gramStart"/>
-            <w:r>
-              <w:t>Warfarin</w:t>
-            </w:r>
-            <w:proofErr w:type="spellEnd"/>
-            <w:r>
-              <w:t xml:space="preserve">                                           (ved</w:t>
-            </w:r>
-            <w:proofErr w:type="gramEnd"/>
-            <w:r>
-              <w:t xml:space="preserve"> utreise)</w:t>
+              <w:t>enn Warfarin</w:t>
+            </w:r>
+            <w:r>
+              <w:t xml:space="preserve">                                           (ved utreise)</w:t>
             </w:r>
           </w:p>
         </w:tc>
@@ -6290,13 +4159,8 @@
             <w:tcW w:w="0" w:type="auto"/>
           </w:tcPr>
           <w:p>
-            <w:proofErr w:type="gramStart"/>
-            <w:r>
-              <w:t>Diuretika                                                 (ved</w:t>
-            </w:r>
-            <w:proofErr w:type="gramEnd"/>
-            <w:r>
-              <w:t xml:space="preserve"> utreise)</w:t>
+            <w:r>
+              <w:t>Diuretika                                                 (ved utreise)</w:t>
             </w:r>
           </w:p>
         </w:tc>
@@ -6408,18 +4272,10 @@
           </w:tcPr>
           <w:p>
             <w:r>
-              <w:t>ACE-</w:t>
-            </w:r>
-            <w:proofErr w:type="gramStart"/>
-            <w:r>
-              <w:t>hemmer</w:t>
-            </w:r>
-            <w:r>
-              <w:t xml:space="preserve">                                          (ved</w:t>
-            </w:r>
-            <w:proofErr w:type="gramEnd"/>
-            <w:r>
-              <w:t xml:space="preserve"> utreise)</w:t>
+              <w:t>ACE-hemmer</w:t>
+            </w:r>
+            <w:r>
+              <w:t xml:space="preserve">                                          (ved utreise)</w:t>
             </w:r>
           </w:p>
         </w:tc>
@@ -6486,18 +4342,10 @@
           </w:tcPr>
           <w:p>
             <w:r>
-              <w:t>A2-</w:t>
-            </w:r>
-            <w:proofErr w:type="gramStart"/>
-            <w:r>
-              <w:t>antagonist</w:t>
-            </w:r>
-            <w:r>
-              <w:t xml:space="preserve">                                          (ved</w:t>
-            </w:r>
-            <w:proofErr w:type="gramEnd"/>
-            <w:r>
-              <w:t xml:space="preserve"> utreise)</w:t>
+              <w:t>A2-antagonist</w:t>
+            </w:r>
+            <w:r>
+              <w:t xml:space="preserve">                                          (ved utreise)</w:t>
             </w:r>
           </w:p>
         </w:tc>
@@ -6563,16 +4411,11 @@
             <w:tcW w:w="0" w:type="auto"/>
           </w:tcPr>
           <w:p>
-            <w:proofErr w:type="gramStart"/>
             <w:r>
               <w:t>Kalsiumantagonist</w:t>
             </w:r>
             <w:r>
-              <w:t xml:space="preserve">                                   (ved</w:t>
-            </w:r>
-            <w:proofErr w:type="gramEnd"/>
-            <w:r>
-              <w:t xml:space="preserve"> utreise)</w:t>
+              <w:t xml:space="preserve">                                   (ved utreise)</w:t>
             </w:r>
           </w:p>
         </w:tc>
@@ -6731,11 +4574,9 @@
       <w:pPr>
         <w:pStyle w:val="NoSpacing"/>
       </w:pPr>
-      <w:proofErr w:type="spellStart"/>
       <w:r>
         <w:t>AvdelingFoerstInnlagtAnnenSengeavdeling</w:t>
       </w:r>
-      <w:proofErr w:type="spellEnd"/>
       <w:r>
         <w:t xml:space="preserve"> – kodet 1:6, men verdien 0 angir </w:t>
       </w:r>
@@ -6774,13 +4615,8 @@
       <w:r>
         <w:t xml:space="preserve">Diagnose [Slagdiagnose] Blødning, infarkt, </w:t>
       </w:r>
-      <w:proofErr w:type="spellStart"/>
-      <w:r>
-        <w:t>uspes</w:t>
-      </w:r>
-      <w:proofErr w:type="spellEnd"/>
-      <w:r>
-        <w:t>.</w:t>
+      <w:r>
+        <w:t>uspes.</w:t>
       </w:r>
     </w:p>
     <w:p>
@@ -6802,43 +4638,7 @@
           <w:sz w:val="24"/>
           <w:szCs w:val="24"/>
         </w:rPr>
-        <w:t xml:space="preserve">Antall hjerneslag (Hjerneslag og </w:t>
-      </w:r>
-      <w:proofErr w:type="gramStart"/>
-      <w:r>
-        <w:rPr>
-          <w:rFonts w:ascii="Times New Roman" w:hAnsi="Times New Roman"/>
-          <w:sz w:val="24"/>
-          <w:szCs w:val="24"/>
-        </w:rPr>
-        <w:t>oppfølging) ?</w:t>
-      </w:r>
-      <w:proofErr w:type="gramEnd"/>
-      <w:r>
-        <w:rPr>
-          <w:rFonts w:ascii="Times New Roman" w:hAnsi="Times New Roman"/>
-          <w:sz w:val="24"/>
-          <w:szCs w:val="24"/>
-        </w:rPr>
-        <w:t xml:space="preserve">Antall[Slagdiagnose==infarkt] eller antall  hovedskjema og antall </w:t>
-      </w:r>
-      <w:proofErr w:type="spellStart"/>
-      <w:r>
-        <w:rPr>
-          <w:rFonts w:ascii="Times New Roman" w:hAnsi="Times New Roman"/>
-          <w:sz w:val="24"/>
-          <w:szCs w:val="24"/>
-        </w:rPr>
-        <w:t>oppfølgigsskjema</w:t>
-      </w:r>
-      <w:proofErr w:type="spellEnd"/>
-      <w:r>
-        <w:rPr>
-          <w:rFonts w:ascii="Times New Roman" w:hAnsi="Times New Roman"/>
-          <w:sz w:val="24"/>
-          <w:szCs w:val="24"/>
-        </w:rPr>
-        <w:t>?</w:t>
+        <w:t>Antall hjerneslag (Hjerneslag og oppfølging) ?Antall[Slagdiagnose==infarkt] eller antall  hovedskjema og antall oppfølgigsskjema?</w:t>
       </w:r>
       <w:r>
         <w:rPr>
@@ -6878,25 +4678,7 @@
           <w:sz w:val="24"/>
           <w:szCs w:val="24"/>
         </w:rPr>
-        <w:t xml:space="preserve">Samlet oversikt over risikofaktorer (flere var i samme). Bruk </w:t>
-      </w:r>
-      <w:proofErr w:type="spellStart"/>
-      <w:r>
-        <w:rPr>
-          <w:rFonts w:ascii="Times New Roman" w:hAnsi="Times New Roman"/>
-          <w:sz w:val="24"/>
-          <w:szCs w:val="24"/>
-        </w:rPr>
-        <w:t>bruk</w:t>
-      </w:r>
-      <w:proofErr w:type="spellEnd"/>
-      <w:r>
-        <w:rPr>
-          <w:rFonts w:ascii="Times New Roman" w:hAnsi="Times New Roman"/>
-          <w:sz w:val="24"/>
-          <w:szCs w:val="24"/>
-        </w:rPr>
-        <w:t xml:space="preserve"> heller % med andeler oppå hverandre.  De fleste enkeltvariable bedre å ha med i tabell:</w:t>
+        <w:t>Samlet oversikt over risikofaktorer (flere var i samme). Bruk bruk heller % med andeler oppå hverandre.  De fleste enkeltvariable bedre å ha med i tabell:</w:t>
       </w:r>
       <w:r>
         <w:rPr>
@@ -6947,29 +4729,8 @@
           <w:numId w:val="13"/>
         </w:numPr>
       </w:pPr>
-      <w:proofErr w:type="spellStart"/>
-      <w:r>
-        <w:t>Fascialesparese</w:t>
-      </w:r>
-      <w:proofErr w:type="spellEnd"/>
-      <w:r>
-        <w:t xml:space="preserve"> – ja, nei, </w:t>
-      </w:r>
-      <w:proofErr w:type="spellStart"/>
-      <w:r>
-        <w:t>ukj</w:t>
-      </w:r>
-      <w:proofErr w:type="spellEnd"/>
-      <w:r>
-        <w:t xml:space="preserve"> [</w:t>
-      </w:r>
-      <w:proofErr w:type="spellStart"/>
-      <w:r>
-        <w:t>Facialisparese</w:t>
-      </w:r>
-      <w:proofErr w:type="spellEnd"/>
-      <w:r>
-        <w:t>]</w:t>
+      <w:r>
+        <w:t>Fascialesparese – ja, nei, ukj [Facialisparese]</w:t>
       </w:r>
     </w:p>
     <w:p>
@@ -6981,15 +4742,7 @@
         </w:numPr>
       </w:pPr>
       <w:r>
-        <w:t xml:space="preserve">Armparese– ja, nei, </w:t>
-      </w:r>
-      <w:proofErr w:type="spellStart"/>
-      <w:r>
-        <w:t>ukj</w:t>
-      </w:r>
-      <w:proofErr w:type="spellEnd"/>
-      <w:r>
-        <w:t xml:space="preserve"> [Armparese]</w:t>
+        <w:t>Armparese– ja, nei, ukj [Armparese]</w:t>
       </w:r>
     </w:p>
     <w:p>
@@ -7001,15 +4754,7 @@
         </w:numPr>
       </w:pPr>
       <w:r>
-        <w:t xml:space="preserve">Beinparese– ja, nei, </w:t>
-      </w:r>
-      <w:proofErr w:type="spellStart"/>
-      <w:r>
-        <w:t>ukj</w:t>
-      </w:r>
-      <w:proofErr w:type="spellEnd"/>
-      <w:r>
-        <w:t xml:space="preserve"> [Beinparese]</w:t>
+        <w:t>Beinparese– ja, nei, ukj [Beinparese]</w:t>
       </w:r>
     </w:p>
     <w:p>
@@ -7021,15 +4766,7 @@
         </w:numPr>
       </w:pPr>
       <w:r>
-        <w:t xml:space="preserve">Språk- eller taleproblem– ja, nei, </w:t>
-      </w:r>
-      <w:proofErr w:type="spellStart"/>
-      <w:r>
-        <w:t>ukj</w:t>
-      </w:r>
-      <w:proofErr w:type="spellEnd"/>
-      <w:r>
-        <w:t xml:space="preserve"> [Spraak__32__eller__32__taleproblemer]</w:t>
+        <w:t>Språk- eller taleproblem– ja, nei, ukj [Spraak__32__eller__32__taleproblemer]</w:t>
       </w:r>
     </w:p>
     <w:p>
@@ -7053,27 +4790,7 @@
           <w:szCs w:val="24"/>
           <w:lang w:val="en-US"/>
         </w:rPr>
-        <w:t xml:space="preserve">NIHSS (National Institutes of Health Stoke Scale (5 </w:t>
-      </w:r>
-      <w:proofErr w:type="spellStart"/>
-      <w:r>
-        <w:rPr>
-          <w:rFonts w:ascii="Times New Roman" w:hAnsi="Times New Roman"/>
-          <w:sz w:val="24"/>
-          <w:szCs w:val="24"/>
-          <w:lang w:val="en-US"/>
-        </w:rPr>
-        <w:t>utf</w:t>
-      </w:r>
-      <w:proofErr w:type="spellEnd"/>
-      <w:r>
-        <w:rPr>
-          <w:rFonts w:ascii="Times New Roman" w:hAnsi="Times New Roman"/>
-          <w:sz w:val="24"/>
-          <w:szCs w:val="24"/>
-          <w:lang w:val="en-US"/>
-        </w:rPr>
-        <w:t>) [NationalInstitutesOfHealthStrokeScaleAngiTotalscoreIStartenAvOppholdet]</w:t>
+        <w:t>NIHSS (National Institutes of Health Stoke Scale (5 utf) [NationalInstitutesOfHealthStrokeScaleAngiTotalscoreIStartenAvOppholdet]</w:t>
       </w:r>
     </w:p>
     <w:p>
@@ -7090,7 +4807,6 @@
           <w:szCs w:val="24"/>
         </w:rPr>
       </w:pPr>
-      <w:proofErr w:type="spellStart"/>
       <w:r>
         <w:rPr>
           <w:rFonts w:ascii="Times New Roman" w:hAnsi="Times New Roman"/>
@@ -7098,170 +4814,7 @@
           <w:szCs w:val="24"/>
         </w:rPr>
         <w:lastRenderedPageBreak/>
-        <w:t>Rankin</w:t>
-      </w:r>
-      <w:proofErr w:type="spellEnd"/>
-      <w:r>
-        <w:rPr>
-          <w:rFonts w:ascii="Times New Roman" w:hAnsi="Times New Roman"/>
-          <w:sz w:val="24"/>
-          <w:szCs w:val="24"/>
-        </w:rPr>
-        <w:t xml:space="preserve"> </w:t>
-      </w:r>
-      <w:proofErr w:type="spellStart"/>
-      <w:r>
-        <w:rPr>
-          <w:rFonts w:ascii="Times New Roman" w:hAnsi="Times New Roman"/>
-          <w:sz w:val="24"/>
-          <w:szCs w:val="24"/>
-        </w:rPr>
-        <w:t>Scale</w:t>
-      </w:r>
-      <w:proofErr w:type="spellEnd"/>
-      <w:r>
-        <w:rPr>
-          <w:rFonts w:ascii="Times New Roman" w:hAnsi="Times New Roman"/>
-          <w:sz w:val="24"/>
-          <w:szCs w:val="24"/>
-        </w:rPr>
-        <w:t xml:space="preserve"> ((0-6) – En variabel i datadump tilsvarer to i Hovedskjema: [Rankin__32__scale] </w:t>
-      </w:r>
-      <w:proofErr w:type="spellStart"/>
-      <w:r>
-        <w:rPr>
-          <w:rFonts w:ascii="Times New Roman" w:hAnsi="Times New Roman"/>
-          <w:sz w:val="24"/>
-          <w:szCs w:val="24"/>
-        </w:rPr>
-        <w:t>tilv</w:t>
-      </w:r>
-      <w:proofErr w:type="spellEnd"/>
-      <w:r>
-        <w:rPr>
-          <w:rFonts w:ascii="Times New Roman" w:hAnsi="Times New Roman"/>
-          <w:sz w:val="24"/>
-          <w:szCs w:val="24"/>
-        </w:rPr>
-        <w:t xml:space="preserve">. både “Funksjonsstatus: </w:t>
-      </w:r>
-      <w:proofErr w:type="spellStart"/>
-      <w:r>
-        <w:rPr>
-          <w:rFonts w:ascii="Times New Roman" w:hAnsi="Times New Roman"/>
-          <w:sz w:val="24"/>
-          <w:szCs w:val="24"/>
-        </w:rPr>
-        <w:t>Modified</w:t>
-      </w:r>
-      <w:proofErr w:type="spellEnd"/>
-      <w:r>
-        <w:rPr>
-          <w:rFonts w:ascii="Times New Roman" w:hAnsi="Times New Roman"/>
-          <w:sz w:val="24"/>
-          <w:szCs w:val="24"/>
-        </w:rPr>
-        <w:t xml:space="preserve"> </w:t>
-      </w:r>
-      <w:proofErr w:type="spellStart"/>
-      <w:r>
-        <w:rPr>
-          <w:rFonts w:ascii="Times New Roman" w:hAnsi="Times New Roman"/>
-          <w:sz w:val="24"/>
-          <w:szCs w:val="24"/>
-        </w:rPr>
-        <w:t>Rankin</w:t>
-      </w:r>
-      <w:proofErr w:type="spellEnd"/>
-      <w:r>
-        <w:rPr>
-          <w:rFonts w:ascii="Times New Roman" w:hAnsi="Times New Roman"/>
-          <w:sz w:val="24"/>
-          <w:szCs w:val="24"/>
-        </w:rPr>
-        <w:t xml:space="preserve"> </w:t>
-      </w:r>
-      <w:proofErr w:type="spellStart"/>
-      <w:r>
-        <w:rPr>
-          <w:rFonts w:ascii="Times New Roman" w:hAnsi="Times New Roman"/>
-          <w:sz w:val="24"/>
-          <w:szCs w:val="24"/>
-        </w:rPr>
-        <w:t>Scale</w:t>
-      </w:r>
-      <w:proofErr w:type="spellEnd"/>
-      <w:r>
-        <w:rPr>
-          <w:rFonts w:ascii="Times New Roman" w:hAnsi="Times New Roman"/>
-          <w:sz w:val="24"/>
-          <w:szCs w:val="24"/>
-        </w:rPr>
-        <w:t>” og “</w:t>
-      </w:r>
-      <w:proofErr w:type="spellStart"/>
-      <w:r>
-        <w:rPr>
-          <w:rFonts w:ascii="Times New Roman" w:hAnsi="Times New Roman"/>
-          <w:sz w:val="24"/>
-          <w:szCs w:val="24"/>
-        </w:rPr>
-        <w:t>Modified</w:t>
-      </w:r>
-      <w:proofErr w:type="spellEnd"/>
-      <w:r>
-        <w:rPr>
-          <w:rFonts w:ascii="Times New Roman" w:hAnsi="Times New Roman"/>
-          <w:sz w:val="24"/>
-          <w:szCs w:val="24"/>
-        </w:rPr>
-        <w:t xml:space="preserve"> </w:t>
-      </w:r>
-      <w:proofErr w:type="spellStart"/>
-      <w:r>
-        <w:rPr>
-          <w:rFonts w:ascii="Times New Roman" w:hAnsi="Times New Roman"/>
-          <w:sz w:val="24"/>
-          <w:szCs w:val="24"/>
-        </w:rPr>
-        <w:t>Rankin</w:t>
-      </w:r>
-      <w:proofErr w:type="spellEnd"/>
-      <w:r>
-        <w:rPr>
-          <w:rFonts w:ascii="Times New Roman" w:hAnsi="Times New Roman"/>
-          <w:sz w:val="24"/>
-          <w:szCs w:val="24"/>
-        </w:rPr>
-        <w:t xml:space="preserve"> </w:t>
-      </w:r>
-      <w:proofErr w:type="spellStart"/>
-      <w:proofErr w:type="gramStart"/>
-      <w:r>
-        <w:rPr>
-          <w:rFonts w:ascii="Times New Roman" w:hAnsi="Times New Roman"/>
-          <w:sz w:val="24"/>
-          <w:szCs w:val="24"/>
-        </w:rPr>
-        <w:t>Scale</w:t>
-      </w:r>
-      <w:proofErr w:type="spellEnd"/>
-      <w:r>
-        <w:rPr>
-          <w:rFonts w:ascii="Times New Roman" w:hAnsi="Times New Roman"/>
-          <w:sz w:val="24"/>
-          <w:szCs w:val="24"/>
-        </w:rPr>
-        <w:t>” ?</w:t>
-      </w:r>
-      <w:proofErr w:type="gramEnd"/>
-      <w:r>
-        <w:rPr>
-          <w:rFonts w:ascii="Times New Roman" w:hAnsi="Times New Roman"/>
-          <w:sz w:val="24"/>
-          <w:szCs w:val="24"/>
-        </w:rPr>
-        <w:t>??</w:t>
+        <w:t>Rankin Scale ((0-6) – En variabel i datadump tilsvarer to i Hovedskjema: [Rankin__32__scale] tilv. både “Funksjonsstatus: Modified Rankin Scale” og “Modified Rankin Scale” ???</w:t>
       </w:r>
       <w:r>
         <w:rPr>
@@ -7279,47 +4832,7 @@
           <w:sz w:val="24"/>
           <w:szCs w:val="24"/>
         </w:rPr>
-        <w:t xml:space="preserve">Variabelen i akuttskjema er </w:t>
-      </w:r>
-      <w:proofErr w:type="spellStart"/>
-      <w:r>
-        <w:rPr>
-          <w:rFonts w:ascii="Times New Roman" w:hAnsi="Times New Roman"/>
-          <w:color w:val="FF6600"/>
-          <w:sz w:val="24"/>
-          <w:szCs w:val="24"/>
-        </w:rPr>
-        <w:t>mRS</w:t>
-      </w:r>
-      <w:proofErr w:type="spellEnd"/>
-      <w:r>
-        <w:rPr>
-          <w:rFonts w:ascii="Times New Roman" w:hAnsi="Times New Roman"/>
-          <w:color w:val="FF6600"/>
-          <w:sz w:val="24"/>
-          <w:szCs w:val="24"/>
-        </w:rPr>
-        <w:t xml:space="preserve"> før innkomst. </w:t>
-      </w:r>
-      <w:proofErr w:type="spellStart"/>
-      <w:r>
-        <w:rPr>
-          <w:rFonts w:ascii="Times New Roman" w:hAnsi="Times New Roman"/>
-          <w:color w:val="FF6600"/>
-          <w:sz w:val="24"/>
-          <w:szCs w:val="24"/>
-        </w:rPr>
-        <w:t>mRS</w:t>
-      </w:r>
-      <w:proofErr w:type="spellEnd"/>
-      <w:r>
-        <w:rPr>
-          <w:rFonts w:ascii="Times New Roman" w:hAnsi="Times New Roman"/>
-          <w:color w:val="FF6600"/>
-          <w:sz w:val="24"/>
-          <w:szCs w:val="24"/>
-        </w:rPr>
-        <w:t xml:space="preserve"> i oppfølgingsskjema er etter 3 mnd. </w:t>
+        <w:t xml:space="preserve">Variabelen i akuttskjema er mRS før innkomst. mRS i oppfølgingsskjema er etter 3 mnd. </w:t>
       </w:r>
     </w:p>
     <w:p>
@@ -7364,25 +4877,7 @@
           <w:sz w:val="24"/>
           <w:szCs w:val="24"/>
         </w:rPr>
-        <w:t xml:space="preserve">Trombolytisk behandling (4 </w:t>
-      </w:r>
-      <w:proofErr w:type="spellStart"/>
-      <w:r>
-        <w:rPr>
-          <w:rFonts w:ascii="Times New Roman" w:hAnsi="Times New Roman"/>
-          <w:sz w:val="24"/>
-          <w:szCs w:val="24"/>
-        </w:rPr>
-        <w:t>utf</w:t>
-      </w:r>
-      <w:proofErr w:type="spellEnd"/>
-      <w:r>
-        <w:rPr>
-          <w:rFonts w:ascii="Times New Roman" w:hAnsi="Times New Roman"/>
-          <w:sz w:val="24"/>
-          <w:szCs w:val="24"/>
-        </w:rPr>
-        <w:t>) [Under__32__innleggelse__32__Trombolytisk__32__behandling]</w:t>
+        <w:t>Trombolytisk behandling (4 utf) [Under__32__innleggelse__32__Trombolytisk__32__behandling]</w:t>
       </w:r>
       <w:r>
         <w:rPr>
@@ -7422,25 +4917,7 @@
           <w:sz w:val="24"/>
           <w:szCs w:val="24"/>
         </w:rPr>
-        <w:t xml:space="preserve">Hjerneblødning innen 36t etter behandlingsstart (ja, nei, </w:t>
-      </w:r>
-      <w:proofErr w:type="gramStart"/>
-      <w:r>
-        <w:rPr>
-          <w:rFonts w:ascii="Times New Roman" w:hAnsi="Times New Roman"/>
-          <w:sz w:val="24"/>
-          <w:szCs w:val="24"/>
-        </w:rPr>
-        <w:t>ukjent)  [Under</w:t>
-      </w:r>
-      <w:proofErr w:type="gramEnd"/>
-      <w:r>
-        <w:rPr>
-          <w:rFonts w:ascii="Times New Roman" w:hAnsi="Times New Roman"/>
-          <w:sz w:val="24"/>
-          <w:szCs w:val="24"/>
-        </w:rPr>
-        <w:t>__32__innleggelse__32__Hjernebloedning__32__innen__32__36__32__timer__32__etter__32__behandlingsstart]</w:t>
+        <w:t>Hjerneblødning innen 36t etter behandlingsstart (ja, nei, ukjent)  [Under__32__innleggelse__32__Hjernebloedning__32__innen__32__36__32__timer__32__etter__32__behandlingsstart]</w:t>
       </w:r>
     </w:p>
     <w:p>
@@ -7561,21 +5038,12 @@
           <w:bCs/>
         </w:rPr>
       </w:pPr>
-      <w:proofErr w:type="spellStart"/>
       <w:r>
         <w:rPr>
           <w:b/>
           <w:bCs/>
         </w:rPr>
-        <w:t>Oppfølgigsskjema</w:t>
-      </w:r>
-      <w:proofErr w:type="spellEnd"/>
-      <w:r>
-        <w:rPr>
-          <w:b/>
-          <w:bCs/>
-        </w:rPr>
-        <w:t>:</w:t>
+        <w:t>Oppfølgigsskjema:</w:t>
       </w:r>
     </w:p>
     <w:p>
@@ -7588,15 +5056,7 @@
         <w:contextualSpacing w:val="0"/>
       </w:pPr>
       <w:r>
-        <w:t>Tid fra symptomdebut til innleggelse (</w:t>
-      </w:r>
-      <w:proofErr w:type="spellStart"/>
-      <w:r>
-        <w:t>gjsn</w:t>
-      </w:r>
-      <w:proofErr w:type="spellEnd"/>
-      <w:r>
-        <w:t>/med) – median/gj.sn per år? Fordeling. [Dager__32__fra__32__symptomdebut__32__til__32__oppfoelging]</w:t>
+        <w:t>Tid fra symptomdebut til innleggelse (gjsn/med) – median/gj.sn per år? Fordeling. [Dager__32__fra__32__symptomdebut__32__til__32__oppfoelging]</w:t>
       </w:r>
       <w:r>
         <w:rPr>
@@ -7639,25 +5099,7 @@
           <w:sz w:val="24"/>
           <w:szCs w:val="24"/>
         </w:rPr>
-        <w:t>Dødelighet i akuttfasen (?) Død ila oppholdet. Per år? Fordeling? [Morsdato&gt;</w:t>
-      </w:r>
-      <w:proofErr w:type="gramStart"/>
-      <w:r>
-        <w:rPr>
-          <w:rFonts w:ascii="Times New Roman" w:hAnsi="Times New Roman"/>
-          <w:sz w:val="24"/>
-          <w:szCs w:val="24"/>
-        </w:rPr>
-        <w:t>01.01.1900</w:t>
-      </w:r>
-      <w:proofErr w:type="gramEnd"/>
-      <w:r>
-        <w:rPr>
-          <w:rFonts w:ascii="Times New Roman" w:hAnsi="Times New Roman"/>
-          <w:sz w:val="24"/>
-          <w:szCs w:val="24"/>
-        </w:rPr>
-        <w:t>]</w:t>
+        <w:t>Dødelighet i akuttfasen (?) Død ila oppholdet. Per år? Fordeling? [Morsdato&gt;01.01.1900]</w:t>
       </w:r>
       <w:r>
         <w:rPr>
@@ -7719,14 +5161,12 @@
       <w:r>
         <w:t>Rapport Medikamentell behandling ved utreise</w:t>
       </w:r>
-      <w:proofErr w:type="gramStart"/>
       <w:r>
         <w:t xml:space="preserve"> (relatert Nasjonal pasientsikkerhetskampanje</w:t>
       </w:r>
       <w:r>
         <w:t>:</w:t>
       </w:r>
-      <w:proofErr w:type="gramEnd"/>
     </w:p>
     <w:tbl>
       <w:tblPr>
@@ -7915,15 +5355,7 @@
           </w:tcPr>
           <w:p>
             <w:r>
-              <w:t xml:space="preserve">Platehemmende behandling med </w:t>
-            </w:r>
-            <w:proofErr w:type="gramStart"/>
-            <w:r>
-              <w:t>ASA   (ved</w:t>
-            </w:r>
-            <w:proofErr w:type="gramEnd"/>
-            <w:r>
-              <w:t xml:space="preserve"> utreise)</w:t>
+              <w:t>Platehemmende behandling med ASA   (ved utreise)</w:t>
             </w:r>
           </w:p>
         </w:tc>
@@ -8034,21 +5466,8 @@
             <w:tcW w:w="3476" w:type="dxa"/>
           </w:tcPr>
           <w:p>
-            <w:proofErr w:type="spellStart"/>
-            <w:r>
-              <w:t>Klopidogrel</w:t>
-            </w:r>
-            <w:proofErr w:type="spellEnd"/>
-            <w:r>
-              <w:t xml:space="preserve"> (ADP-reseptor-</w:t>
-            </w:r>
-            <w:proofErr w:type="gramStart"/>
-            <w:r>
-              <w:t>blokker)     (ved</w:t>
-            </w:r>
-            <w:proofErr w:type="gramEnd"/>
-            <w:r>
-              <w:t xml:space="preserve"> utreise)</w:t>
+            <w:r>
+              <w:t>Klopidogrel (ADP-reseptor-blokker)     (ved utreise)</w:t>
             </w:r>
           </w:p>
         </w:tc>
@@ -8115,14 +5534,8 @@
           </w:tcPr>
           <w:p>
             <w:r>
-              <w:t xml:space="preserve">ASA + </w:t>
-            </w:r>
-            <w:proofErr w:type="spellStart"/>
-            <w:proofErr w:type="gramStart"/>
-            <w:r>
-              <w:t>Dipyridamol</w:t>
-            </w:r>
-            <w:proofErr w:type="spellEnd"/>
+              <w:t>ASA + Dipyridamol</w:t>
+            </w:r>
             <w:r>
               <w:t xml:space="preserve"> </w:t>
             </w:r>
@@ -8133,11 +5546,7 @@
               <w:t xml:space="preserve">                             </w:t>
             </w:r>
             <w:r>
-              <w:t>(ved</w:t>
-            </w:r>
-            <w:proofErr w:type="gramEnd"/>
-            <w:r>
-              <w:t xml:space="preserve"> utreise)</w:t>
+              <w:t>(ved utreise)</w:t>
             </w:r>
           </w:p>
         </w:tc>
@@ -8210,20 +5619,7 @@
           </w:tcPr>
           <w:p>
             <w:r>
-              <w:t xml:space="preserve">Antikoagulasjon med </w:t>
-            </w:r>
-            <w:proofErr w:type="spellStart"/>
-            <w:proofErr w:type="gramStart"/>
-            <w:r>
-              <w:t>Warfarin</w:t>
-            </w:r>
-            <w:proofErr w:type="spellEnd"/>
-            <w:r>
-              <w:t xml:space="preserve">              (ved</w:t>
-            </w:r>
-            <w:proofErr w:type="gramEnd"/>
-            <w:r>
-              <w:t xml:space="preserve"> utreise)</w:t>
+              <w:t>Antikoagulasjon med Warfarin              (ved utreise)</w:t>
             </w:r>
           </w:p>
         </w:tc>
@@ -8346,13 +5742,8 @@
           </w:p>
           <w:p>
             <w:r>
-              <w:t xml:space="preserve">enn </w:t>
-            </w:r>
-            <w:proofErr w:type="spellStart"/>
-            <w:r>
-              <w:t>Warfarin</w:t>
-            </w:r>
-            <w:proofErr w:type="spellEnd"/>
+              <w:t>enn Warfarin</w:t>
+            </w:r>
             <w:r>
               <w:t xml:space="preserve"> (ved utreise)</w:t>
             </w:r>
@@ -8806,13 +6197,8 @@
             <w:tcW w:w="3476" w:type="dxa"/>
           </w:tcPr>
           <w:p>
-            <w:proofErr w:type="spellStart"/>
-            <w:r>
-              <w:t>Statin</w:t>
-            </w:r>
-            <w:proofErr w:type="spellEnd"/>
-            <w:r>
-              <w:t>-Lipidsenkende</w:t>
+            <w:r>
+              <w:t>Statin-Lipidsenkende</w:t>
             </w:r>
             <w:r>
               <w:t xml:space="preserve"> (ved utreise)</w:t>

</xml_diff>

<commit_message>
Oppdatert samledokument. Nesten klare.
</commit_message>
<xml_diff>
--- a/doc/Arbeidsdok, Slag.docx
+++ b/doc/Arbeidsdok, Slag.docx
@@ -29,46 +29,6 @@
         <w:pStyle w:val="NoSpacing"/>
       </w:pPr>
       <w:r>
-        <w:t>Fortsett å gå gjennom resultater som involverer tidsvariable. Pass på at NA-verdier blir fjernet.</w:t>
-      </w:r>
-    </w:p>
-    <w:p>
-      <w:pPr>
-        <w:pStyle w:val="NoSpacing"/>
-      </w:pPr>
-      <w:r>
-        <w:t>TidInnleggTrombolyse</w:t>
-      </w:r>
-    </w:p>
-    <w:p>
-      <w:pPr>
-        <w:pStyle w:val="NoSpacing"/>
-      </w:pPr>
-      <w:r>
-        <w:t>TidSymptInnlegg</w:t>
-      </w:r>
-    </w:p>
-    <w:p>
-      <w:pPr>
-        <w:pStyle w:val="NoSpacing"/>
-      </w:pPr>
-      <w:r>
-        <w:t>TidSymptTrombolyse</w:t>
-      </w:r>
-    </w:p>
-    <w:p>
-      <w:pPr>
-        <w:pStyle w:val="NoSpacing"/>
-      </w:pPr>
-      <w:r>
-        <w:t>Vi skal ikke lengre filtrere på diagnose=2 for trombolyse.</w:t>
-      </w:r>
-    </w:p>
-    <w:p>
-      <w:pPr>
-        <w:pStyle w:val="NoSpacing"/>
-      </w:pPr>
-      <w:r>
         <w:t>Kvalitetsindikatorer skal ha bare vettige verdier (eks. tid&gt;=0)</w:t>
       </w:r>
     </w:p>
@@ -76,6 +36,19 @@
       <w:pPr>
         <w:pStyle w:val="NoSpacing"/>
       </w:pPr>
+      <w:r>
+        <w:t>Fordeling, TidInnleggTrombolyse, N er 1 lavere enn for de andre (2015-data)</w:t>
+      </w:r>
+    </w:p>
+    <w:p>
+      <w:pPr>
+        <w:pStyle w:val="NoSpacing"/>
+      </w:pPr>
+      <w:r>
+        <w:t>Har gått gjennom samledokumentene. Mangler litt, se Word-fil fra Torunn. Må sjekkes</w:t>
+      </w:r>
+      <w:bookmarkStart w:id="0" w:name="_GoBack"/>
+      <w:bookmarkEnd w:id="0"/>
     </w:p>
     <w:p>
       <w:pPr>
@@ -158,8 +131,22 @@
         </w:rPr>
         <w:t>NB: Tid fra innleggelse til trombolyse gjelder ikke lenger bare de med diagnose I63 med uansett diagnose.</w:t>
       </w:r>
-      <w:bookmarkStart w:id="0" w:name="_GoBack"/>
-      <w:bookmarkEnd w:id="0"/>
+    </w:p>
+    <w:p>
+      <w:pPr>
+        <w:pStyle w:val="NoSpacing"/>
+      </w:pPr>
+      <w:r>
+        <w:t xml:space="preserve">Gått gjennom resultater som involverer tidsvariablene: TidInnleggTrombolyse, TidSymptInnlegg, </w:t>
+      </w:r>
+    </w:p>
+    <w:p>
+      <w:pPr>
+        <w:pStyle w:val="NoSpacing"/>
+      </w:pPr>
+      <w:r>
+        <w:t>TidSymptTrombolyse.</w:t>
+      </w:r>
     </w:p>
     <w:p>
       <w:pPr>
@@ -408,6 +395,7 @@
         <w:pStyle w:val="NoSpacing"/>
       </w:pPr>
       <w:r>
+        <w:lastRenderedPageBreak/>
         <w:t>4.juli: Har bedt om oversikt over ETL-jobb for hjerneslag for å ta bort endringer som gjøres. For FokaleUtfAndre har Dysartri nå annen formatering enn de andre.</w:t>
       </w:r>
     </w:p>
@@ -1353,7 +1341,6 @@
     <w:p/>
     <w:p>
       <w:r>
-        <w:lastRenderedPageBreak/>
         <w:t>Følgende er kommentert ut:</w:t>
       </w:r>
     </w:p>
@@ -1441,6 +1428,7 @@
                 <w:color w:val="000000"/>
                 <w:lang w:val="en-US" w:eastAsia="zh-CN"/>
               </w:rPr>
+              <w:lastRenderedPageBreak/>
               <w:t xml:space="preserve">     </w:t>
             </w:r>
             <w:r>
@@ -2221,37 +2209,37 @@
         <w:rPr>
           <w:b/>
         </w:rPr>
+        <w:t xml:space="preserve">12.juli. </w:t>
+      </w:r>
+      <w:r>
+        <w:t>Sendt Hild foreløpig oppsummering, inkl. spm. om variable. Bl.a. bedt om fullstendig oversikt over hva koden 0 betyr i de ulike variablene.</w:t>
+      </w:r>
+    </w:p>
+    <w:p>
+      <w:pPr>
+        <w:pStyle w:val="NoSpacing"/>
+      </w:pPr>
+    </w:p>
+    <w:p>
+      <w:pPr>
+        <w:pStyle w:val="NoSpacing"/>
+        <w:rPr>
+          <w:b/>
+        </w:rPr>
+      </w:pPr>
+      <w:r>
+        <w:rPr>
+          <w:b/>
+        </w:rPr>
+        <w:t>Feil/kommentarer:</w:t>
+      </w:r>
+    </w:p>
+    <w:p>
+      <w:pPr>
+        <w:pStyle w:val="NoSpacing"/>
+      </w:pPr>
+      <w:r>
         <w:lastRenderedPageBreak/>
-        <w:t xml:space="preserve">12.juli. </w:t>
-      </w:r>
-      <w:r>
-        <w:t>Sendt Hild foreløpig oppsummering, inkl. spm. om variable. Bl.a. bedt om fullstendig oversikt over hva koden 0 betyr i de ulike variablene.</w:t>
-      </w:r>
-    </w:p>
-    <w:p>
-      <w:pPr>
-        <w:pStyle w:val="NoSpacing"/>
-      </w:pPr>
-    </w:p>
-    <w:p>
-      <w:pPr>
-        <w:pStyle w:val="NoSpacing"/>
-        <w:rPr>
-          <w:b/>
-        </w:rPr>
-      </w:pPr>
-      <w:r>
-        <w:rPr>
-          <w:b/>
-        </w:rPr>
-        <w:t>Feil/kommentarer:</w:t>
-      </w:r>
-    </w:p>
-    <w:p>
-      <w:pPr>
-        <w:pStyle w:val="NoSpacing"/>
-      </w:pPr>
-      <w:r>
         <w:t>Hos mange kategoriske variable dukker det opp en ekstra kode 0. Jeg kan ikke bare anta at dette er døde pasienter. Jeg MÅ ha en oversikt over «hemmelige» defaultverdier.</w:t>
       </w:r>
     </w:p>
@@ -2589,29 +2577,26 @@
         <w:pStyle w:val="NoSpacing"/>
       </w:pPr>
       <w:r>
-        <w:t xml:space="preserve">Ang. mulig feil mht. felt i databasen (lipid) – visningstekst på skjerm (blodtrykk), er det er en feil som har sneket seg inn i dokumentasjonen i etterkant. Jeg fant originaloversikten fra Torild (se vedlagte e-post), og der står det riktig. Men fint om du går gjennom og sjekker  variable likevel, både den gamle </w:t>
-      </w:r>
-      <w:r>
+        <w:t>Ang. mulig feil mht. felt i databasen (lipid) – visningstekst på skjerm (blodtrykk), er det er en feil som har sneket seg inn i dokumentasjonen i etterkant. Jeg fant originaloversikten fra Torild (se vedlagte e-post), og der står det riktig. Men fint om du går gjennom og sjekker  variable likevel, både den gamle og den nye, som kan lastes ned fra registeret. Jeg skal gjøre det samme. Dette vil evt. være alvorlige feil, så jeg forventer IKKE å finne uoverensstemmelser, men så det er gjort. Kan aldri sjekke for mye.</w:t>
+      </w:r>
+    </w:p>
+    <w:p>
+      <w:pPr>
+        <w:pStyle w:val="NoSpacing"/>
+      </w:pPr>
+    </w:p>
+    <w:p>
+      <w:pPr>
+        <w:pStyle w:val="NoSpacing"/>
+        <w:rPr>
+          <w:i/>
+        </w:rPr>
+      </w:pPr>
+      <w:r>
+        <w:rPr>
+          <w:i/>
+        </w:rPr>
         <w:lastRenderedPageBreak/>
-        <w:t>og den nye, som kan lastes ned fra registeret. Jeg skal gjøre det samme. Dette vil evt. være alvorlige feil, så jeg forventer IKKE å finne uoverensstemmelser, men så det er gjort. Kan aldri sjekke for mye.</w:t>
-      </w:r>
-    </w:p>
-    <w:p>
-      <w:pPr>
-        <w:pStyle w:val="NoSpacing"/>
-      </w:pPr>
-    </w:p>
-    <w:p>
-      <w:pPr>
-        <w:pStyle w:val="NoSpacing"/>
-        <w:rPr>
-          <w:i/>
-        </w:rPr>
-      </w:pPr>
-      <w:r>
-        <w:rPr>
-          <w:i/>
-        </w:rPr>
         <w:t>Alle døde har oppfølgingsskjema. Døde pasienter genererer en del «hemmelige» defaultverdier i oppfølgingsskjemaet</w:t>
       </w:r>
     </w:p>
@@ -2990,7 +2975,6 @@
         <w:pStyle w:val="NoSpacing"/>
       </w:pPr>
       <w:r>
-        <w:lastRenderedPageBreak/>
         <w:t>ReshID = Registreringsavdeling?</w:t>
       </w:r>
     </w:p>
@@ -3018,6 +3002,7 @@
         <w:pStyle w:val="NoSpacing"/>
       </w:pPr>
       <w:r>
+        <w:lastRenderedPageBreak/>
         <w:t>Sykehus [Sykehus], ingen registreringer</w:t>
       </w:r>
     </w:p>

</xml_diff>

<commit_message>
Ny versjon av kvalitetsindikatorfigu
</commit_message>
<xml_diff>
--- a/doc/Arbeidsdok, Slag.docx
+++ b/doc/Arbeidsdok, Slag.docx
@@ -1073,7 +1073,7 @@
         <w:rPr>
           <w:b/>
         </w:rPr>
-        <w:t>??</w:t>
+        <w:t>OK</w:t>
       </w:r>
       <w:r>
         <w:rPr>
@@ -1094,7 +1094,39 @@
         <w:rPr>
           <w:i/>
         </w:rPr>
-        <w:t>Spørring ok, men kobling tar for lang tid…</w:t>
+        <w:t xml:space="preserve">Spørring ok, men kobling </w:t>
+      </w:r>
+      <w:r>
+        <w:rPr>
+          <w:i/>
+        </w:rPr>
+        <w:t xml:space="preserve">i SQL </w:t>
+      </w:r>
+      <w:r>
+        <w:rPr>
+          <w:i/>
+        </w:rPr>
+        <w:t>tar for lang tid</w:t>
+      </w:r>
+      <w:proofErr w:type="gramStart"/>
+      <w:r>
+        <w:rPr>
+          <w:i/>
+        </w:rPr>
+        <w:t>…</w:t>
+      </w:r>
+      <w:r>
+        <w:rPr>
+          <w:i/>
+        </w:rPr>
+        <w:t>Kobler</w:t>
+      </w:r>
+      <w:proofErr w:type="gramEnd"/>
+      <w:r>
+        <w:rPr>
+          <w:i/>
+        </w:rPr>
+        <w:t xml:space="preserve"> nå i R.</w:t>
       </w:r>
     </w:p>
     <w:p>
@@ -1105,9 +1137,17 @@
           <w:numId w:val="21"/>
         </w:numPr>
       </w:pPr>
-      <w:r>
-        <w:t xml:space="preserve">[OK] </w:t>
-      </w:r>
+      <w:bookmarkStart w:id="0" w:name="_GoBack"/>
+      <w:r>
+        <w:rPr>
+          <w:b/>
+        </w:rPr>
+        <w:t>[OK]</w:t>
+      </w:r>
+      <w:r>
+        <w:t xml:space="preserve"> </w:t>
+      </w:r>
+      <w:bookmarkEnd w:id="0"/>
       <w:proofErr w:type="spellStart"/>
       <w:r>
         <w:t>UtskrTil</w:t>
@@ -1129,15 +1169,7 @@
         <w:rPr>
           <w:i/>
         </w:rPr>
-        <w:t xml:space="preserve"> de samm</w:t>
-      </w:r>
-      <w:bookmarkStart w:id="0" w:name="_GoBack"/>
-      <w:bookmarkEnd w:id="0"/>
-      <w:r>
-        <w:rPr>
-          <w:i/>
-        </w:rPr>
-        <w:t>e 12 kategoriene.</w:t>
+        <w:t xml:space="preserve"> de samme 12 kategoriene.</w:t>
       </w:r>
     </w:p>
     <w:p>

</xml_diff>